<commit_message>
Statisztikák idk, doku kiegészítés idk, faszomat
</commit_message>
<xml_diff>
--- a/DOKUMENTUMOK/Dokumentacio.docx
+++ b/DOKUMENTUMOK/Dokumentacio.docx
@@ -263,14 +263,7 @@
           <w:lang w:val="hu-HU"/>
         </w:rPr>
         <w:br/>
-        <w:t xml:space="preserve">- Statisztikai </w:t>
-      </w:r>
-      <w:r>
-        <w:rPr>
-          <w:color w:val="000000"/>
-          <w:lang w:val="hu-HU"/>
-        </w:rPr>
-        <w:t>megjelenítések JavaScripttel (tanterem kihasználtság stb…)</w:t>
+        <w:t>- Statisztikai megjelenítések JavaScripttel (tanterem kihasználtság stb…)</w:t>
       </w:r>
       <w:r>
         <w:rPr>
@@ -532,13 +525,7 @@
         <w:rPr>
           <w:lang w:val="hu-HU"/>
         </w:rPr>
-        <w:t xml:space="preserve">7. utóvizsga díjak </w:t>
-      </w:r>
-      <w:r>
-        <w:rPr>
-          <w:lang w:val="hu-HU"/>
-        </w:rPr>
-        <w:t>számítása</w:t>
+        <w:t>7. utóvizsga díjak számítása</w:t>
       </w:r>
     </w:p>
     <w:p>
@@ -605,10 +592,7 @@
     </w:p>
     <w:p>
       <w:r>
-        <w:t>16. Kurz</w:t>
-      </w:r>
-      <w:r>
-        <w:t>usok előfeltételeinek kezelése</w:t>
+        <w:t>16. Kurzusok előfeltételeinek kezelése</w:t>
       </w:r>
     </w:p>
     <w:p>
@@ -1407,43 +1391,30 @@
           <w:noProof/>
           <w:lang w:val="hu-HU" w:eastAsia="ja-JP"/>
         </w:rPr>
-        <w:drawing>
-          <wp:inline distT="0" distB="0" distL="0" distR="0">
-            <wp:extent cx="6645910" cy="6059805"/>
-            <wp:effectExtent l="0" t="0" r="0" b="0"/>
-            <wp:docPr id="14" name="Kép 26"/>
-            <wp:cNvGraphicFramePr>
-              <a:graphicFrameLocks xmlns:a="http://schemas.openxmlformats.org/drawingml/2006/main" noChangeAspect="1"/>
-            </wp:cNvGraphicFramePr>
-            <a:graphic xmlns:a="http://schemas.openxmlformats.org/drawingml/2006/main">
-              <a:graphicData uri="http://schemas.openxmlformats.org/drawingml/2006/picture">
-                <pic:pic xmlns:pic="http://schemas.openxmlformats.org/drawingml/2006/picture">
-                  <pic:nvPicPr>
-                    <pic:cNvPr id="14" name="Kép 26"/>
-                    <pic:cNvPicPr>
-                      <a:picLocks noChangeAspect="1" noChangeArrowheads="1"/>
-                    </pic:cNvPicPr>
-                  </pic:nvPicPr>
-                  <pic:blipFill>
-                    <a:blip r:embed="rId17"/>
-                    <a:stretch>
-                      <a:fillRect/>
-                    </a:stretch>
-                  </pic:blipFill>
-                  <pic:spPr bwMode="auto">
-                    <a:xfrm>
-                      <a:off x="0" y="0"/>
-                      <a:ext cx="6645910" cy="6059805"/>
-                    </a:xfrm>
-                    <a:prstGeom prst="rect">
-                      <a:avLst/>
-                    </a:prstGeom>
-                  </pic:spPr>
-                </pic:pic>
-              </a:graphicData>
-            </a:graphic>
-          </wp:inline>
-        </w:drawing>
+        <w:pict>
+          <v:shapetype id="_x0000_t75" coordsize="21600,21600" o:spt="75" o:preferrelative="t" path="m@4@5l@4@11@9@11@9@5xe" filled="f" stroked="f">
+            <v:stroke joinstyle="miter"/>
+            <v:formulas>
+              <v:f eqn="if lineDrawn pixelLineWidth 0"/>
+              <v:f eqn="sum @0 1 0"/>
+              <v:f eqn="sum 0 0 @1"/>
+              <v:f eqn="prod @2 1 2"/>
+              <v:f eqn="prod @3 21600 pixelWidth"/>
+              <v:f eqn="prod @3 21600 pixelHeight"/>
+              <v:f eqn="sum @0 0 1"/>
+              <v:f eqn="prod @6 1 2"/>
+              <v:f eqn="prod @7 21600 pixelWidth"/>
+              <v:f eqn="sum @8 21600 0"/>
+              <v:f eqn="prod @7 21600 pixelHeight"/>
+              <v:f eqn="sum @10 21600 0"/>
+            </v:formulas>
+            <v:path o:extrusionok="f" gradientshapeok="t" o:connecttype="rect"/>
+            <o:lock v:ext="edit" aspectratio="t"/>
+          </v:shapetype>
+          <v:shape id="_x0000_i1027" type="#_x0000_t75" style="width:523.15pt;height:495.6pt">
+            <v:imagedata r:id="rId17" o:title="ERFinal"/>
+          </v:shape>
+        </w:pict>
       </w:r>
     </w:p>
     <w:p>
@@ -1750,7 +1721,6 @@
         <w:rPr>
           <w:lang w:val="hu-HU"/>
         </w:rPr>
-        <w:lastRenderedPageBreak/>
         <w:t>A relációsémák normalizálása:</w:t>
       </w:r>
     </w:p>
@@ -1771,13 +1741,7 @@
         <w:rPr>
           <w:lang w:val="hu-HU"/>
         </w:rPr>
-        <w:t>{Admin.azonosító} -&gt; {Admin.Vezetek</w:t>
-      </w:r>
-      <w:r>
-        <w:rPr>
-          <w:lang w:val="hu-HU"/>
-        </w:rPr>
-        <w:t>nev, Admin.Utonev, Admin.Telefonszam, Admin.E-mail, Admin.Jelszo}</w:t>
+        <w:t>{Admin.azonosító} -&gt; {Admin.Vezeteknev, Admin.Utonev, Admin.Telefonszam, Admin.E-mail, Admin.Jelszo}</w:t>
       </w:r>
     </w:p>
     <w:p>
@@ -1817,39 +1781,39 @@
         <w:rPr>
           <w:lang w:val="hu-HU"/>
         </w:rPr>
-        <w:t>{Hallgato.azonosító} -&gt; { Hallgato.Vezete</w:t>
-      </w:r>
-      <w:r>
-        <w:rPr>
-          <w:lang w:val="hu-HU"/>
-        </w:rPr>
-        <w:t xml:space="preserve">knev, Hallgato.Utonev, Hallgato.Szemelyi_Szam. Hallgato.Telefonszam, Hallgato.E-mail, Hallgato.Jelszo, Hallgato.Szul_Ido, Hallgato.Teljesitettkreditek, Hallgato.Kepzes, TartozasOsszeg, OsztondijOsszeg} </w:t>
-      </w:r>
-    </w:p>
-    <w:p>
-      <w:pPr>
-        <w:rPr>
-          <w:lang w:val="hu-HU"/>
-        </w:rPr>
-      </w:pPr>
-    </w:p>
-    <w:p>
-      <w:pPr>
-        <w:rPr>
-          <w:lang w:val="hu-HU"/>
-        </w:rPr>
-      </w:pPr>
-      <w:r>
-        <w:rPr>
-          <w:lang w:val="hu-HU"/>
-        </w:rPr>
-        <w:t>{Vizsga.VizsgaID} -&gt; {Vizsga.Idopont, Vizsga.Ferohel</w:t>
-      </w:r>
-      <w:r>
-        <w:rPr>
-          <w:lang w:val="hu-HU"/>
-        </w:rPr>
-        <w:t>y</w:t>
+        <w:t>{Hallgato.azonosító} -&gt; { Hallgato.Vezeteknev, Hallgato.Utonev, Hallgato.Szemelyi_Szam. Hallgato.Telefonszam, Hallgato.E-mail, Hallgato.Jelszo, Hallgato.Szul_Ido, Hallgato.Telje</w:t>
+      </w:r>
+      <w:r>
+        <w:rPr>
+          <w:lang w:val="hu-HU"/>
+        </w:rPr>
+        <w:t xml:space="preserve">sitettkreditek, </w:t>
+      </w:r>
+      <w:r>
+        <w:rPr>
+          <w:lang w:val="hu-HU"/>
+        </w:rPr>
+        <w:t xml:space="preserve"> TartozasOsszeg, OsztondijOsszeg} </w:t>
+      </w:r>
+    </w:p>
+    <w:p>
+      <w:pPr>
+        <w:rPr>
+          <w:lang w:val="hu-HU"/>
+        </w:rPr>
+      </w:pPr>
+    </w:p>
+    <w:p>
+      <w:pPr>
+        <w:rPr>
+          <w:lang w:val="hu-HU"/>
+        </w:rPr>
+      </w:pPr>
+      <w:r>
+        <w:rPr>
+          <w:lang w:val="hu-HU"/>
+        </w:rPr>
+        <w:t>{Vizsga.VizsgaID} -&gt; {Vizsga.Idopont, Vizsga.Ferohely</w:t>
       </w:r>
       <w:r>
         <w:rPr>
@@ -1929,14 +1893,209 @@
         <w:rPr>
           <w:lang w:val="hu-HU"/>
         </w:rPr>
-        <w:t>{Hallgato.Az</w:t>
-      </w:r>
-      <w:r>
-        <w:rPr>
-          <w:lang w:val="hu-HU"/>
-        </w:rPr>
-        <w:t>onosito, Kurzus.KurzusKod} -&gt; {KurzustFelvesz.Teljesitette}</w:t>
-      </w:r>
+        <w:t>{Hallgato.Azonosito, Kurzus.KurzusKod} -&gt; {KurzustFelvesz.Teljesitette}</w:t>
+      </w:r>
+    </w:p>
+    <w:p>
+      <w:pPr>
+        <w:rPr>
+          <w:lang w:val="hu-HU"/>
+        </w:rPr>
+      </w:pPr>
+    </w:p>
+    <w:p>
+      <w:pPr>
+        <w:rPr>
+          <w:lang w:val="hu-HU"/>
+        </w:rPr>
+      </w:pPr>
+      <w:r>
+        <w:rPr>
+          <w:lang w:val="hu-HU"/>
+        </w:rPr>
+        <w:t>{Kepzes.kepzesID} -&gt; {Kepzes.Nev}</w:t>
+      </w:r>
+    </w:p>
+    <w:p>
+      <w:pPr>
+        <w:rPr>
+          <w:lang w:val="hu-HU"/>
+        </w:rPr>
+      </w:pPr>
+      <w:r>
+        <w:rPr>
+          <w:lang w:val="hu-HU"/>
+        </w:rPr>
+        <w:t xml:space="preserve">{Hallgato.Azonosito, </w:t>
+      </w:r>
+      <w:r>
+        <w:rPr>
+          <w:lang w:val="hu-HU"/>
+        </w:rPr>
+        <w:t>Kepzes.KepzesID</w:t>
+      </w:r>
+      <w:r>
+        <w:rPr>
+          <w:lang w:val="hu-HU"/>
+        </w:rPr>
+        <w:t>} -&gt; {</w:t>
+      </w:r>
+      <w:r>
+        <w:rPr>
+          <w:lang w:val="hu-HU"/>
+        </w:rPr>
+        <w:t>Felvette.Teljesitette</w:t>
+      </w:r>
+      <w:r>
+        <w:rPr>
+          <w:lang w:val="hu-HU"/>
+        </w:rPr>
+        <w:t>}</w:t>
+      </w:r>
+    </w:p>
+    <w:p>
+      <w:pPr>
+        <w:rPr>
+          <w:lang w:val="hu-HU"/>
+        </w:rPr>
+      </w:pPr>
+    </w:p>
+    <w:p>
+      <w:pPr>
+        <w:rPr>
+          <w:lang w:val="hu-HU"/>
+        </w:rPr>
+      </w:pPr>
+      <w:r>
+        <w:rPr>
+          <w:lang w:val="hu-HU"/>
+        </w:rPr>
+        <w:t xml:space="preserve">{Hallgatouzenet.ID } -&gt; {HallgatoUzenet.uzenet, </w:t>
+      </w:r>
+      <w:r>
+        <w:rPr>
+          <w:lang w:val="hu-HU"/>
+        </w:rPr>
+        <w:t>HallgatoUzenet.</w:t>
+      </w:r>
+      <w:r>
+        <w:rPr>
+          <w:lang w:val="hu-HU"/>
+        </w:rPr>
+        <w:t xml:space="preserve">uzenet, </w:t>
+      </w:r>
+      <w:r>
+        <w:rPr>
+          <w:lang w:val="hu-HU"/>
+        </w:rPr>
+        <w:t>HallgatoUzenet.</w:t>
+      </w:r>
+      <w:r>
+        <w:rPr>
+          <w:lang w:val="hu-HU"/>
+        </w:rPr>
+        <w:t xml:space="preserve">datum, </w:t>
+      </w:r>
+      <w:r>
+        <w:rPr>
+          <w:lang w:val="hu-HU"/>
+        </w:rPr>
+        <w:t>HallgatoUzenet.</w:t>
+      </w:r>
+      <w:r>
+        <w:rPr>
+          <w:lang w:val="hu-HU"/>
+        </w:rPr>
+        <w:t xml:space="preserve">tema, </w:t>
+      </w:r>
+      <w:r>
+        <w:rPr>
+          <w:lang w:val="hu-HU"/>
+        </w:rPr>
+        <w:t>HallgatoUzenet.</w:t>
+      </w:r>
+      <w:r>
+        <w:rPr>
+          <w:lang w:val="hu-HU"/>
+        </w:rPr>
+        <w:t>hallgatoAzonosito}</w:t>
+      </w:r>
+    </w:p>
+    <w:p>
+      <w:pPr>
+        <w:rPr>
+          <w:lang w:val="hu-HU"/>
+        </w:rPr>
+      </w:pPr>
+    </w:p>
+    <w:p>
+      <w:pPr>
+        <w:rPr>
+          <w:lang w:val="hu-HU"/>
+        </w:rPr>
+      </w:pPr>
+      <w:r>
+        <w:rPr>
+          <w:lang w:val="hu-HU"/>
+        </w:rPr>
+        <w:t>{Oktatouzenet.ID} -&gt; {</w:t>
+      </w:r>
+      <w:r>
+        <w:rPr>
+          <w:lang w:val="hu-HU"/>
+        </w:rPr>
+        <w:t xml:space="preserve"> </w:t>
+      </w:r>
+      <w:r>
+        <w:rPr>
+          <w:lang w:val="hu-HU"/>
+        </w:rPr>
+        <w:t>HallgatoUzenet.</w:t>
+      </w:r>
+      <w:r>
+        <w:rPr>
+          <w:lang w:val="hu-HU"/>
+        </w:rPr>
+        <w:t xml:space="preserve">uzenet, </w:t>
+      </w:r>
+      <w:r>
+        <w:rPr>
+          <w:lang w:val="hu-HU"/>
+        </w:rPr>
+        <w:t>HallgatoUzenet.</w:t>
+      </w:r>
+      <w:r>
+        <w:rPr>
+          <w:lang w:val="hu-HU"/>
+        </w:rPr>
+        <w:t xml:space="preserve">datum, </w:t>
+      </w:r>
+      <w:r>
+        <w:rPr>
+          <w:lang w:val="hu-HU"/>
+        </w:rPr>
+        <w:t>HallgatoUzenet.</w:t>
+      </w:r>
+      <w:r>
+        <w:rPr>
+          <w:lang w:val="hu-HU"/>
+        </w:rPr>
+        <w:t>tema, HallgatoUzenet.oktatoAzonosito}</w:t>
+      </w:r>
+    </w:p>
+    <w:p>
+      <w:pPr>
+        <w:rPr>
+          <w:lang w:val="hu-HU"/>
+        </w:rPr>
+      </w:pPr>
+    </w:p>
+    <w:p>
+      <w:pPr>
+        <w:rPr>
+          <w:lang w:val="hu-HU"/>
+        </w:rPr>
+      </w:pPr>
     </w:p>
     <w:p>
       <w:pPr>
@@ -1948,8 +2107,14 @@
     <w:p>
       <w:pPr>
         <w:ind w:firstLine="708"/>
-      </w:pPr>
-      <w:r>
+        <w:rPr>
+          <w:lang w:val="hu-HU"/>
+        </w:rPr>
+      </w:pPr>
+      <w:r>
+        <w:rPr>
+          <w:lang w:val="hu-HU"/>
+        </w:rPr>
         <w:t xml:space="preserve">- 1NF-ben van, mert nincs bennük másodlagos attribútum. </w:t>
       </w:r>
     </w:p>
@@ -1958,15 +2123,18 @@
         <w:ind w:firstLine="708"/>
       </w:pPr>
       <w:r>
-        <w:t xml:space="preserve">- 2NF-ben van, mert minden másodlagos attribútum teljesen függ a kulcsától. </w:t>
+        <w:rPr>
+          <w:lang w:val="hu-HU"/>
+        </w:rPr>
+        <w:t>- 2NF-ben van, mert minden másodlagos attribútum teljesen függ a kulcs</w:t>
+      </w:r>
+      <w:r>
+        <w:t xml:space="preserve">ától. </w:t>
       </w:r>
     </w:p>
     <w:p>
       <w:pPr>
         <w:ind w:firstLine="708"/>
-        <w:rPr>
-          <w:lang w:val="hu-HU"/>
-        </w:rPr>
       </w:pPr>
       <w:r>
         <w:t>- 3NF-ben van, mert nincsen benne tranzitív függés.</w:t>
@@ -1974,6 +2142,24 @@
     </w:p>
     <w:p>
       <w:pPr>
+        <w:ind w:firstLine="708"/>
+      </w:pPr>
+    </w:p>
+    <w:p>
+      <w:pPr>
+        <w:ind w:firstLine="708"/>
+      </w:pPr>
+    </w:p>
+    <w:p>
+      <w:pPr>
+        <w:ind w:firstLine="708"/>
+        <w:rPr>
+          <w:lang w:val="hu-HU"/>
+        </w:rPr>
+      </w:pPr>
+    </w:p>
+    <w:p>
+      <w:pPr>
         <w:rPr>
           <w:lang w:val="hu-HU"/>
         </w:rPr>
@@ -1987,19 +2173,15 @@
     </w:p>
     <w:p>
       <w:pPr>
-        <w:pStyle w:val="Cmsor2"/>
-      </w:pPr>
-      <w:r>
-        <w:rPr>
-          <w:lang w:val="hu-HU"/>
-        </w:rPr>
-        <w:t xml:space="preserve">Táblák </w:t>
-      </w:r>
-      <w:r>
-        <w:rPr>
-          <w:lang w:val="hu-HU"/>
-        </w:rPr>
-        <w:t>le</w:t>
+        <w:rPr>
+          <w:lang w:val="hu-HU"/>
+        </w:rPr>
+      </w:pPr>
+      <w:r>
+        <w:rPr>
+          <w:lang w:val="hu-HU"/>
+        </w:rPr>
+        <w:t>Táblák le</w:t>
       </w:r>
       <w:r>
         <w:t>írása:</w:t>
@@ -2549,6 +2731,7 @@
                 <w:b/>
                 <w:lang w:val="hu-HU"/>
               </w:rPr>
+              <w:lastRenderedPageBreak/>
               <w:t>Oktato</w:t>
             </w:r>
           </w:p>
@@ -3831,72 +4014,6 @@
           </w:p>
         </w:tc>
       </w:tr>
-      <w:tr>
-        <w:trPr>
-          <w:trHeight w:val="439"/>
-          <w:jc w:val="center"/>
-        </w:trPr>
-        <w:tc>
-          <w:tcPr>
-            <w:tcW w:w="2271" w:type="dxa"/>
-            <w:vAlign w:val="center"/>
-          </w:tcPr>
-          <w:p>
-            <w:pPr>
-              <w:rPr>
-                <w:lang w:val="hu-HU"/>
-              </w:rPr>
-            </w:pPr>
-            <w:r>
-              <w:rPr>
-                <w:rFonts w:eastAsia="Times New Roman"/>
-                <w:lang w:val="hu-HU"/>
-              </w:rPr>
-              <w:t>Kepzes</w:t>
-            </w:r>
-          </w:p>
-        </w:tc>
-        <w:tc>
-          <w:tcPr>
-            <w:tcW w:w="3063" w:type="dxa"/>
-            <w:vAlign w:val="center"/>
-          </w:tcPr>
-          <w:p>
-            <w:pPr>
-              <w:rPr>
-                <w:lang w:val="hu-HU"/>
-              </w:rPr>
-            </w:pPr>
-            <w:r>
-              <w:rPr>
-                <w:rFonts w:eastAsia="Times New Roman"/>
-                <w:lang w:val="hu-HU"/>
-              </w:rPr>
-              <w:t>VARCHAR2 (64)</w:t>
-            </w:r>
-          </w:p>
-        </w:tc>
-        <w:tc>
-          <w:tcPr>
-            <w:tcW w:w="5034" w:type="dxa"/>
-            <w:vAlign w:val="center"/>
-          </w:tcPr>
-          <w:p>
-            <w:pPr>
-              <w:rPr>
-                <w:lang w:val="hu-HU"/>
-              </w:rPr>
-            </w:pPr>
-            <w:r>
-              <w:rPr>
-                <w:rFonts w:eastAsia="Times New Roman"/>
-                <w:lang w:val="hu-HU"/>
-              </w:rPr>
-              <w:t>A hallgató képzése</w:t>
-            </w:r>
-          </w:p>
-        </w:tc>
-      </w:tr>
     </w:tbl>
     <w:p>
       <w:pPr>
@@ -4013,14 +4130,14 @@
           <w:p>
             <w:pPr>
               <w:rPr>
-                <w:u w:val="single"/>
-                <w:lang w:val="hu-HU"/>
-              </w:rPr>
-            </w:pPr>
-            <w:r>
-              <w:rPr>
-                <w:rFonts w:eastAsia="Times New Roman"/>
-                <w:u w:val="single"/>
+                <w:u w:val="dotted"/>
+                <w:lang w:val="hu-HU"/>
+              </w:rPr>
+            </w:pPr>
+            <w:r>
+              <w:rPr>
+                <w:rFonts w:eastAsia="Times New Roman"/>
+                <w:u w:val="dotted"/>
                 <w:lang w:val="hu-HU"/>
               </w:rPr>
               <w:t>hallgatoAzonosito</w:t>
@@ -4247,14 +4364,14 @@
           <w:p>
             <w:pPr>
               <w:rPr>
-                <w:u w:val="single"/>
-                <w:lang w:val="hu-HU"/>
-              </w:rPr>
-            </w:pPr>
-            <w:r>
-              <w:rPr>
-                <w:rFonts w:eastAsia="Times New Roman"/>
-                <w:u w:val="single"/>
+                <w:u w:val="dotted"/>
+                <w:lang w:val="hu-HU"/>
+              </w:rPr>
+            </w:pPr>
+            <w:r>
+              <w:rPr>
+                <w:rFonts w:eastAsia="Times New Roman"/>
+                <w:u w:val="dotted"/>
                 <w:lang w:val="hu-HU"/>
               </w:rPr>
               <w:t>hallgatoAzonosito</w:t>
@@ -4531,14 +4648,7 @@
                 <w:rFonts w:eastAsia="Times New Roman"/>
                 <w:lang w:val="hu-HU"/>
               </w:rPr>
-              <w:t xml:space="preserve">Terem Címe Priamry  </w:t>
-            </w:r>
-            <w:r>
-              <w:rPr>
-                <w:rFonts w:eastAsia="Times New Roman"/>
-                <w:lang w:val="hu-HU"/>
-              </w:rPr>
-              <w:t>Key</w:t>
+              <w:t>Terem Címe Priamry  Key</w:t>
             </w:r>
           </w:p>
         </w:tc>
@@ -4988,12 +5098,14 @@
           <w:p>
             <w:pPr>
               <w:rPr>
-                <w:lang w:val="hu-HU"/>
-              </w:rPr>
-            </w:pPr>
-            <w:r>
-              <w:rPr>
-                <w:rFonts w:eastAsia="Times New Roman"/>
+                <w:u w:val="dotted"/>
+                <w:lang w:val="hu-HU"/>
+              </w:rPr>
+            </w:pPr>
+            <w:r>
+              <w:rPr>
+                <w:rFonts w:eastAsia="Times New Roman"/>
+                <w:u w:val="dotted"/>
                 <w:lang w:val="hu-HU"/>
               </w:rPr>
               <w:t>teremCim</w:t>
@@ -5054,14 +5166,14 @@
           <w:p>
             <w:pPr>
               <w:rPr>
-                <w:u w:val="single"/>
-                <w:lang w:val="hu-HU"/>
-              </w:rPr>
-            </w:pPr>
-            <w:r>
-              <w:rPr>
-                <w:rFonts w:eastAsia="Times New Roman"/>
-                <w:u w:val="single"/>
+                <w:u w:val="dotted"/>
+                <w:lang w:val="hu-HU"/>
+              </w:rPr>
+            </w:pPr>
+            <w:r>
+              <w:rPr>
+                <w:rFonts w:eastAsia="Times New Roman"/>
+                <w:u w:val="dotted"/>
                 <w:lang w:val="hu-HU"/>
               </w:rPr>
               <w:t>oktatoAzonosito</w:t>
@@ -5297,14 +5409,14 @@
           <w:p>
             <w:pPr>
               <w:rPr>
-                <w:u w:val="single"/>
-                <w:lang w:val="hu-HU"/>
-              </w:rPr>
-            </w:pPr>
-            <w:r>
-              <w:rPr>
-                <w:rFonts w:eastAsia="Times New Roman"/>
-                <w:u w:val="single"/>
+                <w:u w:val="dotted"/>
+                <w:lang w:val="hu-HU"/>
+              </w:rPr>
+            </w:pPr>
+            <w:r>
+              <w:rPr>
+                <w:rFonts w:eastAsia="Times New Roman"/>
+                <w:u w:val="dotted"/>
                 <w:lang w:val="hu-HU"/>
               </w:rPr>
               <w:t>kurzusKod</w:t>
@@ -5347,14 +5459,7 @@
                 <w:rFonts w:eastAsia="Times New Roman"/>
                 <w:lang w:val="hu-HU"/>
               </w:rPr>
-              <w:t xml:space="preserve">Melyik kurzuskód </w:t>
-            </w:r>
-            <w:r>
-              <w:rPr>
-                <w:rFonts w:eastAsia="Times New Roman"/>
-                <w:lang w:val="hu-HU"/>
-              </w:rPr>
-              <w:t>tartozik hozzá Foreign Key</w:t>
+              <w:t>Melyik kurzuskód tartozik hozzá Foreign Key</w:t>
             </w:r>
           </w:p>
         </w:tc>
@@ -5372,14 +5477,14 @@
           <w:p>
             <w:pPr>
               <w:rPr>
-                <w:u w:val="single"/>
-                <w:lang w:val="hu-HU"/>
-              </w:rPr>
-            </w:pPr>
-            <w:r>
-              <w:rPr>
-                <w:rFonts w:eastAsia="Times New Roman"/>
-                <w:u w:val="single"/>
+                <w:u w:val="dotted"/>
+                <w:lang w:val="hu-HU"/>
+              </w:rPr>
+            </w:pPr>
+            <w:r>
+              <w:rPr>
+                <w:rFonts w:eastAsia="Times New Roman"/>
+                <w:u w:val="dotted"/>
                 <w:lang w:val="hu-HU"/>
               </w:rPr>
               <w:t>elofeltetelKod</w:t>
@@ -5540,14 +5645,14 @@
           <w:p>
             <w:pPr>
               <w:rPr>
-                <w:u w:val="single"/>
-                <w:lang w:val="hu-HU"/>
-              </w:rPr>
-            </w:pPr>
-            <w:r>
-              <w:rPr>
-                <w:rFonts w:eastAsia="Times New Roman"/>
-                <w:u w:val="single"/>
+                <w:u w:val="dotted"/>
+                <w:lang w:val="hu-HU"/>
+              </w:rPr>
+            </w:pPr>
+            <w:r>
+              <w:rPr>
+                <w:rFonts w:eastAsia="Times New Roman"/>
+                <w:u w:val="dotted"/>
                 <w:lang w:val="hu-HU"/>
               </w:rPr>
               <w:t>hallgatoAzonosito</w:t>
@@ -5608,14 +5713,14 @@
           <w:p>
             <w:pPr>
               <w:rPr>
-                <w:u w:val="single"/>
-                <w:lang w:val="hu-HU"/>
-              </w:rPr>
-            </w:pPr>
-            <w:r>
-              <w:rPr>
-                <w:rFonts w:eastAsia="Times New Roman"/>
-                <w:u w:val="single"/>
+                <w:u w:val="dotted"/>
+                <w:lang w:val="hu-HU"/>
+              </w:rPr>
+            </w:pPr>
+            <w:r>
+              <w:rPr>
+                <w:rFonts w:eastAsia="Times New Roman"/>
+                <w:u w:val="dotted"/>
                 <w:lang w:val="hu-HU"/>
               </w:rPr>
               <w:t>Kurzuskod</w:t>
@@ -5659,14 +5764,7 @@
                 <w:rFonts w:eastAsia="Times New Roman"/>
                 <w:lang w:val="hu-HU"/>
               </w:rPr>
-              <w:t xml:space="preserve">Melyik kurzust </w:t>
-            </w:r>
-            <w:r>
-              <w:rPr>
-                <w:rFonts w:eastAsia="Times New Roman"/>
-                <w:lang w:val="hu-HU"/>
-              </w:rPr>
-              <w:t>vette fel a hallgató Foreign Key</w:t>
+              <w:t>Melyik kurzust vette fel a hallgató Foreign Key</w:t>
             </w:r>
           </w:p>
         </w:tc>
@@ -5761,8 +5859,6 @@
               </w:rPr>
               <w:t>É</w:t>
             </w:r>
-            <w:bookmarkStart w:id="0" w:name="_GoBack"/>
-            <w:bookmarkEnd w:id="0"/>
             <w:r>
               <w:rPr>
                 <w:rFonts w:eastAsia="Times New Roman"/>
@@ -5816,14 +5912,6 @@
         </w:tc>
       </w:tr>
     </w:tbl>
-    <w:p>
-      <w:pPr>
-        <w:pStyle w:val="Cmsor2"/>
-        <w:rPr>
-          <w:lang w:val="hu-HU"/>
-        </w:rPr>
-      </w:pPr>
-    </w:p>
     <w:p>
       <w:pPr>
         <w:pStyle w:val="Cmsor2"/>
@@ -6080,14 +6168,14 @@
           <w:p>
             <w:pPr>
               <w:rPr>
-                <w:u w:val="single"/>
-                <w:lang w:val="hu-HU"/>
-              </w:rPr>
-            </w:pPr>
-            <w:r>
-              <w:rPr>
-                <w:rFonts w:eastAsia="Times New Roman"/>
-                <w:u w:val="single"/>
+                <w:u w:val="dotted"/>
+                <w:lang w:val="hu-HU"/>
+              </w:rPr>
+            </w:pPr>
+            <w:r>
+              <w:rPr>
+                <w:rFonts w:eastAsia="Times New Roman"/>
+                <w:u w:val="dotted"/>
                 <w:lang w:val="hu-HU"/>
               </w:rPr>
               <w:t>kurzusKod</w:t>
@@ -6110,14 +6198,7 @@
                 <w:rFonts w:eastAsia="Times New Roman"/>
                 <w:lang w:val="hu-HU"/>
               </w:rPr>
-              <w:t xml:space="preserve">VARCHAR2 </w:t>
-            </w:r>
-            <w:r>
-              <w:rPr>
-                <w:rFonts w:eastAsia="Times New Roman"/>
-                <w:lang w:val="hu-HU"/>
-              </w:rPr>
-              <w:t>(20)</w:t>
+              <w:t>VARCHAR2 (20)</w:t>
             </w:r>
           </w:p>
         </w:tc>
@@ -6320,14 +6401,14 @@
           <w:p>
             <w:pPr>
               <w:rPr>
-                <w:u w:val="single"/>
-                <w:lang w:val="hu-HU"/>
-              </w:rPr>
-            </w:pPr>
-            <w:r>
-              <w:rPr>
-                <w:rFonts w:eastAsia="Times New Roman"/>
-                <w:u w:val="single"/>
+                <w:u w:val="dotted"/>
+                <w:lang w:val="hu-HU"/>
+              </w:rPr>
+            </w:pPr>
+            <w:r>
+              <w:rPr>
+                <w:rFonts w:eastAsia="Times New Roman"/>
+                <w:u w:val="dotted"/>
                 <w:lang w:val="hu-HU"/>
               </w:rPr>
               <w:t>kurzusKod</w:t>
@@ -6685,14 +6766,14 @@
           <w:p>
             <w:pPr>
               <w:rPr>
-                <w:u w:val="single"/>
-                <w:lang w:val="hu-HU"/>
-              </w:rPr>
-            </w:pPr>
-            <w:r>
-              <w:rPr>
-                <w:rFonts w:eastAsia="Times New Roman"/>
-                <w:u w:val="single"/>
+                <w:u w:val="dotted"/>
+                <w:lang w:val="hu-HU"/>
+              </w:rPr>
+            </w:pPr>
+            <w:r>
+              <w:rPr>
+                <w:rFonts w:eastAsia="Times New Roman"/>
+                <w:u w:val="dotted"/>
                 <w:lang w:val="hu-HU"/>
               </w:rPr>
               <w:t>hallgatoAzonosito</w:t>
@@ -6881,6 +6962,239 @@
         </w:rPr>
       </w:pPr>
     </w:p>
+    <w:tbl>
+      <w:tblPr>
+        <w:tblStyle w:val="Rcsostblzat"/>
+        <w:tblW w:w="10368" w:type="dxa"/>
+        <w:jc w:val="center"/>
+        <w:tblLayout w:type="fixed"/>
+        <w:tblLook w:val="04A0" w:firstRow="1" w:lastRow="0" w:firstColumn="1" w:lastColumn="0" w:noHBand="0" w:noVBand="1"/>
+      </w:tblPr>
+      <w:tblGrid>
+        <w:gridCol w:w="2271"/>
+        <w:gridCol w:w="3063"/>
+        <w:gridCol w:w="5034"/>
+      </w:tblGrid>
+      <w:tr>
+        <w:trPr>
+          <w:trHeight w:val="439"/>
+          <w:jc w:val="center"/>
+        </w:trPr>
+        <w:tc>
+          <w:tcPr>
+            <w:tcW w:w="2271" w:type="dxa"/>
+            <w:shd w:val="pct45" w:color="auto" w:fill="auto"/>
+            <w:vAlign w:val="center"/>
+          </w:tcPr>
+          <w:p>
+            <w:pPr>
+              <w:jc w:val="center"/>
+              <w:rPr>
+                <w:b/>
+                <w:lang w:val="hu-HU"/>
+              </w:rPr>
+            </w:pPr>
+            <w:r>
+              <w:rPr>
+                <w:rFonts w:eastAsia="Times New Roman"/>
+                <w:b/>
+                <w:lang w:val="hu-HU"/>
+              </w:rPr>
+              <w:t>Képzés</w:t>
+            </w:r>
+          </w:p>
+        </w:tc>
+        <w:tc>
+          <w:tcPr>
+            <w:tcW w:w="3063" w:type="dxa"/>
+            <w:shd w:val="pct45" w:color="auto" w:fill="auto"/>
+            <w:vAlign w:val="center"/>
+          </w:tcPr>
+          <w:p>
+            <w:pPr>
+              <w:jc w:val="center"/>
+              <w:rPr>
+                <w:b/>
+                <w:lang w:val="hu-HU"/>
+              </w:rPr>
+            </w:pPr>
+            <w:r>
+              <w:rPr>
+                <w:rFonts w:eastAsia="Times New Roman"/>
+                <w:b/>
+                <w:lang w:val="hu-HU"/>
+              </w:rPr>
+              <w:t>Típus</w:t>
+            </w:r>
+          </w:p>
+        </w:tc>
+        <w:tc>
+          <w:tcPr>
+            <w:tcW w:w="5034" w:type="dxa"/>
+            <w:shd w:val="pct45" w:color="auto" w:fill="auto"/>
+            <w:vAlign w:val="center"/>
+          </w:tcPr>
+          <w:p>
+            <w:pPr>
+              <w:jc w:val="center"/>
+              <w:rPr>
+                <w:b/>
+                <w:lang w:val="hu-HU"/>
+              </w:rPr>
+            </w:pPr>
+            <w:r>
+              <w:rPr>
+                <w:rFonts w:eastAsia="Times New Roman"/>
+                <w:b/>
+                <w:lang w:val="hu-HU"/>
+              </w:rPr>
+              <w:t>Leírás</w:t>
+            </w:r>
+          </w:p>
+        </w:tc>
+      </w:tr>
+      <w:tr>
+        <w:trPr>
+          <w:trHeight w:val="439"/>
+          <w:jc w:val="center"/>
+        </w:trPr>
+        <w:tc>
+          <w:tcPr>
+            <w:tcW w:w="2271" w:type="dxa"/>
+            <w:vAlign w:val="center"/>
+          </w:tcPr>
+          <w:p>
+            <w:pPr>
+              <w:rPr>
+                <w:lang w:val="hu-HU"/>
+              </w:rPr>
+            </w:pPr>
+            <w:r>
+              <w:rPr>
+                <w:rFonts w:eastAsia="Times New Roman"/>
+                <w:lang w:val="hu-HU"/>
+              </w:rPr>
+              <w:t>Név</w:t>
+            </w:r>
+          </w:p>
+        </w:tc>
+        <w:tc>
+          <w:tcPr>
+            <w:tcW w:w="3063" w:type="dxa"/>
+            <w:vAlign w:val="center"/>
+          </w:tcPr>
+          <w:p>
+            <w:pPr>
+              <w:rPr>
+                <w:lang w:val="hu-HU"/>
+              </w:rPr>
+            </w:pPr>
+            <w:r>
+              <w:rPr>
+                <w:rFonts w:eastAsia="Times New Roman"/>
+                <w:lang w:val="hu-HU"/>
+              </w:rPr>
+              <w:t>VARCHAR2(64)</w:t>
+            </w:r>
+          </w:p>
+        </w:tc>
+        <w:tc>
+          <w:tcPr>
+            <w:tcW w:w="5034" w:type="dxa"/>
+            <w:vAlign w:val="center"/>
+          </w:tcPr>
+          <w:p>
+            <w:pPr>
+              <w:rPr>
+                <w:lang w:val="hu-HU"/>
+              </w:rPr>
+            </w:pPr>
+            <w:r>
+              <w:rPr>
+                <w:rFonts w:eastAsia="Times New Roman"/>
+                <w:lang w:val="hu-HU"/>
+              </w:rPr>
+              <w:t>Képzés Neve</w:t>
+            </w:r>
+          </w:p>
+        </w:tc>
+      </w:tr>
+      <w:tr>
+        <w:trPr>
+          <w:trHeight w:val="439"/>
+          <w:jc w:val="center"/>
+        </w:trPr>
+        <w:tc>
+          <w:tcPr>
+            <w:tcW w:w="2271" w:type="dxa"/>
+            <w:vAlign w:val="center"/>
+          </w:tcPr>
+          <w:p>
+            <w:pPr>
+              <w:rPr>
+                <w:u w:val="single"/>
+                <w:lang w:val="hu-HU"/>
+              </w:rPr>
+            </w:pPr>
+            <w:r>
+              <w:rPr>
+                <w:rFonts w:eastAsia="Times New Roman"/>
+                <w:u w:val="single"/>
+                <w:lang w:val="hu-HU"/>
+              </w:rPr>
+              <w:t>KépzésID</w:t>
+            </w:r>
+          </w:p>
+        </w:tc>
+        <w:tc>
+          <w:tcPr>
+            <w:tcW w:w="3063" w:type="dxa"/>
+            <w:vAlign w:val="center"/>
+          </w:tcPr>
+          <w:p>
+            <w:pPr>
+              <w:rPr>
+                <w:lang w:val="hu-HU"/>
+              </w:rPr>
+            </w:pPr>
+            <w:r>
+              <w:rPr>
+                <w:rFonts w:eastAsia="Times New Roman"/>
+                <w:lang w:val="hu-HU"/>
+              </w:rPr>
+              <w:t>VARCHAR2 (64</w:t>
+            </w:r>
+            <w:r>
+              <w:rPr>
+                <w:rFonts w:eastAsia="Times New Roman"/>
+                <w:lang w:val="hu-HU"/>
+              </w:rPr>
+              <w:t>)</w:t>
+            </w:r>
+          </w:p>
+        </w:tc>
+        <w:tc>
+          <w:tcPr>
+            <w:tcW w:w="5034" w:type="dxa"/>
+            <w:vAlign w:val="center"/>
+          </w:tcPr>
+          <w:p>
+            <w:pPr>
+              <w:rPr>
+                <w:lang w:val="hu-HU"/>
+              </w:rPr>
+            </w:pPr>
+            <w:r>
+              <w:rPr>
+                <w:rFonts w:eastAsia="Times New Roman"/>
+                <w:lang w:val="hu-HU"/>
+              </w:rPr>
+              <w:t>Képzés azonosítója Primary Key</w:t>
+            </w:r>
+          </w:p>
+        </w:tc>
+      </w:tr>
+    </w:tbl>
     <w:p>
       <w:pPr>
         <w:spacing w:line="360" w:lineRule="auto"/>
@@ -6889,6 +7203,328 @@
         </w:rPr>
       </w:pPr>
     </w:p>
+    <w:tbl>
+      <w:tblPr>
+        <w:tblStyle w:val="Rcsostblzat"/>
+        <w:tblW w:w="10368" w:type="dxa"/>
+        <w:jc w:val="center"/>
+        <w:tblLayout w:type="fixed"/>
+        <w:tblLook w:val="04A0" w:firstRow="1" w:lastRow="0" w:firstColumn="1" w:lastColumn="0" w:noHBand="0" w:noVBand="1"/>
+      </w:tblPr>
+      <w:tblGrid>
+        <w:gridCol w:w="2271"/>
+        <w:gridCol w:w="3063"/>
+        <w:gridCol w:w="5034"/>
+      </w:tblGrid>
+      <w:tr>
+        <w:trPr>
+          <w:trHeight w:val="439"/>
+          <w:jc w:val="center"/>
+        </w:trPr>
+        <w:tc>
+          <w:tcPr>
+            <w:tcW w:w="2271" w:type="dxa"/>
+            <w:shd w:val="pct45" w:color="auto" w:fill="auto"/>
+            <w:vAlign w:val="center"/>
+          </w:tcPr>
+          <w:p>
+            <w:pPr>
+              <w:jc w:val="center"/>
+              <w:rPr>
+                <w:b/>
+                <w:lang w:val="hu-HU"/>
+              </w:rPr>
+            </w:pPr>
+            <w:r>
+              <w:rPr>
+                <w:rFonts w:eastAsia="Times New Roman"/>
+                <w:b/>
+                <w:lang w:val="hu-HU"/>
+              </w:rPr>
+              <w:t>Felvette</w:t>
+            </w:r>
+          </w:p>
+        </w:tc>
+        <w:tc>
+          <w:tcPr>
+            <w:tcW w:w="3063" w:type="dxa"/>
+            <w:shd w:val="pct45" w:color="auto" w:fill="auto"/>
+            <w:vAlign w:val="center"/>
+          </w:tcPr>
+          <w:p>
+            <w:pPr>
+              <w:jc w:val="center"/>
+              <w:rPr>
+                <w:b/>
+                <w:lang w:val="hu-HU"/>
+              </w:rPr>
+            </w:pPr>
+            <w:r>
+              <w:rPr>
+                <w:rFonts w:eastAsia="Times New Roman"/>
+                <w:b/>
+                <w:lang w:val="hu-HU"/>
+              </w:rPr>
+              <w:t>Típus</w:t>
+            </w:r>
+          </w:p>
+        </w:tc>
+        <w:tc>
+          <w:tcPr>
+            <w:tcW w:w="5034" w:type="dxa"/>
+            <w:shd w:val="pct45" w:color="auto" w:fill="auto"/>
+            <w:vAlign w:val="center"/>
+          </w:tcPr>
+          <w:p>
+            <w:pPr>
+              <w:jc w:val="center"/>
+              <w:rPr>
+                <w:b/>
+                <w:lang w:val="hu-HU"/>
+              </w:rPr>
+            </w:pPr>
+            <w:r>
+              <w:rPr>
+                <w:rFonts w:eastAsia="Times New Roman"/>
+                <w:b/>
+                <w:lang w:val="hu-HU"/>
+              </w:rPr>
+              <w:t>Leírás</w:t>
+            </w:r>
+          </w:p>
+        </w:tc>
+      </w:tr>
+      <w:tr>
+        <w:trPr>
+          <w:trHeight w:val="439"/>
+          <w:jc w:val="center"/>
+        </w:trPr>
+        <w:tc>
+          <w:tcPr>
+            <w:tcW w:w="2271" w:type="dxa"/>
+            <w:vAlign w:val="center"/>
+          </w:tcPr>
+          <w:p>
+            <w:pPr>
+              <w:rPr>
+                <w:u w:val="dotted"/>
+                <w:lang w:val="hu-HU"/>
+              </w:rPr>
+            </w:pPr>
+            <w:r>
+              <w:rPr>
+                <w:rFonts w:eastAsia="Times New Roman"/>
+                <w:u w:val="dotted"/>
+                <w:lang w:val="hu-HU"/>
+              </w:rPr>
+              <w:t>hallgatoAzonosito</w:t>
+            </w:r>
+          </w:p>
+        </w:tc>
+        <w:tc>
+          <w:tcPr>
+            <w:tcW w:w="3063" w:type="dxa"/>
+            <w:vAlign w:val="center"/>
+          </w:tcPr>
+          <w:p>
+            <w:pPr>
+              <w:rPr>
+                <w:lang w:val="hu-HU"/>
+              </w:rPr>
+            </w:pPr>
+            <w:r>
+              <w:rPr>
+                <w:rFonts w:eastAsia="Times New Roman"/>
+                <w:lang w:val="hu-HU"/>
+              </w:rPr>
+              <w:t>VARCHAR2 (6)</w:t>
+            </w:r>
+          </w:p>
+        </w:tc>
+        <w:tc>
+          <w:tcPr>
+            <w:tcW w:w="5034" w:type="dxa"/>
+            <w:vAlign w:val="center"/>
+          </w:tcPr>
+          <w:p>
+            <w:pPr>
+              <w:rPr>
+                <w:lang w:val="hu-HU"/>
+              </w:rPr>
+            </w:pPr>
+            <w:r>
+              <w:rPr>
+                <w:rFonts w:eastAsia="Times New Roman"/>
+                <w:lang w:val="hu-HU"/>
+              </w:rPr>
+              <w:t xml:space="preserve">Melyik hallgatóhoz tartozik a </w:t>
+            </w:r>
+            <w:r>
+              <w:rPr>
+                <w:rFonts w:eastAsia="Times New Roman"/>
+                <w:lang w:val="hu-HU"/>
+              </w:rPr>
+              <w:t xml:space="preserve">képzés, </w:t>
+            </w:r>
+            <w:r>
+              <w:rPr>
+                <w:rFonts w:eastAsia="Times New Roman"/>
+                <w:lang w:val="hu-HU"/>
+              </w:rPr>
+              <w:t>Foreign Key</w:t>
+            </w:r>
+          </w:p>
+        </w:tc>
+      </w:tr>
+      <w:tr>
+        <w:trPr>
+          <w:trHeight w:val="439"/>
+          <w:jc w:val="center"/>
+        </w:trPr>
+        <w:tc>
+          <w:tcPr>
+            <w:tcW w:w="2271" w:type="dxa"/>
+            <w:vAlign w:val="center"/>
+          </w:tcPr>
+          <w:p>
+            <w:pPr>
+              <w:rPr>
+                <w:u w:val="dotted"/>
+                <w:lang w:val="hu-HU"/>
+              </w:rPr>
+            </w:pPr>
+            <w:r>
+              <w:rPr>
+                <w:rFonts w:eastAsia="Times New Roman"/>
+                <w:u w:val="dotted"/>
+                <w:lang w:val="hu-HU"/>
+              </w:rPr>
+              <w:t>kepzesID</w:t>
+            </w:r>
+          </w:p>
+        </w:tc>
+        <w:tc>
+          <w:tcPr>
+            <w:tcW w:w="3063" w:type="dxa"/>
+            <w:vAlign w:val="center"/>
+          </w:tcPr>
+          <w:p>
+            <w:pPr>
+              <w:rPr>
+                <w:lang w:val="hu-HU"/>
+              </w:rPr>
+            </w:pPr>
+            <w:r>
+              <w:rPr>
+                <w:rFonts w:eastAsia="Times New Roman"/>
+                <w:lang w:val="hu-HU"/>
+              </w:rPr>
+              <w:t>VARCHAR(64)</w:t>
+            </w:r>
+          </w:p>
+        </w:tc>
+        <w:tc>
+          <w:tcPr>
+            <w:tcW w:w="5034" w:type="dxa"/>
+            <w:vAlign w:val="center"/>
+          </w:tcPr>
+          <w:p>
+            <w:pPr>
+              <w:rPr>
+                <w:lang w:val="hu-HU"/>
+              </w:rPr>
+            </w:pPr>
+            <w:r>
+              <w:rPr>
+                <w:rFonts w:eastAsia="Times New Roman"/>
+                <w:lang w:val="hu-HU"/>
+              </w:rPr>
+              <w:t>Melyik képzéshez tartozik. Foreign Key</w:t>
+            </w:r>
+          </w:p>
+        </w:tc>
+      </w:tr>
+      <w:tr>
+        <w:trPr>
+          <w:trHeight w:val="439"/>
+          <w:jc w:val="center"/>
+        </w:trPr>
+        <w:tc>
+          <w:tcPr>
+            <w:tcW w:w="2271" w:type="dxa"/>
+            <w:vAlign w:val="center"/>
+          </w:tcPr>
+          <w:p>
+            <w:pPr>
+              <w:rPr>
+                <w:lang w:val="hu-HU"/>
+              </w:rPr>
+            </w:pPr>
+            <w:r>
+              <w:rPr>
+                <w:rFonts w:eastAsia="Times New Roman"/>
+                <w:lang w:val="hu-HU"/>
+              </w:rPr>
+              <w:t>teljesitette</w:t>
+            </w:r>
+          </w:p>
+        </w:tc>
+        <w:tc>
+          <w:tcPr>
+            <w:tcW w:w="3063" w:type="dxa"/>
+            <w:vAlign w:val="center"/>
+          </w:tcPr>
+          <w:p>
+            <w:pPr>
+              <w:rPr>
+                <w:lang w:val="hu-HU"/>
+              </w:rPr>
+            </w:pPr>
+            <w:r>
+              <w:rPr>
+                <w:rFonts w:eastAsia="Times New Roman"/>
+                <w:lang w:val="hu-HU"/>
+              </w:rPr>
+              <w:t xml:space="preserve"> </w:t>
+            </w:r>
+            <w:r>
+              <w:rPr>
+                <w:rFonts w:eastAsia="Times New Roman"/>
+                <w:lang w:val="hu-HU"/>
+              </w:rPr>
+              <w:t>NUMBER</w:t>
+            </w:r>
+            <w:r>
+              <w:rPr>
+                <w:rFonts w:eastAsia="Times New Roman"/>
+                <w:lang w:val="hu-HU"/>
+              </w:rPr>
+              <w:t xml:space="preserve"> (1)</w:t>
+            </w:r>
+          </w:p>
+        </w:tc>
+        <w:tc>
+          <w:tcPr>
+            <w:tcW w:w="5034" w:type="dxa"/>
+            <w:vAlign w:val="center"/>
+          </w:tcPr>
+          <w:p>
+            <w:pPr>
+              <w:rPr>
+                <w:lang w:val="hu-HU"/>
+              </w:rPr>
+            </w:pPr>
+            <w:r>
+              <w:rPr>
+                <w:rFonts w:eastAsia="Times New Roman"/>
+                <w:lang w:val="hu-HU"/>
+              </w:rPr>
+              <w:t>Teljesítette-e a vizsgát? 0-1</w:t>
+            </w:r>
+          </w:p>
+        </w:tc>
+      </w:tr>
+    </w:tbl>
     <w:p>
       <w:pPr>
         <w:spacing w:line="360" w:lineRule="auto"/>
@@ -6897,6 +7533,234 @@
         </w:rPr>
       </w:pPr>
     </w:p>
+    <w:tbl>
+      <w:tblPr>
+        <w:tblStyle w:val="Rcsostblzat"/>
+        <w:tblW w:w="10368" w:type="dxa"/>
+        <w:jc w:val="center"/>
+        <w:tblLayout w:type="fixed"/>
+        <w:tblLook w:val="04A0" w:firstRow="1" w:lastRow="0" w:firstColumn="1" w:lastColumn="0" w:noHBand="0" w:noVBand="1"/>
+      </w:tblPr>
+      <w:tblGrid>
+        <w:gridCol w:w="2271"/>
+        <w:gridCol w:w="3063"/>
+        <w:gridCol w:w="5034"/>
+      </w:tblGrid>
+      <w:tr>
+        <w:trPr>
+          <w:trHeight w:val="439"/>
+          <w:jc w:val="center"/>
+        </w:trPr>
+        <w:tc>
+          <w:tcPr>
+            <w:tcW w:w="2271" w:type="dxa"/>
+            <w:shd w:val="pct45" w:color="auto" w:fill="auto"/>
+            <w:vAlign w:val="center"/>
+          </w:tcPr>
+          <w:p>
+            <w:pPr>
+              <w:jc w:val="center"/>
+              <w:rPr>
+                <w:b/>
+                <w:lang w:val="hu-HU"/>
+              </w:rPr>
+            </w:pPr>
+            <w:r>
+              <w:rPr>
+                <w:rFonts w:eastAsia="Times New Roman"/>
+                <w:b/>
+                <w:lang w:val="hu-HU"/>
+              </w:rPr>
+              <w:t>TeljesítésFeltétel</w:t>
+            </w:r>
+          </w:p>
+        </w:tc>
+        <w:tc>
+          <w:tcPr>
+            <w:tcW w:w="3063" w:type="dxa"/>
+            <w:shd w:val="pct45" w:color="auto" w:fill="auto"/>
+            <w:vAlign w:val="center"/>
+          </w:tcPr>
+          <w:p>
+            <w:pPr>
+              <w:jc w:val="center"/>
+              <w:rPr>
+                <w:b/>
+                <w:lang w:val="hu-HU"/>
+              </w:rPr>
+            </w:pPr>
+            <w:r>
+              <w:rPr>
+                <w:rFonts w:eastAsia="Times New Roman"/>
+                <w:b/>
+                <w:lang w:val="hu-HU"/>
+              </w:rPr>
+              <w:t>Típus</w:t>
+            </w:r>
+          </w:p>
+        </w:tc>
+        <w:tc>
+          <w:tcPr>
+            <w:tcW w:w="5034" w:type="dxa"/>
+            <w:shd w:val="pct45" w:color="auto" w:fill="auto"/>
+            <w:vAlign w:val="center"/>
+          </w:tcPr>
+          <w:p>
+            <w:pPr>
+              <w:jc w:val="center"/>
+              <w:rPr>
+                <w:b/>
+                <w:lang w:val="hu-HU"/>
+              </w:rPr>
+            </w:pPr>
+            <w:r>
+              <w:rPr>
+                <w:rFonts w:eastAsia="Times New Roman"/>
+                <w:b/>
+                <w:lang w:val="hu-HU"/>
+              </w:rPr>
+              <w:t>Leírás</w:t>
+            </w:r>
+          </w:p>
+        </w:tc>
+      </w:tr>
+      <w:tr>
+        <w:trPr>
+          <w:trHeight w:val="439"/>
+          <w:jc w:val="center"/>
+        </w:trPr>
+        <w:tc>
+          <w:tcPr>
+            <w:tcW w:w="2271" w:type="dxa"/>
+            <w:vAlign w:val="center"/>
+          </w:tcPr>
+          <w:p>
+            <w:pPr>
+              <w:rPr>
+                <w:u w:val="dotted"/>
+                <w:lang w:val="hu-HU"/>
+              </w:rPr>
+            </w:pPr>
+            <w:r>
+              <w:rPr>
+                <w:rFonts w:eastAsia="Times New Roman"/>
+                <w:u w:val="dotted"/>
+                <w:lang w:val="hu-HU"/>
+              </w:rPr>
+              <w:t>kepzesID</w:t>
+            </w:r>
+          </w:p>
+        </w:tc>
+        <w:tc>
+          <w:tcPr>
+            <w:tcW w:w="3063" w:type="dxa"/>
+            <w:vAlign w:val="center"/>
+          </w:tcPr>
+          <w:p>
+            <w:pPr>
+              <w:rPr>
+                <w:lang w:val="hu-HU"/>
+              </w:rPr>
+            </w:pPr>
+            <w:r>
+              <w:rPr>
+                <w:rFonts w:eastAsia="Times New Roman"/>
+                <w:lang w:val="hu-HU"/>
+              </w:rPr>
+              <w:t>VARCHAR(64)</w:t>
+            </w:r>
+          </w:p>
+        </w:tc>
+        <w:tc>
+          <w:tcPr>
+            <w:tcW w:w="5034" w:type="dxa"/>
+            <w:vAlign w:val="center"/>
+          </w:tcPr>
+          <w:p>
+            <w:pPr>
+              <w:rPr>
+                <w:lang w:val="hu-HU"/>
+              </w:rPr>
+            </w:pPr>
+            <w:r>
+              <w:rPr>
+                <w:rFonts w:eastAsia="Times New Roman"/>
+                <w:lang w:val="hu-HU"/>
+              </w:rPr>
+              <w:t>Foreign Key</w:t>
+            </w:r>
+          </w:p>
+        </w:tc>
+      </w:tr>
+      <w:tr>
+        <w:trPr>
+          <w:trHeight w:val="439"/>
+          <w:jc w:val="center"/>
+        </w:trPr>
+        <w:tc>
+          <w:tcPr>
+            <w:tcW w:w="2271" w:type="dxa"/>
+            <w:vAlign w:val="center"/>
+          </w:tcPr>
+          <w:p>
+            <w:pPr>
+              <w:rPr>
+                <w:u w:val="single"/>
+                <w:lang w:val="hu-HU"/>
+              </w:rPr>
+            </w:pPr>
+            <w:r>
+              <w:rPr>
+                <w:rFonts w:eastAsia="Times New Roman"/>
+                <w:u w:val="single"/>
+                <w:lang w:val="hu-HU"/>
+              </w:rPr>
+              <w:t>kurzusKod</w:t>
+            </w:r>
+          </w:p>
+        </w:tc>
+        <w:tc>
+          <w:tcPr>
+            <w:tcW w:w="3063" w:type="dxa"/>
+            <w:vAlign w:val="center"/>
+          </w:tcPr>
+          <w:p>
+            <w:pPr>
+              <w:rPr>
+                <w:lang w:val="hu-HU"/>
+              </w:rPr>
+            </w:pPr>
+            <w:r>
+              <w:rPr>
+                <w:rFonts w:eastAsia="Times New Roman"/>
+                <w:lang w:val="hu-HU"/>
+              </w:rPr>
+              <w:t>VARCHAR2 (20)</w:t>
+            </w:r>
+          </w:p>
+        </w:tc>
+        <w:tc>
+          <w:tcPr>
+            <w:tcW w:w="5034" w:type="dxa"/>
+            <w:vAlign w:val="center"/>
+          </w:tcPr>
+          <w:p>
+            <w:pPr>
+              <w:rPr>
+                <w:lang w:val="hu-HU"/>
+              </w:rPr>
+            </w:pPr>
+            <w:r>
+              <w:rPr>
+                <w:rFonts w:eastAsia="Times New Roman"/>
+                <w:lang w:val="hu-HU"/>
+              </w:rPr>
+              <w:t>Foreign Key</w:t>
+            </w:r>
+          </w:p>
+        </w:tc>
+      </w:tr>
+    </w:tbl>
     <w:p>
       <w:pPr>
         <w:spacing w:line="360" w:lineRule="auto"/>
@@ -6913,6 +7777,465 @@
         </w:rPr>
       </w:pPr>
     </w:p>
+    <w:tbl>
+      <w:tblPr>
+        <w:tblStyle w:val="Rcsostblzat"/>
+        <w:tblW w:w="10368" w:type="dxa"/>
+        <w:jc w:val="center"/>
+        <w:tblLayout w:type="fixed"/>
+        <w:tblLook w:val="04A0" w:firstRow="1" w:lastRow="0" w:firstColumn="1" w:lastColumn="0" w:noHBand="0" w:noVBand="1"/>
+      </w:tblPr>
+      <w:tblGrid>
+        <w:gridCol w:w="2271"/>
+        <w:gridCol w:w="3063"/>
+        <w:gridCol w:w="5034"/>
+      </w:tblGrid>
+      <w:tr>
+        <w:trPr>
+          <w:trHeight w:val="439"/>
+          <w:jc w:val="center"/>
+        </w:trPr>
+        <w:tc>
+          <w:tcPr>
+            <w:tcW w:w="2271" w:type="dxa"/>
+            <w:shd w:val="pct45" w:color="auto" w:fill="auto"/>
+            <w:vAlign w:val="center"/>
+          </w:tcPr>
+          <w:p>
+            <w:pPr>
+              <w:jc w:val="center"/>
+              <w:rPr>
+                <w:b/>
+                <w:lang w:val="hu-HU"/>
+              </w:rPr>
+            </w:pPr>
+            <w:r>
+              <w:rPr>
+                <w:rFonts w:eastAsia="Times New Roman"/>
+                <w:b/>
+                <w:lang w:val="hu-HU"/>
+              </w:rPr>
+              <w:t>HallgatoUzenet</w:t>
+            </w:r>
+          </w:p>
+        </w:tc>
+        <w:tc>
+          <w:tcPr>
+            <w:tcW w:w="3063" w:type="dxa"/>
+            <w:shd w:val="pct45" w:color="auto" w:fill="auto"/>
+            <w:vAlign w:val="center"/>
+          </w:tcPr>
+          <w:p>
+            <w:pPr>
+              <w:jc w:val="center"/>
+              <w:rPr>
+                <w:b/>
+                <w:lang w:val="hu-HU"/>
+              </w:rPr>
+            </w:pPr>
+            <w:r>
+              <w:rPr>
+                <w:rFonts w:eastAsia="Times New Roman"/>
+                <w:b/>
+                <w:lang w:val="hu-HU"/>
+              </w:rPr>
+              <w:t>Típus</w:t>
+            </w:r>
+          </w:p>
+        </w:tc>
+        <w:tc>
+          <w:tcPr>
+            <w:tcW w:w="5034" w:type="dxa"/>
+            <w:shd w:val="pct45" w:color="auto" w:fill="auto"/>
+            <w:vAlign w:val="center"/>
+          </w:tcPr>
+          <w:p>
+            <w:pPr>
+              <w:jc w:val="center"/>
+              <w:rPr>
+                <w:b/>
+                <w:lang w:val="hu-HU"/>
+              </w:rPr>
+            </w:pPr>
+            <w:r>
+              <w:rPr>
+                <w:rFonts w:eastAsia="Times New Roman"/>
+                <w:b/>
+                <w:lang w:val="hu-HU"/>
+              </w:rPr>
+              <w:t>Leírás</w:t>
+            </w:r>
+          </w:p>
+        </w:tc>
+      </w:tr>
+      <w:tr>
+        <w:trPr>
+          <w:trHeight w:val="439"/>
+          <w:jc w:val="center"/>
+        </w:trPr>
+        <w:tc>
+          <w:tcPr>
+            <w:tcW w:w="2271" w:type="dxa"/>
+            <w:vAlign w:val="center"/>
+          </w:tcPr>
+          <w:p>
+            <w:pPr>
+              <w:rPr>
+                <w:u w:val="single"/>
+                <w:lang w:val="hu-HU"/>
+              </w:rPr>
+            </w:pPr>
+            <w:r>
+              <w:rPr>
+                <w:rFonts w:eastAsia="Times New Roman"/>
+                <w:u w:val="single"/>
+                <w:lang w:val="hu-HU"/>
+              </w:rPr>
+              <w:t>id</w:t>
+            </w:r>
+          </w:p>
+        </w:tc>
+        <w:tc>
+          <w:tcPr>
+            <w:tcW w:w="3063" w:type="dxa"/>
+            <w:vAlign w:val="center"/>
+          </w:tcPr>
+          <w:p>
+            <w:pPr>
+              <w:rPr>
+                <w:lang w:val="hu-HU"/>
+              </w:rPr>
+            </w:pPr>
+            <w:r>
+              <w:rPr>
+                <w:rFonts w:eastAsia="Times New Roman"/>
+                <w:lang w:val="hu-HU"/>
+              </w:rPr>
+              <w:t>NUMBER</w:t>
+            </w:r>
+          </w:p>
+        </w:tc>
+        <w:tc>
+          <w:tcPr>
+            <w:tcW w:w="5034" w:type="dxa"/>
+            <w:vAlign w:val="center"/>
+          </w:tcPr>
+          <w:p>
+            <w:pPr>
+              <w:rPr>
+                <w:lang w:val="hu-HU"/>
+              </w:rPr>
+            </w:pPr>
+            <w:r>
+              <w:rPr>
+                <w:rFonts w:eastAsia="Times New Roman"/>
+                <w:lang w:val="hu-HU"/>
+              </w:rPr>
+              <w:t>Primary Key</w:t>
+            </w:r>
+          </w:p>
+        </w:tc>
+      </w:tr>
+      <w:tr>
+        <w:trPr>
+          <w:trHeight w:val="439"/>
+          <w:jc w:val="center"/>
+        </w:trPr>
+        <w:tc>
+          <w:tcPr>
+            <w:tcW w:w="2271" w:type="dxa"/>
+            <w:vAlign w:val="center"/>
+          </w:tcPr>
+          <w:p>
+            <w:pPr>
+              <w:rPr>
+                <w:u w:val="single"/>
+                <w:lang w:val="hu-HU"/>
+              </w:rPr>
+            </w:pPr>
+            <w:r>
+              <w:rPr>
+                <w:rFonts w:eastAsia="Times New Roman"/>
+                <w:u w:val="single"/>
+                <w:lang w:val="hu-HU"/>
+              </w:rPr>
+              <w:t>uzenet</w:t>
+            </w:r>
+          </w:p>
+        </w:tc>
+        <w:tc>
+          <w:tcPr>
+            <w:tcW w:w="3063" w:type="dxa"/>
+            <w:vAlign w:val="center"/>
+          </w:tcPr>
+          <w:p>
+            <w:pPr>
+              <w:rPr>
+                <w:lang w:val="hu-HU"/>
+              </w:rPr>
+            </w:pPr>
+            <w:r>
+              <w:rPr>
+                <w:rFonts w:eastAsia="Times New Roman"/>
+                <w:lang w:val="hu-HU"/>
+              </w:rPr>
+              <w:t>VARCHAR2 (</w:t>
+            </w:r>
+            <w:r>
+              <w:rPr>
+                <w:rFonts w:eastAsia="Times New Roman"/>
+                <w:lang w:val="hu-HU"/>
+              </w:rPr>
+              <w:t>2000</w:t>
+            </w:r>
+            <w:r>
+              <w:rPr>
+                <w:rFonts w:eastAsia="Times New Roman"/>
+                <w:lang w:val="hu-HU"/>
+              </w:rPr>
+              <w:t>)</w:t>
+            </w:r>
+          </w:p>
+        </w:tc>
+        <w:tc>
+          <w:tcPr>
+            <w:tcW w:w="5034" w:type="dxa"/>
+            <w:vAlign w:val="center"/>
+          </w:tcPr>
+          <w:p>
+            <w:pPr>
+              <w:rPr>
+                <w:lang w:val="hu-HU"/>
+              </w:rPr>
+            </w:pPr>
+            <w:r>
+              <w:rPr>
+                <w:rFonts w:eastAsia="Times New Roman"/>
+                <w:lang w:val="hu-HU"/>
+              </w:rPr>
+              <w:t>Tartalma</w:t>
+            </w:r>
+          </w:p>
+        </w:tc>
+      </w:tr>
+      <w:tr>
+        <w:trPr>
+          <w:trHeight w:val="439"/>
+          <w:jc w:val="center"/>
+        </w:trPr>
+        <w:tc>
+          <w:tcPr>
+            <w:tcW w:w="2271" w:type="dxa"/>
+            <w:vAlign w:val="center"/>
+          </w:tcPr>
+          <w:p>
+            <w:pPr>
+              <w:rPr>
+                <w:lang w:val="hu-HU"/>
+              </w:rPr>
+            </w:pPr>
+            <w:r>
+              <w:rPr>
+                <w:rFonts w:eastAsia="Times New Roman"/>
+                <w:lang w:val="hu-HU"/>
+              </w:rPr>
+              <w:t>dátum</w:t>
+            </w:r>
+          </w:p>
+        </w:tc>
+        <w:tc>
+          <w:tcPr>
+            <w:tcW w:w="3063" w:type="dxa"/>
+            <w:vAlign w:val="center"/>
+          </w:tcPr>
+          <w:p>
+            <w:pPr>
+              <w:rPr>
+                <w:lang w:val="hu-HU"/>
+              </w:rPr>
+            </w:pPr>
+            <w:r>
+              <w:rPr>
+                <w:rFonts w:eastAsia="Times New Roman"/>
+                <w:lang w:val="hu-HU"/>
+              </w:rPr>
+              <w:t>TIMESTAMP</w:t>
+            </w:r>
+          </w:p>
+        </w:tc>
+        <w:tc>
+          <w:tcPr>
+            <w:tcW w:w="5034" w:type="dxa"/>
+            <w:vAlign w:val="center"/>
+          </w:tcPr>
+          <w:p>
+            <w:pPr>
+              <w:rPr>
+                <w:lang w:val="hu-HU"/>
+              </w:rPr>
+            </w:pPr>
+            <w:r>
+              <w:rPr>
+                <w:rFonts w:eastAsia="Times New Roman"/>
+                <w:lang w:val="hu-HU"/>
+              </w:rPr>
+              <w:t>Mikor lett írva</w:t>
+            </w:r>
+          </w:p>
+        </w:tc>
+      </w:tr>
+      <w:tr>
+        <w:trPr>
+          <w:trHeight w:val="439"/>
+          <w:jc w:val="center"/>
+        </w:trPr>
+        <w:tc>
+          <w:tcPr>
+            <w:tcW w:w="2271" w:type="dxa"/>
+            <w:vAlign w:val="center"/>
+          </w:tcPr>
+          <w:p>
+            <w:pPr>
+              <w:rPr>
+                <w:lang w:val="hu-HU"/>
+              </w:rPr>
+            </w:pPr>
+            <w:r>
+              <w:rPr>
+                <w:rFonts w:eastAsia="Times New Roman"/>
+                <w:lang w:val="hu-HU"/>
+              </w:rPr>
+              <w:t>tema</w:t>
+            </w:r>
+          </w:p>
+        </w:tc>
+        <w:tc>
+          <w:tcPr>
+            <w:tcW w:w="3063" w:type="dxa"/>
+            <w:vAlign w:val="center"/>
+          </w:tcPr>
+          <w:p>
+            <w:pPr>
+              <w:rPr>
+                <w:lang w:val="hu-HU"/>
+              </w:rPr>
+            </w:pPr>
+            <w:r>
+              <w:rPr>
+                <w:rFonts w:eastAsia="Times New Roman"/>
+                <w:lang w:val="hu-HU"/>
+              </w:rPr>
+              <w:t>VARCHAR(200)</w:t>
+            </w:r>
+          </w:p>
+        </w:tc>
+        <w:tc>
+          <w:tcPr>
+            <w:tcW w:w="5034" w:type="dxa"/>
+            <w:vAlign w:val="center"/>
+          </w:tcPr>
+          <w:p>
+            <w:pPr>
+              <w:rPr>
+                <w:lang w:val="hu-HU"/>
+              </w:rPr>
+            </w:pPr>
+            <w:r>
+              <w:rPr>
+                <w:rFonts w:eastAsia="Times New Roman"/>
+                <w:lang w:val="hu-HU"/>
+              </w:rPr>
+              <w:t xml:space="preserve">Melyik </w:t>
+            </w:r>
+            <w:r>
+              <w:rPr>
+                <w:rFonts w:eastAsia="Times New Roman"/>
+                <w:lang w:val="hu-HU"/>
+              </w:rPr>
+              <w:t>témához</w:t>
+            </w:r>
+            <w:r>
+              <w:rPr>
+                <w:rFonts w:eastAsia="Times New Roman"/>
+                <w:lang w:val="hu-HU"/>
+              </w:rPr>
+              <w:t xml:space="preserve"> tartozik. Foreign Key</w:t>
+            </w:r>
+          </w:p>
+        </w:tc>
+      </w:tr>
+      <w:tr>
+        <w:trPr>
+          <w:trHeight w:val="439"/>
+          <w:jc w:val="center"/>
+        </w:trPr>
+        <w:tc>
+          <w:tcPr>
+            <w:tcW w:w="2271" w:type="dxa"/>
+            <w:vAlign w:val="center"/>
+          </w:tcPr>
+          <w:p>
+            <w:pPr>
+              <w:rPr>
+                <w:rFonts w:eastAsia="Times New Roman"/>
+                <w:u w:val="dotted"/>
+                <w:lang w:val="hu-HU"/>
+              </w:rPr>
+            </w:pPr>
+            <w:r>
+              <w:rPr>
+                <w:rFonts w:eastAsia="Times New Roman"/>
+                <w:u w:val="dotted"/>
+                <w:lang w:val="hu-HU"/>
+              </w:rPr>
+              <w:t>hallgatoAzonosito</w:t>
+            </w:r>
+          </w:p>
+        </w:tc>
+        <w:tc>
+          <w:tcPr>
+            <w:tcW w:w="3063" w:type="dxa"/>
+            <w:vAlign w:val="center"/>
+          </w:tcPr>
+          <w:p>
+            <w:pPr>
+              <w:rPr>
+                <w:rFonts w:eastAsia="Times New Roman"/>
+                <w:lang w:val="hu-HU"/>
+              </w:rPr>
+            </w:pPr>
+            <w:r>
+              <w:rPr>
+                <w:rFonts w:eastAsia="Times New Roman"/>
+                <w:lang w:val="hu-HU"/>
+              </w:rPr>
+              <w:t>VARCHAR(6)</w:t>
+            </w:r>
+          </w:p>
+        </w:tc>
+        <w:tc>
+          <w:tcPr>
+            <w:tcW w:w="5034" w:type="dxa"/>
+            <w:vAlign w:val="center"/>
+          </w:tcPr>
+          <w:p>
+            <w:pPr>
+              <w:rPr>
+                <w:rFonts w:eastAsia="Times New Roman"/>
+                <w:lang w:val="hu-HU"/>
+              </w:rPr>
+            </w:pPr>
+            <w:r>
+              <w:rPr>
+                <w:rFonts w:eastAsia="Times New Roman"/>
+                <w:lang w:val="hu-HU"/>
+              </w:rPr>
+              <w:t>Melyik hallgatóhoz tartozik. Foreign Key</w:t>
+            </w:r>
+          </w:p>
+        </w:tc>
+      </w:tr>
+    </w:tbl>
     <w:p>
       <w:pPr>
         <w:spacing w:line="360" w:lineRule="auto"/>
@@ -6921,6 +8244,451 @@
         </w:rPr>
       </w:pPr>
     </w:p>
+    <w:tbl>
+      <w:tblPr>
+        <w:tblStyle w:val="Rcsostblzat"/>
+        <w:tblW w:w="10368" w:type="dxa"/>
+        <w:jc w:val="center"/>
+        <w:tblLayout w:type="fixed"/>
+        <w:tblLook w:val="04A0" w:firstRow="1" w:lastRow="0" w:firstColumn="1" w:lastColumn="0" w:noHBand="0" w:noVBand="1"/>
+      </w:tblPr>
+      <w:tblGrid>
+        <w:gridCol w:w="2271"/>
+        <w:gridCol w:w="3063"/>
+        <w:gridCol w:w="5034"/>
+      </w:tblGrid>
+      <w:tr>
+        <w:trPr>
+          <w:trHeight w:val="439"/>
+          <w:jc w:val="center"/>
+        </w:trPr>
+        <w:tc>
+          <w:tcPr>
+            <w:tcW w:w="2271" w:type="dxa"/>
+            <w:shd w:val="pct45" w:color="auto" w:fill="auto"/>
+            <w:vAlign w:val="center"/>
+          </w:tcPr>
+          <w:p>
+            <w:pPr>
+              <w:jc w:val="center"/>
+              <w:rPr>
+                <w:b/>
+                <w:lang w:val="hu-HU"/>
+              </w:rPr>
+            </w:pPr>
+            <w:r>
+              <w:rPr>
+                <w:rFonts w:eastAsia="Times New Roman"/>
+                <w:b/>
+                <w:lang w:val="hu-HU"/>
+              </w:rPr>
+              <w:t>OktatoUzenet</w:t>
+            </w:r>
+          </w:p>
+        </w:tc>
+        <w:tc>
+          <w:tcPr>
+            <w:tcW w:w="3063" w:type="dxa"/>
+            <w:shd w:val="pct45" w:color="auto" w:fill="auto"/>
+            <w:vAlign w:val="center"/>
+          </w:tcPr>
+          <w:p>
+            <w:pPr>
+              <w:jc w:val="center"/>
+              <w:rPr>
+                <w:b/>
+                <w:lang w:val="hu-HU"/>
+              </w:rPr>
+            </w:pPr>
+            <w:r>
+              <w:rPr>
+                <w:rFonts w:eastAsia="Times New Roman"/>
+                <w:b/>
+                <w:lang w:val="hu-HU"/>
+              </w:rPr>
+              <w:t>Típus</w:t>
+            </w:r>
+          </w:p>
+        </w:tc>
+        <w:tc>
+          <w:tcPr>
+            <w:tcW w:w="5034" w:type="dxa"/>
+            <w:shd w:val="pct45" w:color="auto" w:fill="auto"/>
+            <w:vAlign w:val="center"/>
+          </w:tcPr>
+          <w:p>
+            <w:pPr>
+              <w:jc w:val="center"/>
+              <w:rPr>
+                <w:b/>
+                <w:lang w:val="hu-HU"/>
+              </w:rPr>
+            </w:pPr>
+            <w:r>
+              <w:rPr>
+                <w:rFonts w:eastAsia="Times New Roman"/>
+                <w:b/>
+                <w:lang w:val="hu-HU"/>
+              </w:rPr>
+              <w:t>Leírás</w:t>
+            </w:r>
+          </w:p>
+        </w:tc>
+      </w:tr>
+      <w:tr>
+        <w:trPr>
+          <w:trHeight w:val="439"/>
+          <w:jc w:val="center"/>
+        </w:trPr>
+        <w:tc>
+          <w:tcPr>
+            <w:tcW w:w="2271" w:type="dxa"/>
+            <w:vAlign w:val="center"/>
+          </w:tcPr>
+          <w:p>
+            <w:pPr>
+              <w:rPr>
+                <w:u w:val="single"/>
+                <w:lang w:val="hu-HU"/>
+              </w:rPr>
+            </w:pPr>
+            <w:r>
+              <w:rPr>
+                <w:rFonts w:eastAsia="Times New Roman"/>
+                <w:u w:val="single"/>
+                <w:lang w:val="hu-HU"/>
+              </w:rPr>
+              <w:t>id</w:t>
+            </w:r>
+          </w:p>
+        </w:tc>
+        <w:tc>
+          <w:tcPr>
+            <w:tcW w:w="3063" w:type="dxa"/>
+            <w:vAlign w:val="center"/>
+          </w:tcPr>
+          <w:p>
+            <w:pPr>
+              <w:rPr>
+                <w:lang w:val="hu-HU"/>
+              </w:rPr>
+            </w:pPr>
+            <w:r>
+              <w:rPr>
+                <w:rFonts w:eastAsia="Times New Roman"/>
+                <w:lang w:val="hu-HU"/>
+              </w:rPr>
+              <w:t>NUMBER</w:t>
+            </w:r>
+          </w:p>
+        </w:tc>
+        <w:tc>
+          <w:tcPr>
+            <w:tcW w:w="5034" w:type="dxa"/>
+            <w:vAlign w:val="center"/>
+          </w:tcPr>
+          <w:p>
+            <w:pPr>
+              <w:rPr>
+                <w:lang w:val="hu-HU"/>
+              </w:rPr>
+            </w:pPr>
+            <w:r>
+              <w:rPr>
+                <w:rFonts w:eastAsia="Times New Roman"/>
+                <w:lang w:val="hu-HU"/>
+              </w:rPr>
+              <w:t>Primary Key</w:t>
+            </w:r>
+          </w:p>
+        </w:tc>
+      </w:tr>
+      <w:tr>
+        <w:trPr>
+          <w:trHeight w:val="439"/>
+          <w:jc w:val="center"/>
+        </w:trPr>
+        <w:tc>
+          <w:tcPr>
+            <w:tcW w:w="2271" w:type="dxa"/>
+            <w:vAlign w:val="center"/>
+          </w:tcPr>
+          <w:p>
+            <w:pPr>
+              <w:rPr>
+                <w:lang w:val="hu-HU"/>
+              </w:rPr>
+            </w:pPr>
+            <w:r>
+              <w:rPr>
+                <w:rFonts w:eastAsia="Times New Roman"/>
+                <w:lang w:val="hu-HU"/>
+              </w:rPr>
+              <w:t>uzenet</w:t>
+            </w:r>
+          </w:p>
+        </w:tc>
+        <w:tc>
+          <w:tcPr>
+            <w:tcW w:w="3063" w:type="dxa"/>
+            <w:vAlign w:val="center"/>
+          </w:tcPr>
+          <w:p>
+            <w:pPr>
+              <w:rPr>
+                <w:lang w:val="hu-HU"/>
+              </w:rPr>
+            </w:pPr>
+            <w:r>
+              <w:rPr>
+                <w:rFonts w:eastAsia="Times New Roman"/>
+                <w:lang w:val="hu-HU"/>
+              </w:rPr>
+              <w:t>VARCHAR2 (2000)</w:t>
+            </w:r>
+          </w:p>
+        </w:tc>
+        <w:tc>
+          <w:tcPr>
+            <w:tcW w:w="5034" w:type="dxa"/>
+            <w:vAlign w:val="center"/>
+          </w:tcPr>
+          <w:p>
+            <w:pPr>
+              <w:rPr>
+                <w:lang w:val="hu-HU"/>
+              </w:rPr>
+            </w:pPr>
+            <w:r>
+              <w:rPr>
+                <w:rFonts w:eastAsia="Times New Roman"/>
+                <w:lang w:val="hu-HU"/>
+              </w:rPr>
+              <w:t>Tartalma</w:t>
+            </w:r>
+          </w:p>
+        </w:tc>
+      </w:tr>
+      <w:tr>
+        <w:trPr>
+          <w:trHeight w:val="439"/>
+          <w:jc w:val="center"/>
+        </w:trPr>
+        <w:tc>
+          <w:tcPr>
+            <w:tcW w:w="2271" w:type="dxa"/>
+            <w:vAlign w:val="center"/>
+          </w:tcPr>
+          <w:p>
+            <w:pPr>
+              <w:rPr>
+                <w:lang w:val="hu-HU"/>
+              </w:rPr>
+            </w:pPr>
+            <w:r>
+              <w:rPr>
+                <w:rFonts w:eastAsia="Times New Roman"/>
+                <w:lang w:val="hu-HU"/>
+              </w:rPr>
+              <w:t>dátum</w:t>
+            </w:r>
+          </w:p>
+        </w:tc>
+        <w:tc>
+          <w:tcPr>
+            <w:tcW w:w="3063" w:type="dxa"/>
+            <w:vAlign w:val="center"/>
+          </w:tcPr>
+          <w:p>
+            <w:pPr>
+              <w:rPr>
+                <w:lang w:val="hu-HU"/>
+              </w:rPr>
+            </w:pPr>
+            <w:r>
+              <w:rPr>
+                <w:rFonts w:eastAsia="Times New Roman"/>
+                <w:lang w:val="hu-HU"/>
+              </w:rPr>
+              <w:t>TIMESTAMP</w:t>
+            </w:r>
+          </w:p>
+        </w:tc>
+        <w:tc>
+          <w:tcPr>
+            <w:tcW w:w="5034" w:type="dxa"/>
+            <w:vAlign w:val="center"/>
+          </w:tcPr>
+          <w:p>
+            <w:pPr>
+              <w:rPr>
+                <w:lang w:val="hu-HU"/>
+              </w:rPr>
+            </w:pPr>
+            <w:r>
+              <w:rPr>
+                <w:rFonts w:eastAsia="Times New Roman"/>
+                <w:lang w:val="hu-HU"/>
+              </w:rPr>
+              <w:t>Mikor lett írva</w:t>
+            </w:r>
+          </w:p>
+        </w:tc>
+      </w:tr>
+      <w:tr>
+        <w:trPr>
+          <w:trHeight w:val="439"/>
+          <w:jc w:val="center"/>
+        </w:trPr>
+        <w:tc>
+          <w:tcPr>
+            <w:tcW w:w="2271" w:type="dxa"/>
+            <w:vAlign w:val="center"/>
+          </w:tcPr>
+          <w:p>
+            <w:pPr>
+              <w:rPr>
+                <w:u w:val="dotted"/>
+                <w:lang w:val="hu-HU"/>
+              </w:rPr>
+            </w:pPr>
+            <w:r>
+              <w:rPr>
+                <w:rFonts w:eastAsia="Times New Roman"/>
+                <w:u w:val="dotted"/>
+                <w:lang w:val="hu-HU"/>
+              </w:rPr>
+              <w:t>tema</w:t>
+            </w:r>
+          </w:p>
+        </w:tc>
+        <w:tc>
+          <w:tcPr>
+            <w:tcW w:w="3063" w:type="dxa"/>
+            <w:vAlign w:val="center"/>
+          </w:tcPr>
+          <w:p>
+            <w:pPr>
+              <w:rPr>
+                <w:lang w:val="hu-HU"/>
+              </w:rPr>
+            </w:pPr>
+            <w:r>
+              <w:rPr>
+                <w:rFonts w:eastAsia="Times New Roman"/>
+                <w:lang w:val="hu-HU"/>
+              </w:rPr>
+              <w:t>VARCHAR(200)</w:t>
+            </w:r>
+          </w:p>
+        </w:tc>
+        <w:tc>
+          <w:tcPr>
+            <w:tcW w:w="5034" w:type="dxa"/>
+            <w:vAlign w:val="center"/>
+          </w:tcPr>
+          <w:p>
+            <w:pPr>
+              <w:rPr>
+                <w:lang w:val="hu-HU"/>
+              </w:rPr>
+            </w:pPr>
+            <w:r>
+              <w:rPr>
+                <w:rFonts w:eastAsia="Times New Roman"/>
+                <w:lang w:val="hu-HU"/>
+              </w:rPr>
+              <w:t>Melyik témához tartozik. Foreign Key</w:t>
+            </w:r>
+          </w:p>
+        </w:tc>
+      </w:tr>
+      <w:tr>
+        <w:trPr>
+          <w:trHeight w:val="439"/>
+          <w:jc w:val="center"/>
+        </w:trPr>
+        <w:tc>
+          <w:tcPr>
+            <w:tcW w:w="2271" w:type="dxa"/>
+            <w:vAlign w:val="center"/>
+          </w:tcPr>
+          <w:p>
+            <w:pPr>
+              <w:rPr>
+                <w:rFonts w:eastAsia="Times New Roman"/>
+                <w:u w:val="dotted"/>
+                <w:lang w:val="hu-HU"/>
+              </w:rPr>
+            </w:pPr>
+            <w:r>
+              <w:rPr>
+                <w:rFonts w:eastAsia="Times New Roman"/>
+                <w:u w:val="dotted"/>
+                <w:lang w:val="hu-HU"/>
+              </w:rPr>
+              <w:t>oktatoAzonostio</w:t>
+            </w:r>
+          </w:p>
+        </w:tc>
+        <w:tc>
+          <w:tcPr>
+            <w:tcW w:w="3063" w:type="dxa"/>
+            <w:vAlign w:val="center"/>
+          </w:tcPr>
+          <w:p>
+            <w:pPr>
+              <w:rPr>
+                <w:rFonts w:eastAsia="Times New Roman"/>
+                <w:lang w:val="hu-HU"/>
+              </w:rPr>
+            </w:pPr>
+            <w:r>
+              <w:rPr>
+                <w:rFonts w:eastAsia="Times New Roman"/>
+                <w:lang w:val="hu-HU"/>
+              </w:rPr>
+              <w:t>VARCHAR(6)</w:t>
+            </w:r>
+          </w:p>
+        </w:tc>
+        <w:tc>
+          <w:tcPr>
+            <w:tcW w:w="5034" w:type="dxa"/>
+            <w:vAlign w:val="center"/>
+          </w:tcPr>
+          <w:p>
+            <w:pPr>
+              <w:rPr>
+                <w:rFonts w:eastAsia="Times New Roman"/>
+                <w:lang w:val="hu-HU"/>
+              </w:rPr>
+            </w:pPr>
+            <w:r>
+              <w:rPr>
+                <w:rFonts w:eastAsia="Times New Roman"/>
+                <w:lang w:val="hu-HU"/>
+              </w:rPr>
+              <w:t xml:space="preserve">Melyik </w:t>
+            </w:r>
+            <w:r>
+              <w:rPr>
+                <w:rFonts w:eastAsia="Times New Roman"/>
+                <w:lang w:val="hu-HU"/>
+              </w:rPr>
+              <w:t>oktatohoz</w:t>
+            </w:r>
+            <w:r>
+              <w:rPr>
+                <w:rFonts w:eastAsia="Times New Roman"/>
+                <w:lang w:val="hu-HU"/>
+              </w:rPr>
+              <w:t xml:space="preserve"> tartozik. Foreign Key</w:t>
+            </w:r>
+          </w:p>
+        </w:tc>
+      </w:tr>
+    </w:tbl>
     <w:p>
       <w:pPr>
         <w:spacing w:line="360" w:lineRule="auto"/>
@@ -6929,6 +8697,167 @@
         </w:rPr>
       </w:pPr>
     </w:p>
+    <w:tbl>
+      <w:tblPr>
+        <w:tblStyle w:val="Rcsostblzat"/>
+        <w:tblW w:w="10368" w:type="dxa"/>
+        <w:jc w:val="center"/>
+        <w:tblLayout w:type="fixed"/>
+        <w:tblLook w:val="04A0" w:firstRow="1" w:lastRow="0" w:firstColumn="1" w:lastColumn="0" w:noHBand="0" w:noVBand="1"/>
+      </w:tblPr>
+      <w:tblGrid>
+        <w:gridCol w:w="2271"/>
+        <w:gridCol w:w="3063"/>
+        <w:gridCol w:w="5034"/>
+      </w:tblGrid>
+      <w:tr>
+        <w:trPr>
+          <w:trHeight w:val="439"/>
+          <w:jc w:val="center"/>
+        </w:trPr>
+        <w:tc>
+          <w:tcPr>
+            <w:tcW w:w="2271" w:type="dxa"/>
+            <w:shd w:val="pct45" w:color="auto" w:fill="auto"/>
+            <w:vAlign w:val="center"/>
+          </w:tcPr>
+          <w:p>
+            <w:pPr>
+              <w:jc w:val="center"/>
+              <w:rPr>
+                <w:b/>
+                <w:lang w:val="hu-HU"/>
+              </w:rPr>
+            </w:pPr>
+            <w:r>
+              <w:rPr>
+                <w:rFonts w:eastAsia="Times New Roman"/>
+                <w:b/>
+                <w:lang w:val="hu-HU"/>
+              </w:rPr>
+              <w:lastRenderedPageBreak/>
+              <w:t>Tema</w:t>
+            </w:r>
+          </w:p>
+        </w:tc>
+        <w:tc>
+          <w:tcPr>
+            <w:tcW w:w="3063" w:type="dxa"/>
+            <w:shd w:val="pct45" w:color="auto" w:fill="auto"/>
+            <w:vAlign w:val="center"/>
+          </w:tcPr>
+          <w:p>
+            <w:pPr>
+              <w:jc w:val="center"/>
+              <w:rPr>
+                <w:b/>
+                <w:lang w:val="hu-HU"/>
+              </w:rPr>
+            </w:pPr>
+            <w:r>
+              <w:rPr>
+                <w:rFonts w:eastAsia="Times New Roman"/>
+                <w:b/>
+                <w:lang w:val="hu-HU"/>
+              </w:rPr>
+              <w:t>Típus</w:t>
+            </w:r>
+          </w:p>
+        </w:tc>
+        <w:tc>
+          <w:tcPr>
+            <w:tcW w:w="5034" w:type="dxa"/>
+            <w:shd w:val="pct45" w:color="auto" w:fill="auto"/>
+            <w:vAlign w:val="center"/>
+          </w:tcPr>
+          <w:p>
+            <w:pPr>
+              <w:jc w:val="center"/>
+              <w:rPr>
+                <w:b/>
+                <w:lang w:val="hu-HU"/>
+              </w:rPr>
+            </w:pPr>
+            <w:r>
+              <w:rPr>
+                <w:rFonts w:eastAsia="Times New Roman"/>
+                <w:b/>
+                <w:lang w:val="hu-HU"/>
+              </w:rPr>
+              <w:t>Leírás</w:t>
+            </w:r>
+          </w:p>
+        </w:tc>
+      </w:tr>
+      <w:tr>
+        <w:trPr>
+          <w:trHeight w:val="439"/>
+          <w:jc w:val="center"/>
+        </w:trPr>
+        <w:tc>
+          <w:tcPr>
+            <w:tcW w:w="2271" w:type="dxa"/>
+            <w:vAlign w:val="center"/>
+          </w:tcPr>
+          <w:p>
+            <w:pPr>
+              <w:rPr>
+                <w:u w:val="single"/>
+                <w:lang w:val="hu-HU"/>
+              </w:rPr>
+            </w:pPr>
+            <w:r>
+              <w:rPr>
+                <w:rFonts w:eastAsia="Times New Roman"/>
+                <w:u w:val="single"/>
+                <w:lang w:val="hu-HU"/>
+              </w:rPr>
+              <w:t>nev</w:t>
+            </w:r>
+          </w:p>
+        </w:tc>
+        <w:tc>
+          <w:tcPr>
+            <w:tcW w:w="3063" w:type="dxa"/>
+            <w:vAlign w:val="center"/>
+          </w:tcPr>
+          <w:p>
+            <w:pPr>
+              <w:rPr>
+                <w:lang w:val="hu-HU"/>
+              </w:rPr>
+            </w:pPr>
+            <w:r>
+              <w:rPr>
+                <w:rFonts w:eastAsia="Times New Roman"/>
+                <w:lang w:val="hu-HU"/>
+              </w:rPr>
+              <w:t>VARCHAR(200)</w:t>
+            </w:r>
+          </w:p>
+        </w:tc>
+        <w:tc>
+          <w:tcPr>
+            <w:tcW w:w="5034" w:type="dxa"/>
+            <w:vAlign w:val="center"/>
+          </w:tcPr>
+          <w:p>
+            <w:pPr>
+              <w:rPr>
+                <w:lang w:val="hu-HU"/>
+              </w:rPr>
+            </w:pPr>
+            <w:r>
+              <w:rPr>
+                <w:rFonts w:eastAsia="Times New Roman"/>
+                <w:lang w:val="hu-HU"/>
+              </w:rPr>
+              <w:t>Primary Key</w:t>
+            </w:r>
+          </w:p>
+        </w:tc>
+      </w:tr>
+    </w:tbl>
     <w:p>
       <w:pPr>
         <w:spacing w:line="360" w:lineRule="auto"/>
@@ -6952,22 +8881,8 @@
           <w:lang w:val="hu-HU"/>
         </w:rPr>
       </w:pPr>
-    </w:p>
-    <w:p>
-      <w:pPr>
-        <w:spacing w:line="360" w:lineRule="auto"/>
-        <w:rPr>
-          <w:lang w:val="hu-HU"/>
-        </w:rPr>
-      </w:pPr>
-    </w:p>
-    <w:p>
-      <w:pPr>
-        <w:spacing w:line="360" w:lineRule="auto"/>
-        <w:rPr>
-          <w:lang w:val="hu-HU"/>
-        </w:rPr>
-      </w:pPr>
+      <w:bookmarkStart w:id="0" w:name="_GoBack"/>
+      <w:bookmarkEnd w:id="0"/>
     </w:p>
     <w:p>
       <w:pPr>
@@ -6992,6 +8907,19 @@
     </w:p>
     <w:p>
       <w:pPr>
+        <w:spacing w:line="360" w:lineRule="auto"/>
+        <w:rPr>
+          <w:rFonts w:asciiTheme="majorHAnsi" w:eastAsiaTheme="majorEastAsia" w:hAnsiTheme="majorHAnsi" w:cstheme="majorBidi"/>
+          <w:b/>
+          <w:bCs/>
+          <w:sz w:val="28"/>
+          <w:szCs w:val="26"/>
+          <w:lang w:val="hu-HU"/>
+        </w:rPr>
+      </w:pPr>
+    </w:p>
+    <w:p>
+      <w:pPr>
         <w:pStyle w:val="Cmsor2"/>
         <w:rPr>
           <w:lang w:val="hu-HU"/>
@@ -7051,7 +8979,13 @@
         <w:t>Sz</w:t>
       </w:r>
       <w:r>
-        <w:t>erep-funkció mátrix:</w:t>
+        <w:rPr>
+          <w:lang w:val="hu-HU"/>
+        </w:rPr>
+        <w:t>erep-funkció mátri</w:t>
+      </w:r>
+      <w:r>
+        <w:t>x:</w:t>
       </w:r>
     </w:p>
     <w:p>
@@ -7065,7 +8999,7 @@
       <w:tblPr>
         <w:tblStyle w:val="Rcsostblzat"/>
         <w:tblpPr w:leftFromText="181" w:rightFromText="181" w:vertAnchor="text" w:tblpXSpec="center" w:tblpY="1"/>
-        <w:tblW w:w="7654" w:type="dxa"/>
+        <w:tblW w:w="8221" w:type="dxa"/>
         <w:jc w:val="center"/>
         <w:tblLayout w:type="fixed"/>
         <w:tblLook w:val="04A0" w:firstRow="1" w:lastRow="0" w:firstColumn="1" w:lastColumn="0" w:noHBand="0" w:noVBand="1"/>
@@ -7083,6 +9017,7 @@
         <w:gridCol w:w="565"/>
         <w:gridCol w:w="567"/>
         <w:gridCol w:w="567"/>
+        <w:gridCol w:w="567"/>
       </w:tblGrid>
       <w:tr>
         <w:trPr>
@@ -7091,7 +9026,7 @@
         </w:trPr>
         <w:tc>
           <w:tcPr>
-            <w:tcW w:w="1416" w:type="dxa"/>
+            <w:tcW w:w="1417" w:type="dxa"/>
           </w:tcPr>
           <w:p>
             <w:pPr>
@@ -7126,7 +9061,7 @@
               <mc:AlternateContent>
                 <mc:Choice Requires="wps">
                   <w:drawing>
-                    <wp:anchor distT="0" distB="0" distL="114300" distR="114300" simplePos="0" relativeHeight="17" behindDoc="0" locked="0" layoutInCell="1" allowOverlap="1" wp14:anchorId="42EDCF3F">
+                    <wp:anchor distT="0" distB="0" distL="114300" distR="114300" simplePos="0" relativeHeight="251671552" behindDoc="0" locked="0" layoutInCell="1" allowOverlap="1" wp14:anchorId="18E800AA" wp14:editId="176E448A">
                       <wp:simplePos x="0" y="0"/>
                       <wp:positionH relativeFrom="column">
                         <wp:posOffset>-65405</wp:posOffset>
@@ -7202,15 +9137,13 @@
                 </mc:Choice>
                 <mc:Fallback>
                   <w:pict>
-                    <v:rect id="shape_0" ID="Text Box 1_1" path="m0,0l-2147483645,0l-2147483645,-2147483646l0,-2147483646xe" stroked="f" style="position:absolute;margin-left:-5.15pt;margin-top:8.85pt;width:27.8pt;height:89.55pt;mso-wrap-style:square;v-text-anchor:top" wp14:anchorId="42EDCF3F">
-                      <v:fill o:detectmouseclick="t" on="false"/>
-                      <v:stroke color="#3465a4" joinstyle="round" endcap="flat"/>
-                      <v:textbox>
+                    <v:rect w14:anchorId="18E800AA" id="Text Box 1_1" o:spid="_x0000_s1026" style="position:absolute;margin-left:-5.15pt;margin-top:8.85pt;width:27.9pt;height:89.65pt;z-index:251671552;visibility:visible;mso-wrap-style:square;mso-wrap-distance-left:9pt;mso-wrap-distance-top:0;mso-wrap-distance-right:9pt;mso-wrap-distance-bottom:0;mso-position-horizontal:absolute;mso-position-horizontal-relative:text;mso-position-vertical:absolute;mso-position-vertical-relative:text;v-text-anchor:top" o:gfxdata="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" filled="f" stroked="f" strokeweight="0">
+                      <v:textbox style="layout-flow:vertical-ideographic">
                         <w:txbxContent>
                           <w:p>
                             <w:pPr>
                               <w:pStyle w:val="Kerettartalom"/>
-                              <w:widowControl w:val="false"/>
+                              <w:widowControl w:val="0"/>
                               <w:rPr>
                                 <w:color w:val="000000"/>
                               </w:rPr>
@@ -7256,7 +9189,7 @@
               <mc:AlternateContent>
                 <mc:Choice Requires="wps">
                   <w:drawing>
-                    <wp:anchor distT="0" distB="0" distL="114300" distR="114300" simplePos="0" relativeHeight="19" behindDoc="0" locked="0" layoutInCell="1" allowOverlap="1" wp14:anchorId="50AB5B89">
+                    <wp:anchor distT="0" distB="0" distL="114300" distR="114300" simplePos="0" relativeHeight="251672576" behindDoc="0" locked="0" layoutInCell="1" allowOverlap="1" wp14:anchorId="7C48203F" wp14:editId="760A00FA">
                       <wp:simplePos x="0" y="0"/>
                       <wp:positionH relativeFrom="column">
                         <wp:posOffset>-65405</wp:posOffset>
@@ -7341,15 +9274,13 @@
                 </mc:Choice>
                 <mc:Fallback>
                   <w:pict>
-                    <v:rect id="shape_0" ID="Text Box 2_1" path="m0,0l-2147483645,0l-2147483645,-2147483646l0,-2147483646xe" stroked="f" style="position:absolute;margin-left:-5.15pt;margin-top:9pt;width:29.8pt;height:65.65pt;mso-wrap-style:square;v-text-anchor:top" wp14:anchorId="50AB5B89">
-                      <v:fill o:detectmouseclick="t" on="false"/>
-                      <v:stroke color="#3465a4" joinstyle="round" endcap="flat"/>
-                      <v:textbox>
+                    <v:rect w14:anchorId="7C48203F" id="Text Box 2_1" o:spid="_x0000_s1027" style="position:absolute;margin-left:-5.15pt;margin-top:9pt;width:29.9pt;height:65.75pt;z-index:251672576;visibility:visible;mso-wrap-style:square;mso-wrap-distance-left:9pt;mso-wrap-distance-top:0;mso-wrap-distance-right:9pt;mso-wrap-distance-bottom:0;mso-position-horizontal:absolute;mso-position-horizontal-relative:text;mso-position-vertical:absolute;mso-position-vertical-relative:text;v-text-anchor:top" o:gfxdata="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" filled="f" stroked="f" strokeweight="0">
+                      <v:textbox style="layout-flow:vertical-ideographic">
                         <w:txbxContent>
                           <w:p>
                             <w:pPr>
                               <w:pStyle w:val="Kerettartalom"/>
-                              <w:widowControl w:val="false"/>
+                              <w:widowControl w:val="0"/>
                               <w:rPr>
                                 <w:color w:val="000000"/>
                               </w:rPr>
@@ -7365,14 +9296,11 @@
                           <w:p>
                             <w:pPr>
                               <w:pStyle w:val="Kerettartalom"/>
-                              <w:widowControl w:val="false"/>
+                              <w:widowControl w:val="0"/>
                               <w:rPr>
                                 <w:color w:val="000000"/>
                               </w:rPr>
                             </w:pPr>
-                            <w:r>
-                              <w:rPr/>
-                            </w:r>
                           </w:p>
                         </w:txbxContent>
                       </v:textbox>
@@ -7407,7 +9335,7 @@
               <mc:AlternateContent>
                 <mc:Choice Requires="wps">
                   <w:drawing>
-                    <wp:anchor distT="0" distB="0" distL="114300" distR="114300" simplePos="0" relativeHeight="21" behindDoc="0" locked="0" layoutInCell="1" allowOverlap="1" wp14:anchorId="28BFDE35">
+                    <wp:anchor distT="0" distB="0" distL="114300" distR="114300" simplePos="0" relativeHeight="251673600" behindDoc="0" locked="0" layoutInCell="1" allowOverlap="1" wp14:anchorId="78D46CD4" wp14:editId="08600485">
                       <wp:simplePos x="0" y="0"/>
                       <wp:positionH relativeFrom="column">
                         <wp:posOffset>-21590</wp:posOffset>
@@ -7492,15 +9420,13 @@
                 </mc:Choice>
                 <mc:Fallback>
                   <w:pict>
-                    <v:rect id="shape_0" ID="Text Box 3_1" path="m0,0l-2147483645,0l-2147483645,-2147483646l0,-2147483646xe" stroked="f" style="position:absolute;margin-left:-1.7pt;margin-top:9.05pt;width:28.95pt;height:45.4pt;mso-wrap-style:square;v-text-anchor:top" wp14:anchorId="28BFDE35">
-                      <v:fill o:detectmouseclick="t" on="false"/>
-                      <v:stroke color="#3465a4" joinstyle="round" endcap="flat"/>
-                      <v:textbox>
+                    <v:rect w14:anchorId="78D46CD4" id="Text Box 3_1" o:spid="_x0000_s1028" style="position:absolute;margin-left:-1.7pt;margin-top:9.05pt;width:29.05pt;height:45.5pt;z-index:251673600;visibility:visible;mso-wrap-style:square;mso-wrap-distance-left:9pt;mso-wrap-distance-top:0;mso-wrap-distance-right:9pt;mso-wrap-distance-bottom:0;mso-position-horizontal:absolute;mso-position-horizontal-relative:text;mso-position-vertical:absolute;mso-position-vertical-relative:text;v-text-anchor:top" o:gfxdata="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" filled="f" stroked="f" strokeweight="0">
+                      <v:textbox style="layout-flow:vertical-ideographic">
                         <w:txbxContent>
                           <w:p>
                             <w:pPr>
                               <w:pStyle w:val="Kerettartalom"/>
-                              <w:widowControl w:val="false"/>
+                              <w:widowControl w:val="0"/>
                               <w:rPr>
                                 <w:color w:val="000000"/>
                               </w:rPr>
@@ -7516,14 +9442,11 @@
                           <w:p>
                             <w:pPr>
                               <w:pStyle w:val="Kerettartalom"/>
-                              <w:widowControl w:val="false"/>
+                              <w:widowControl w:val="0"/>
                               <w:rPr>
                                 <w:lang w:val="hu-HU"/>
                               </w:rPr>
                             </w:pPr>
-                            <w:r>
-                              <w:rPr/>
-                            </w:r>
                           </w:p>
                         </w:txbxContent>
                       </v:textbox>
@@ -7558,7 +9481,7 @@
               <mc:AlternateContent>
                 <mc:Choice Requires="wps">
                   <w:drawing>
-                    <wp:anchor distT="0" distB="0" distL="114300" distR="114300" simplePos="0" relativeHeight="23" behindDoc="0" locked="0" layoutInCell="1" allowOverlap="1" wp14:anchorId="4CB65523">
+                    <wp:anchor distT="0" distB="0" distL="114300" distR="114300" simplePos="0" relativeHeight="251674624" behindDoc="0" locked="0" layoutInCell="1" allowOverlap="1" wp14:anchorId="669A0D66" wp14:editId="3F00ECE7">
                       <wp:simplePos x="0" y="0"/>
                       <wp:positionH relativeFrom="column">
                         <wp:posOffset>-64770</wp:posOffset>
@@ -7643,15 +9566,13 @@
                 </mc:Choice>
                 <mc:Fallback>
                   <w:pict>
-                    <v:rect id="shape_0" ID="Text Box 4_1" path="m0,0l-2147483645,0l-2147483645,-2147483646l0,-2147483646xe" stroked="f" style="position:absolute;margin-left:-5.1pt;margin-top:8.6pt;width:30.4pt;height:127.4pt;mso-wrap-style:square;v-text-anchor:top" wp14:anchorId="4CB65523">
-                      <v:fill o:detectmouseclick="t" on="false"/>
-                      <v:stroke color="#3465a4" joinstyle="round" endcap="flat"/>
-                      <v:textbox>
+                    <v:rect w14:anchorId="669A0D66" id="Text Box 4_1" o:spid="_x0000_s1029" style="position:absolute;margin-left:-5.1pt;margin-top:8.6pt;width:30.5pt;height:127.5pt;z-index:251674624;visibility:visible;mso-wrap-style:square;mso-wrap-distance-left:9pt;mso-wrap-distance-top:0;mso-wrap-distance-right:9pt;mso-wrap-distance-bottom:0;mso-position-horizontal:absolute;mso-position-horizontal-relative:text;mso-position-vertical:absolute;mso-position-vertical-relative:text;v-text-anchor:top" o:gfxdata="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" filled="f" stroked="f" strokeweight="0">
+                      <v:textbox style="layout-flow:vertical-ideographic">
                         <w:txbxContent>
                           <w:p>
                             <w:pPr>
                               <w:pStyle w:val="Kerettartalom"/>
-                              <w:widowControl w:val="false"/>
+                              <w:widowControl w:val="0"/>
                               <w:rPr>
                                 <w:color w:val="000000"/>
                               </w:rPr>
@@ -7667,14 +9588,11 @@
                           <w:p>
                             <w:pPr>
                               <w:pStyle w:val="Kerettartalom"/>
-                              <w:widowControl w:val="false"/>
+                              <w:widowControl w:val="0"/>
                               <w:rPr>
                                 <w:color w:val="000000"/>
                               </w:rPr>
                             </w:pPr>
-                            <w:r>
-                              <w:rPr/>
-                            </w:r>
                           </w:p>
                         </w:txbxContent>
                       </v:textbox>
@@ -7709,7 +9627,7 @@
               <mc:AlternateContent>
                 <mc:Choice Requires="wps">
                   <w:drawing>
-                    <wp:anchor distT="0" distB="0" distL="114300" distR="114300" simplePos="0" relativeHeight="25" behindDoc="0" locked="0" layoutInCell="1" allowOverlap="1" wp14:anchorId="616E226E">
+                    <wp:anchor distT="0" distB="0" distL="114300" distR="114300" simplePos="0" relativeHeight="251675648" behindDoc="0" locked="0" layoutInCell="1" allowOverlap="1" wp14:anchorId="218D3482" wp14:editId="412429DB">
                       <wp:simplePos x="0" y="0"/>
                       <wp:positionH relativeFrom="column">
                         <wp:posOffset>-64770</wp:posOffset>
@@ -7793,15 +9711,13 @@
                 </mc:Choice>
                 <mc:Fallback>
                   <w:pict>
-                    <v:rect id="shape_0" ID="Text Box 5_1" path="m0,0l-2147483645,0l-2147483645,-2147483646l0,-2147483646xe" stroked="f" style="position:absolute;margin-left:-5.1pt;margin-top:8.85pt;width:30.65pt;height:100.9pt;mso-wrap-style:square;v-text-anchor:top" wp14:anchorId="616E226E">
-                      <v:fill o:detectmouseclick="t" on="false"/>
-                      <v:stroke color="#3465a4" joinstyle="round" endcap="flat"/>
-                      <v:textbox>
+                    <v:rect w14:anchorId="218D3482" id="Text Box 5_1" o:spid="_x0000_s1030" style="position:absolute;margin-left:-5.1pt;margin-top:8.85pt;width:30.75pt;height:101pt;z-index:251675648;visibility:visible;mso-wrap-style:square;mso-wrap-distance-left:9pt;mso-wrap-distance-top:0;mso-wrap-distance-right:9pt;mso-wrap-distance-bottom:0;mso-position-horizontal:absolute;mso-position-horizontal-relative:text;mso-position-vertical:absolute;mso-position-vertical-relative:text;v-text-anchor:top" o:gfxdata="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" filled="f" stroked="f" strokeweight="0">
+                      <v:textbox style="layout-flow:vertical-ideographic">
                         <w:txbxContent>
                           <w:p>
                             <w:pPr>
                               <w:pStyle w:val="Kerettartalom"/>
-                              <w:widowControl w:val="false"/>
+                              <w:widowControl w:val="0"/>
                               <w:rPr>
                                 <w:color w:val="000000"/>
                               </w:rPr>
@@ -7816,14 +9732,11 @@
                           <w:p>
                             <w:pPr>
                               <w:pStyle w:val="Kerettartalom"/>
-                              <w:widowControl w:val="false"/>
+                              <w:widowControl w:val="0"/>
                               <w:rPr>
                                 <w:color w:val="000000"/>
                               </w:rPr>
                             </w:pPr>
-                            <w:r>
-                              <w:rPr/>
-                            </w:r>
                           </w:p>
                         </w:txbxContent>
                       </v:textbox>
@@ -7858,7 +9771,7 @@
               <mc:AlternateContent>
                 <mc:Choice Requires="wps">
                   <w:drawing>
-                    <wp:anchor distT="0" distB="0" distL="114300" distR="114300" simplePos="0" relativeHeight="27" behindDoc="0" locked="0" layoutInCell="1" allowOverlap="1" wp14:anchorId="004E2BBF">
+                    <wp:anchor distT="0" distB="0" distL="114300" distR="114300" simplePos="0" relativeHeight="251676672" behindDoc="0" locked="0" layoutInCell="1" allowOverlap="1" wp14:anchorId="23668D1A" wp14:editId="303FF06B">
                       <wp:simplePos x="0" y="0"/>
                       <wp:positionH relativeFrom="column">
                         <wp:posOffset>-65405</wp:posOffset>
@@ -7943,15 +9856,13 @@
                 </mc:Choice>
                 <mc:Fallback>
                   <w:pict>
-                    <v:rect id="shape_0" ID="Text Box 8_1" path="m0,0l-2147483645,0l-2147483645,-2147483646l0,-2147483646xe" stroked="f" style="position:absolute;margin-left:-5.15pt;margin-top:8.85pt;width:32.95pt;height:137.2pt;mso-wrap-style:square;v-text-anchor:top" wp14:anchorId="004E2BBF">
-                      <v:fill o:detectmouseclick="t" on="false"/>
-                      <v:stroke color="#3465a4" joinstyle="round" endcap="flat"/>
-                      <v:textbox>
+                    <v:rect w14:anchorId="23668D1A" id="Text Box 8_1" o:spid="_x0000_s1031" style="position:absolute;margin-left:-5.15pt;margin-top:8.85pt;width:33.05pt;height:137.3pt;z-index:251676672;visibility:visible;mso-wrap-style:square;mso-wrap-distance-left:9pt;mso-wrap-distance-top:0;mso-wrap-distance-right:9pt;mso-wrap-distance-bottom:0;mso-position-horizontal:absolute;mso-position-horizontal-relative:text;mso-position-vertical:absolute;mso-position-vertical-relative:text;v-text-anchor:top" o:gfxdata="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" filled="f" stroked="f" strokeweight="0">
+                      <v:textbox style="layout-flow:vertical-ideographic">
                         <w:txbxContent>
                           <w:p>
                             <w:pPr>
                               <w:pStyle w:val="Kerettartalom"/>
-                              <w:widowControl w:val="false"/>
+                              <w:widowControl w:val="0"/>
                               <w:rPr>
                                 <w:color w:val="000000"/>
                               </w:rPr>
@@ -7967,14 +9878,11 @@
                           <w:p>
                             <w:pPr>
                               <w:pStyle w:val="Kerettartalom"/>
-                              <w:widowControl w:val="false"/>
+                              <w:widowControl w:val="0"/>
                               <w:rPr>
                                 <w:lang w:val="hu-HU"/>
                               </w:rPr>
                             </w:pPr>
-                            <w:r>
-                              <w:rPr/>
-                            </w:r>
                           </w:p>
                         </w:txbxContent>
                       </v:textbox>
@@ -8009,7 +9917,7 @@
               <mc:AlternateContent>
                 <mc:Choice Requires="wps">
                   <w:drawing>
-                    <wp:anchor distT="0" distB="0" distL="114300" distR="114300" simplePos="0" relativeHeight="29" behindDoc="0" locked="0" layoutInCell="1" allowOverlap="1" wp14:anchorId="14FDFF39">
+                    <wp:anchor distT="0" distB="0" distL="114300" distR="114300" simplePos="0" relativeHeight="251677696" behindDoc="0" locked="0" layoutInCell="1" allowOverlap="1" wp14:anchorId="1FF707C6" wp14:editId="62F1F4AB">
                       <wp:simplePos x="0" y="0"/>
                       <wp:positionH relativeFrom="column">
                         <wp:posOffset>-65405</wp:posOffset>
@@ -8094,15 +10002,13 @@
                 </mc:Choice>
                 <mc:Fallback>
                   <w:pict>
-                    <v:rect id="shape_0" ID="Text Box 10_1" path="m0,0l-2147483645,0l-2147483645,-2147483646l0,-2147483646xe" stroked="f" style="position:absolute;margin-left:-5.15pt;margin-top:8.8pt;width:30.2pt;height:130.8pt;mso-wrap-style:square;v-text-anchor:top" wp14:anchorId="14FDFF39">
-                      <v:fill o:detectmouseclick="t" on="false"/>
-                      <v:stroke color="#3465a4" joinstyle="round" endcap="flat"/>
-                      <v:textbox>
+                    <v:rect w14:anchorId="1FF707C6" id="Text Box 10_1" o:spid="_x0000_s1032" style="position:absolute;margin-left:-5.15pt;margin-top:8.8pt;width:30.3pt;height:130.9pt;z-index:251677696;visibility:visible;mso-wrap-style:square;mso-wrap-distance-left:9pt;mso-wrap-distance-top:0;mso-wrap-distance-right:9pt;mso-wrap-distance-bottom:0;mso-position-horizontal:absolute;mso-position-horizontal-relative:text;mso-position-vertical:absolute;mso-position-vertical-relative:text;v-text-anchor:top" o:gfxdata="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" filled="f" stroked="f" strokeweight="0">
+                      <v:textbox style="layout-flow:vertical-ideographic">
                         <w:txbxContent>
                           <w:p>
                             <w:pPr>
                               <w:pStyle w:val="Kerettartalom"/>
-                              <w:widowControl w:val="false"/>
+                              <w:widowControl w:val="0"/>
                               <w:rPr>
                                 <w:color w:val="000000"/>
                               </w:rPr>
@@ -8118,14 +10024,11 @@
                           <w:p>
                             <w:pPr>
                               <w:pStyle w:val="Kerettartalom"/>
-                              <w:widowControl w:val="false"/>
+                              <w:widowControl w:val="0"/>
                               <w:rPr>
                                 <w:color w:val="000000"/>
                               </w:rPr>
                             </w:pPr>
-                            <w:r>
-                              <w:rPr/>
-                            </w:r>
                           </w:p>
                         </w:txbxContent>
                       </v:textbox>
@@ -8160,7 +10063,7 @@
               <mc:AlternateContent>
                 <mc:Choice Requires="wps">
                   <w:drawing>
-                    <wp:anchor distT="0" distB="0" distL="114300" distR="114300" simplePos="0" relativeHeight="31" behindDoc="0" locked="0" layoutInCell="1" allowOverlap="1" wp14:anchorId="5BE60BC7">
+                    <wp:anchor distT="0" distB="0" distL="114300" distR="114300" simplePos="0" relativeHeight="251678720" behindDoc="0" locked="0" layoutInCell="1" allowOverlap="1" wp14:anchorId="774437BB" wp14:editId="0F1B0B8E">
                       <wp:simplePos x="0" y="0"/>
                       <wp:positionH relativeFrom="column">
                         <wp:posOffset>-64770</wp:posOffset>
@@ -8245,15 +10148,13 @@
                 </mc:Choice>
                 <mc:Fallback>
                   <w:pict>
-                    <v:rect id="shape_0" ID="Text Box 11_1" path="m0,0l-2147483645,0l-2147483645,-2147483646l0,-2147483646xe" stroked="f" style="position:absolute;margin-left:-5.1pt;margin-top:8.8pt;width:31.05pt;height:104.4pt;mso-wrap-style:square;v-text-anchor:top" wp14:anchorId="5BE60BC7">
-                      <v:fill o:detectmouseclick="t" on="false"/>
-                      <v:stroke color="#3465a4" joinstyle="round" endcap="flat"/>
-                      <v:textbox>
+                    <v:rect w14:anchorId="774437BB" id="Text Box 11_1" o:spid="_x0000_s1033" style="position:absolute;margin-left:-5.1pt;margin-top:8.8pt;width:31.15pt;height:104.5pt;z-index:251678720;visibility:visible;mso-wrap-style:square;mso-wrap-distance-left:9pt;mso-wrap-distance-top:0;mso-wrap-distance-right:9pt;mso-wrap-distance-bottom:0;mso-position-horizontal:absolute;mso-position-horizontal-relative:text;mso-position-vertical:absolute;mso-position-vertical-relative:text;v-text-anchor:top" o:gfxdata="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" filled="f" stroked="f" strokeweight="0">
+                      <v:textbox style="layout-flow:vertical-ideographic">
                         <w:txbxContent>
                           <w:p>
                             <w:pPr>
                               <w:pStyle w:val="Kerettartalom"/>
-                              <w:widowControl w:val="false"/>
+                              <w:widowControl w:val="0"/>
                               <w:rPr>
                                 <w:color w:val="000000"/>
                               </w:rPr>
@@ -8269,14 +10170,11 @@
                           <w:p>
                             <w:pPr>
                               <w:pStyle w:val="Kerettartalom"/>
-                              <w:widowControl w:val="false"/>
+                              <w:widowControl w:val="0"/>
                               <w:rPr>
                                 <w:color w:val="000000"/>
                               </w:rPr>
                             </w:pPr>
-                            <w:r>
-                              <w:rPr/>
-                            </w:r>
                           </w:p>
                         </w:txbxContent>
                       </v:textbox>
@@ -8311,7 +10209,7 @@
               <mc:AlternateContent>
                 <mc:Choice Requires="wps">
                   <w:drawing>
-                    <wp:anchor distT="0" distB="0" distL="114300" distR="114300" simplePos="0" relativeHeight="33" behindDoc="0" locked="0" layoutInCell="1" allowOverlap="1" wp14:anchorId="0416EF2A">
+                    <wp:anchor distT="0" distB="0" distL="114300" distR="114300" simplePos="0" relativeHeight="251679744" behindDoc="0" locked="0" layoutInCell="1" allowOverlap="1" wp14:anchorId="1B96FB90" wp14:editId="0A3D86E7">
                       <wp:simplePos x="0" y="0"/>
                       <wp:positionH relativeFrom="column">
                         <wp:posOffset>-64770</wp:posOffset>
@@ -8396,15 +10294,13 @@
                 </mc:Choice>
                 <mc:Fallback>
                   <w:pict>
-                    <v:rect id="shape_0" ID="Text Box 12_1" path="m0,0l-2147483645,0l-2147483645,-2147483646l0,-2147483646xe" stroked="f" style="position:absolute;margin-left:-5.1pt;margin-top:8.8pt;width:31.45pt;height:133.35pt;mso-wrap-style:square;v-text-anchor:top" wp14:anchorId="0416EF2A">
-                      <v:fill o:detectmouseclick="t" on="false"/>
-                      <v:stroke color="#3465a4" joinstyle="round" endcap="flat"/>
-                      <v:textbox>
+                    <v:rect w14:anchorId="1B96FB90" id="Text Box 12_1" o:spid="_x0000_s1034" style="position:absolute;margin-left:-5.1pt;margin-top:8.8pt;width:31.55pt;height:133.45pt;z-index:251679744;visibility:visible;mso-wrap-style:square;mso-wrap-distance-left:9pt;mso-wrap-distance-top:0;mso-wrap-distance-right:9pt;mso-wrap-distance-bottom:0;mso-position-horizontal:absolute;mso-position-horizontal-relative:text;mso-position-vertical:absolute;mso-position-vertical-relative:text;v-text-anchor:top" o:gfxdata="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" filled="f" stroked="f" strokeweight="0">
+                      <v:textbox style="layout-flow:vertical-ideographic">
                         <w:txbxContent>
                           <w:p>
                             <w:pPr>
                               <w:pStyle w:val="Kerettartalom"/>
-                              <w:widowControl w:val="false"/>
+                              <w:widowControl w:val="0"/>
                               <w:rPr>
                                 <w:color w:val="000000"/>
                               </w:rPr>
@@ -8420,14 +10316,11 @@
                           <w:p>
                             <w:pPr>
                               <w:pStyle w:val="Kerettartalom"/>
-                              <w:widowControl w:val="false"/>
+                              <w:widowControl w:val="0"/>
                               <w:rPr>
                                 <w:color w:val="000000"/>
                               </w:rPr>
                             </w:pPr>
-                            <w:r>
-                              <w:rPr/>
-                            </w:r>
                           </w:p>
                         </w:txbxContent>
                       </v:textbox>
@@ -8462,7 +10355,7 @@
               <mc:AlternateContent>
                 <mc:Choice Requires="wps">
                   <w:drawing>
-                    <wp:anchor distT="0" distB="0" distL="114300" distR="114300" simplePos="0" relativeHeight="35" behindDoc="0" locked="0" layoutInCell="1" allowOverlap="1" wp14:anchorId="355DCBD2">
+                    <wp:anchor distT="0" distB="0" distL="114300" distR="114300" simplePos="0" relativeHeight="251680768" behindDoc="0" locked="0" layoutInCell="1" allowOverlap="1" wp14:anchorId="756CF93F" wp14:editId="70A2E1F7">
                       <wp:simplePos x="0" y="0"/>
                       <wp:positionH relativeFrom="column">
                         <wp:posOffset>-65405</wp:posOffset>
@@ -8547,15 +10440,13 @@
                 </mc:Choice>
                 <mc:Fallback>
                   <w:pict>
-                    <v:rect id="shape_0" ID="Text Box 13_1" path="m0,0l-2147483645,0l-2147483645,-2147483646l0,-2147483646xe" stroked="f" style="position:absolute;margin-left:-5.15pt;margin-top:8.8pt;width:27.5pt;height:107pt;mso-wrap-style:square;v-text-anchor:top" wp14:anchorId="355DCBD2">
-                      <v:fill o:detectmouseclick="t" on="false"/>
-                      <v:stroke color="#3465a4" joinstyle="round" endcap="flat"/>
-                      <v:textbox>
+                    <v:rect w14:anchorId="756CF93F" id="Text Box 13_1" o:spid="_x0000_s1035" style="position:absolute;margin-left:-5.15pt;margin-top:8.8pt;width:27.6pt;height:107.1pt;z-index:251680768;visibility:visible;mso-wrap-style:square;mso-wrap-distance-left:9pt;mso-wrap-distance-top:0;mso-wrap-distance-right:9pt;mso-wrap-distance-bottom:0;mso-position-horizontal:absolute;mso-position-horizontal-relative:text;mso-position-vertical:absolute;mso-position-vertical-relative:text;v-text-anchor:top" o:gfxdata="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" filled="f" stroked="f" strokeweight="0">
+                      <v:textbox style="layout-flow:vertical-ideographic">
                         <w:txbxContent>
                           <w:p>
                             <w:pPr>
                               <w:pStyle w:val="Kerettartalom"/>
-                              <w:widowControl w:val="false"/>
+                              <w:widowControl w:val="0"/>
                               <w:rPr>
                                 <w:color w:val="000000"/>
                               </w:rPr>
@@ -8571,14 +10462,11 @@
                           <w:p>
                             <w:pPr>
                               <w:pStyle w:val="Kerettartalom"/>
-                              <w:widowControl w:val="false"/>
+                              <w:widowControl w:val="0"/>
                               <w:rPr>
                                 <w:color w:val="000000"/>
                               </w:rPr>
                             </w:pPr>
-                            <w:r>
-                              <w:rPr/>
-                            </w:r>
                           </w:p>
                         </w:txbxContent>
                       </v:textbox>
@@ -8613,7 +10501,7 @@
               <mc:AlternateContent>
                 <mc:Choice Requires="wps">
                   <w:drawing>
-                    <wp:anchor distT="0" distB="0" distL="114300" distR="114300" simplePos="0" relativeHeight="37" behindDoc="0" locked="0" layoutInCell="1" allowOverlap="1" wp14:anchorId="24ADA0C5">
+                    <wp:anchor distT="0" distB="0" distL="114300" distR="114300" simplePos="0" relativeHeight="251681792" behindDoc="0" locked="0" layoutInCell="1" allowOverlap="1" wp14:anchorId="33C3B924" wp14:editId="76A27005">
                       <wp:simplePos x="0" y="0"/>
                       <wp:positionH relativeFrom="column">
                         <wp:posOffset>-65405</wp:posOffset>
@@ -8698,15 +10586,13 @@
                 </mc:Choice>
                 <mc:Fallback>
                   <w:pict>
-                    <v:rect id="shape_0" ID="Text Box 14_1" path="m0,0l-2147483645,0l-2147483645,-2147483646l0,-2147483646xe" stroked="f" style="position:absolute;margin-left:-5.15pt;margin-top:8.85pt;width:26.45pt;height:70.15pt;mso-wrap-style:square;v-text-anchor:top" wp14:anchorId="24ADA0C5">
-                      <v:fill o:detectmouseclick="t" on="false"/>
-                      <v:stroke color="#3465a4" joinstyle="round" endcap="flat"/>
-                      <v:textbox>
+                    <v:rect w14:anchorId="33C3B924" id="Text Box 14_1" o:spid="_x0000_s1036" style="position:absolute;margin-left:-5.15pt;margin-top:8.85pt;width:26.55pt;height:70.25pt;z-index:251681792;visibility:visible;mso-wrap-style:square;mso-wrap-distance-left:9pt;mso-wrap-distance-top:0;mso-wrap-distance-right:9pt;mso-wrap-distance-bottom:0;mso-position-horizontal:absolute;mso-position-horizontal-relative:text;mso-position-vertical:absolute;mso-position-vertical-relative:text;v-text-anchor:top" o:gfxdata="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" filled="f" stroked="f" strokeweight="0">
+                      <v:textbox style="layout-flow:vertical-ideographic">
                         <w:txbxContent>
                           <w:p>
                             <w:pPr>
                               <w:pStyle w:val="Kerettartalom"/>
-                              <w:widowControl w:val="false"/>
+                              <w:widowControl w:val="0"/>
                               <w:rPr>
                                 <w:color w:val="000000"/>
                               </w:rPr>
@@ -8722,13 +10608,168 @@
                           <w:p>
                             <w:pPr>
                               <w:pStyle w:val="Kerettartalom"/>
-                              <w:widowControl w:val="false"/>
+                              <w:widowControl w:val="0"/>
+                              <w:rPr>
+                                <w:color w:val="000000"/>
+                              </w:rPr>
+                            </w:pPr>
+                          </w:p>
+                        </w:txbxContent>
+                      </v:textbox>
+                      <w10:wrap type="square"/>
+                    </v:rect>
+                  </w:pict>
+                </mc:Fallback>
+              </mc:AlternateContent>
+            </w:r>
+          </w:p>
+          <w:p>
+            <w:pPr>
+              <w:rPr>
+                <w:sz w:val="20"/>
+                <w:szCs w:val="20"/>
+                <w:lang w:val="hu-HU"/>
+              </w:rPr>
+            </w:pPr>
+          </w:p>
+          <w:p>
+            <w:pPr>
+              <w:rPr>
+                <w:sz w:val="20"/>
+                <w:szCs w:val="20"/>
+                <w:lang w:val="hu-HU"/>
+              </w:rPr>
+            </w:pPr>
+          </w:p>
+          <w:p>
+            <w:pPr>
+              <w:rPr>
+                <w:sz w:val="20"/>
+                <w:szCs w:val="20"/>
+                <w:lang w:val="hu-HU"/>
+              </w:rPr>
+            </w:pPr>
+          </w:p>
+        </w:tc>
+        <w:tc>
+          <w:tcPr>
+            <w:tcW w:w="567" w:type="dxa"/>
+          </w:tcPr>
+          <w:p>
+            <w:pPr>
+              <w:rPr>
+                <w:sz w:val="20"/>
+                <w:szCs w:val="20"/>
+                <w:lang w:val="hu-HU"/>
+              </w:rPr>
+            </w:pPr>
+            <w:r>
+              <w:rPr>
+                <w:rFonts w:eastAsia="Times New Roman"/>
+                <w:noProof/>
+                <w:sz w:val="20"/>
+                <w:szCs w:val="20"/>
+                <w:lang w:val="hu-HU" w:eastAsia="ja-JP"/>
+              </w:rPr>
+              <mc:AlternateContent>
+                <mc:Choice Requires="wps">
+                  <w:drawing>
+                    <wp:anchor distT="0" distB="0" distL="114300" distR="114300" simplePos="0" relativeHeight="251682816" behindDoc="0" locked="0" layoutInCell="1" allowOverlap="1" wp14:anchorId="644E163D" wp14:editId="22B81EEB">
+                      <wp:simplePos x="0" y="0"/>
+                      <wp:positionH relativeFrom="column">
+                        <wp:posOffset>-65405</wp:posOffset>
+                      </wp:positionH>
+                      <wp:positionV relativeFrom="paragraph">
+                        <wp:posOffset>110490</wp:posOffset>
+                      </wp:positionV>
+                      <wp:extent cx="336550" cy="1590675"/>
+                      <wp:effectExtent l="0" t="0" r="0" b="9525"/>
+                      <wp:wrapSquare wrapText="bothSides"/>
+                      <wp:docPr id="28" name="Text Box 14_1"/>
+                      <wp:cNvGraphicFramePr/>
+                      <a:graphic xmlns:a="http://schemas.openxmlformats.org/drawingml/2006/main">
+                        <a:graphicData uri="http://schemas.microsoft.com/office/word/2010/wordprocessingShape">
+                          <wps:wsp>
+                            <wps:cNvSpPr/>
+                            <wps:spPr>
+                              <a:xfrm>
+                                <a:off x="0" y="0"/>
+                                <a:ext cx="336550" cy="1590675"/>
+                              </a:xfrm>
+                              <a:prstGeom prst="rect">
+                                <a:avLst/>
+                              </a:prstGeom>
+                              <a:noFill/>
+                              <a:ln w="0">
+                                <a:noFill/>
+                              </a:ln>
+                            </wps:spPr>
+                            <wps:style>
+                              <a:lnRef idx="0">
+                                <a:schemeClr val="accent1"/>
+                              </a:lnRef>
+                              <a:fillRef idx="0">
+                                <a:schemeClr val="accent1"/>
+                              </a:fillRef>
+                              <a:effectRef idx="0">
+                                <a:schemeClr val="accent1"/>
+                              </a:effectRef>
+                              <a:fontRef idx="minor"/>
+                            </wps:style>
+                            <wps:txbx>
+                              <w:txbxContent>
+                                <w:p>
+                                  <w:pPr>
+                                    <w:pStyle w:val="Kerettartalom"/>
+                                    <w:widowControl w:val="0"/>
+                                    <w:rPr>
+                                      <w:color w:val="000000"/>
+                                    </w:rPr>
+                                  </w:pPr>
+                                  <w:r>
+                                    <w:rPr>
+                                      <w:color w:val="000000"/>
+                                      <w:lang w:val="hu-HU"/>
+                                    </w:rPr>
+                                    <w:t>Fórum Használata</w:t>
+                                  </w:r>
+                                </w:p>
+                              </w:txbxContent>
+                            </wps:txbx>
+                            <wps:bodyPr vert="eaVert" wrap="square" anchor="t">
+                              <a:prstTxWarp prst="textNoShape">
+                                <a:avLst/>
+                              </a:prstTxWarp>
+                              <a:noAutofit/>
+                            </wps:bodyPr>
+                          </wps:wsp>
+                        </a:graphicData>
+                      </a:graphic>
+                      <wp14:sizeRelV relativeFrom="margin">
+                        <wp14:pctHeight>0</wp14:pctHeight>
+                      </wp14:sizeRelV>
+                    </wp:anchor>
+                  </w:drawing>
+                </mc:Choice>
+                <mc:Fallback>
+                  <w:pict>
+                    <v:rect w14:anchorId="644E163D" id="_x0000_s1037" style="position:absolute;margin-left:-5.15pt;margin-top:8.7pt;width:26.5pt;height:125.25pt;z-index:251682816;visibility:visible;mso-wrap-style:square;mso-height-percent:0;mso-wrap-distance-left:9pt;mso-wrap-distance-top:0;mso-wrap-distance-right:9pt;mso-wrap-distance-bottom:0;mso-position-horizontal:absolute;mso-position-horizontal-relative:text;mso-position-vertical:absolute;mso-position-vertical-relative:text;mso-height-percent:0;mso-height-relative:margin;v-text-anchor:top" o:gfxdata="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" filled="f" stroked="f" strokeweight="0">
+                      <v:textbox style="layout-flow:vertical-ideographic">
+                        <w:txbxContent>
+                          <w:p>
+                            <w:pPr>
+                              <w:pStyle w:val="Kerettartalom"/>
+                              <w:widowControl w:val="0"/>
                               <w:rPr>
                                 <w:color w:val="000000"/>
                               </w:rPr>
                             </w:pPr>
                             <w:r>
-                              <w:rPr/>
+                              <w:rPr>
+                                <w:color w:val="000000"/>
+                                <w:lang w:val="hu-HU"/>
+                              </w:rPr>
+                              <w:t>Fórum Használata</w:t>
                             </w:r>
                           </w:p>
                         </w:txbxContent>
@@ -8776,7 +10817,7 @@
         </w:trPr>
         <w:tc>
           <w:tcPr>
-            <w:tcW w:w="1416" w:type="dxa"/>
+            <w:tcW w:w="1417" w:type="dxa"/>
           </w:tcPr>
           <w:p>
             <w:pPr>
@@ -9009,6 +11050,32 @@
             </w:pPr>
             <w:bookmarkStart w:id="1" w:name="_GoBack11"/>
             <w:bookmarkEnd w:id="1"/>
+          </w:p>
+        </w:tc>
+        <w:tc>
+          <w:tcPr>
+            <w:tcW w:w="567" w:type="dxa"/>
+          </w:tcPr>
+          <w:p>
+            <w:pPr>
+              <w:tabs>
+                <w:tab w:val="center" w:pos="175"/>
+              </w:tabs>
+              <w:jc w:val="center"/>
+              <w:rPr>
+                <w:sz w:val="20"/>
+                <w:szCs w:val="20"/>
+                <w:lang w:val="hu-HU"/>
+              </w:rPr>
+            </w:pPr>
+            <w:r>
+              <w:rPr>
+                <w:sz w:val="20"/>
+                <w:szCs w:val="20"/>
+                <w:lang w:val="hu-HU"/>
+              </w:rPr>
+              <w:t>x</w:t>
+            </w:r>
           </w:p>
         </w:tc>
       </w:tr>
@@ -9019,7 +11086,7 @@
         </w:trPr>
         <w:tc>
           <w:tcPr>
-            <w:tcW w:w="1416" w:type="dxa"/>
+            <w:tcW w:w="1417" w:type="dxa"/>
           </w:tcPr>
           <w:p>
             <w:pPr>
@@ -9259,6 +11326,29 @@
                 <w:lang w:val="hu-HU"/>
               </w:rPr>
             </w:pPr>
+          </w:p>
+        </w:tc>
+        <w:tc>
+          <w:tcPr>
+            <w:tcW w:w="567" w:type="dxa"/>
+          </w:tcPr>
+          <w:p>
+            <w:pPr>
+              <w:jc w:val="center"/>
+              <w:rPr>
+                <w:sz w:val="20"/>
+                <w:szCs w:val="20"/>
+                <w:lang w:val="hu-HU"/>
+              </w:rPr>
+            </w:pPr>
+            <w:r>
+              <w:rPr>
+                <w:sz w:val="20"/>
+                <w:szCs w:val="20"/>
+                <w:lang w:val="hu-HU"/>
+              </w:rPr>
+              <w:t>x</w:t>
+            </w:r>
           </w:p>
         </w:tc>
       </w:tr>
@@ -9269,7 +11359,7 @@
         </w:trPr>
         <w:tc>
           <w:tcPr>
-            <w:tcW w:w="1416" w:type="dxa"/>
+            <w:tcW w:w="1417" w:type="dxa"/>
           </w:tcPr>
           <w:p>
             <w:pPr>
@@ -9527,6 +11617,29 @@
                 <w:lang w:val="hu-HU"/>
               </w:rPr>
             </w:pPr>
+          </w:p>
+        </w:tc>
+        <w:tc>
+          <w:tcPr>
+            <w:tcW w:w="567" w:type="dxa"/>
+          </w:tcPr>
+          <w:p>
+            <w:pPr>
+              <w:jc w:val="center"/>
+              <w:rPr>
+                <w:sz w:val="20"/>
+                <w:szCs w:val="20"/>
+                <w:lang w:val="hu-HU"/>
+              </w:rPr>
+            </w:pPr>
+            <w:r>
+              <w:rPr>
+                <w:sz w:val="20"/>
+                <w:szCs w:val="20"/>
+                <w:lang w:val="hu-HU"/>
+              </w:rPr>
+              <w:t>x</w:t>
+            </w:r>
           </w:p>
         </w:tc>
       </w:tr>
@@ -9537,7 +11650,7 @@
         </w:trPr>
         <w:tc>
           <w:tcPr>
-            <w:tcW w:w="1416" w:type="dxa"/>
+            <w:tcW w:w="1417" w:type="dxa"/>
           </w:tcPr>
           <w:p>
             <w:pPr>
@@ -9759,6 +11872,22 @@
               </w:rPr>
               <w:t>x</w:t>
             </w:r>
+          </w:p>
+        </w:tc>
+        <w:tc>
+          <w:tcPr>
+            <w:tcW w:w="567" w:type="dxa"/>
+          </w:tcPr>
+          <w:p>
+            <w:pPr>
+              <w:jc w:val="center"/>
+              <w:rPr>
+                <w:rFonts w:eastAsia="Times New Roman"/>
+                <w:sz w:val="20"/>
+                <w:szCs w:val="20"/>
+                <w:lang w:val="hu-HU"/>
+              </w:rPr>
+            </w:pPr>
           </w:p>
         </w:tc>
       </w:tr>

</xml_diff>

<commit_message>
Vegleges, hatha vege ennek a fosnak!
</commit_message>
<xml_diff>
--- a/DOKUMENTUMOK/Dokumentacio.docx
+++ b/DOKUMENTUMOK/Dokumentacio.docx
@@ -263,14 +263,7 @@
           <w:lang w:val="hu-HU"/>
         </w:rPr>
         <w:br/>
-        <w:t xml:space="preserve">- Statisztikai </w:t>
-      </w:r>
-      <w:r>
-        <w:rPr>
-          <w:color w:val="000000"/>
-          <w:lang w:val="hu-HU"/>
-        </w:rPr>
-        <w:t>megjelenítések JavaScripttel (tanterem kihasználtság stb…)</w:t>
+        <w:t>- Statisztikai megjelenítések JavaScripttel (tanterem kihasználtság stb…)</w:t>
       </w:r>
       <w:r>
         <w:rPr>
@@ -532,13 +525,7 @@
         <w:rPr>
           <w:lang w:val="hu-HU"/>
         </w:rPr>
-        <w:t xml:space="preserve">7. utóvizsga díjak </w:t>
-      </w:r>
-      <w:r>
-        <w:rPr>
-          <w:lang w:val="hu-HU"/>
-        </w:rPr>
-        <w:t>számítása</w:t>
+        <w:t>7. utóvizsga díjak számítása</w:t>
       </w:r>
     </w:p>
     <w:p>
@@ -605,10 +592,7 @@
     </w:p>
     <w:p>
       <w:r>
-        <w:t>16. Kurz</w:t>
-      </w:r>
-      <w:r>
-        <w:t>usok előfeltételeinek kezelése</w:t>
+        <w:t>16. Kurzusok előfeltételeinek kezelése</w:t>
       </w:r>
     </w:p>
     <w:p>
@@ -1407,43 +1391,30 @@
           <w:noProof/>
           <w:lang w:val="hu-HU" w:eastAsia="ja-JP"/>
         </w:rPr>
-        <w:drawing>
-          <wp:inline distT="0" distB="0" distL="0" distR="0">
-            <wp:extent cx="6645910" cy="6059805"/>
-            <wp:effectExtent l="0" t="0" r="0" b="0"/>
-            <wp:docPr id="14" name="Kép 26"/>
-            <wp:cNvGraphicFramePr>
-              <a:graphicFrameLocks xmlns:a="http://schemas.openxmlformats.org/drawingml/2006/main" noChangeAspect="1"/>
-            </wp:cNvGraphicFramePr>
-            <a:graphic xmlns:a="http://schemas.openxmlformats.org/drawingml/2006/main">
-              <a:graphicData uri="http://schemas.openxmlformats.org/drawingml/2006/picture">
-                <pic:pic xmlns:pic="http://schemas.openxmlformats.org/drawingml/2006/picture">
-                  <pic:nvPicPr>
-                    <pic:cNvPr id="14" name="Kép 26"/>
-                    <pic:cNvPicPr>
-                      <a:picLocks noChangeAspect="1" noChangeArrowheads="1"/>
-                    </pic:cNvPicPr>
-                  </pic:nvPicPr>
-                  <pic:blipFill>
-                    <a:blip r:embed="rId17"/>
-                    <a:stretch>
-                      <a:fillRect/>
-                    </a:stretch>
-                  </pic:blipFill>
-                  <pic:spPr bwMode="auto">
-                    <a:xfrm>
-                      <a:off x="0" y="0"/>
-                      <a:ext cx="6645910" cy="6059805"/>
-                    </a:xfrm>
-                    <a:prstGeom prst="rect">
-                      <a:avLst/>
-                    </a:prstGeom>
-                  </pic:spPr>
-                </pic:pic>
-              </a:graphicData>
-            </a:graphic>
-          </wp:inline>
-        </w:drawing>
+        <w:pict>
+          <v:shapetype id="_x0000_t75" coordsize="21600,21600" o:spt="75" o:preferrelative="t" path="m@4@5l@4@11@9@11@9@5xe" filled="f" stroked="f">
+            <v:stroke joinstyle="miter"/>
+            <v:formulas>
+              <v:f eqn="if lineDrawn pixelLineWidth 0"/>
+              <v:f eqn="sum @0 1 0"/>
+              <v:f eqn="sum 0 0 @1"/>
+              <v:f eqn="prod @2 1 2"/>
+              <v:f eqn="prod @3 21600 pixelWidth"/>
+              <v:f eqn="prod @3 21600 pixelHeight"/>
+              <v:f eqn="sum @0 0 1"/>
+              <v:f eqn="prod @6 1 2"/>
+              <v:f eqn="prod @7 21600 pixelWidth"/>
+              <v:f eqn="sum @8 21600 0"/>
+              <v:f eqn="prod @7 21600 pixelHeight"/>
+              <v:f eqn="sum @10 21600 0"/>
+            </v:formulas>
+            <v:path o:extrusionok="f" gradientshapeok="t" o:connecttype="rect"/>
+            <o:lock v:ext="edit" aspectratio="t"/>
+          </v:shapetype>
+          <v:shape id="_x0000_i1027" type="#_x0000_t75" style="width:523.15pt;height:495.6pt">
+            <v:imagedata r:id="rId17" o:title="ERFinal"/>
+          </v:shape>
+        </w:pict>
       </w:r>
     </w:p>
     <w:p>
@@ -1750,7 +1721,6 @@
         <w:rPr>
           <w:lang w:val="hu-HU"/>
         </w:rPr>
-        <w:lastRenderedPageBreak/>
         <w:t>A relációsémák normalizálása:</w:t>
       </w:r>
     </w:p>
@@ -1771,13 +1741,7 @@
         <w:rPr>
           <w:lang w:val="hu-HU"/>
         </w:rPr>
-        <w:t>{Admin.azonosító} -&gt; {Admin.Vezetek</w:t>
-      </w:r>
-      <w:r>
-        <w:rPr>
-          <w:lang w:val="hu-HU"/>
-        </w:rPr>
-        <w:t>nev, Admin.Utonev, Admin.Telefonszam, Admin.E-mail, Admin.Jelszo}</w:t>
+        <w:t>{Admin.azonosító} -&gt; {Admin.Vezeteknev, Admin.Utonev, Admin.Telefonszam, Admin.E-mail, Admin.Jelszo}</w:t>
       </w:r>
     </w:p>
     <w:p>
@@ -1817,39 +1781,39 @@
         <w:rPr>
           <w:lang w:val="hu-HU"/>
         </w:rPr>
-        <w:t>{Hallgato.azonosító} -&gt; { Hallgato.Vezete</w:t>
-      </w:r>
-      <w:r>
-        <w:rPr>
-          <w:lang w:val="hu-HU"/>
-        </w:rPr>
-        <w:t xml:space="preserve">knev, Hallgato.Utonev, Hallgato.Szemelyi_Szam. Hallgato.Telefonszam, Hallgato.E-mail, Hallgato.Jelszo, Hallgato.Szul_Ido, Hallgato.Teljesitettkreditek, Hallgato.Kepzes, TartozasOsszeg, OsztondijOsszeg} </w:t>
-      </w:r>
-    </w:p>
-    <w:p>
-      <w:pPr>
-        <w:rPr>
-          <w:lang w:val="hu-HU"/>
-        </w:rPr>
-      </w:pPr>
-    </w:p>
-    <w:p>
-      <w:pPr>
-        <w:rPr>
-          <w:lang w:val="hu-HU"/>
-        </w:rPr>
-      </w:pPr>
-      <w:r>
-        <w:rPr>
-          <w:lang w:val="hu-HU"/>
-        </w:rPr>
-        <w:t>{Vizsga.VizsgaID} -&gt; {Vizsga.Idopont, Vizsga.Ferohel</w:t>
-      </w:r>
-      <w:r>
-        <w:rPr>
-          <w:lang w:val="hu-HU"/>
-        </w:rPr>
-        <w:t>y</w:t>
+        <w:t>{Hallgato.azonosító} -&gt; { Hallgato.Vezeteknev, Hallgato.Utonev, Hallgato.Szemelyi_Szam. Hallgato.Telefonszam, Hallgato.E-mail, Hallgato.Jelszo, Hallgato.Szul_Ido, Hallgato.Telje</w:t>
+      </w:r>
+      <w:r>
+        <w:rPr>
+          <w:lang w:val="hu-HU"/>
+        </w:rPr>
+        <w:t xml:space="preserve">sitettkreditek, </w:t>
+      </w:r>
+      <w:r>
+        <w:rPr>
+          <w:lang w:val="hu-HU"/>
+        </w:rPr>
+        <w:t xml:space="preserve"> TartozasOsszeg, OsztondijOsszeg} </w:t>
+      </w:r>
+    </w:p>
+    <w:p>
+      <w:pPr>
+        <w:rPr>
+          <w:lang w:val="hu-HU"/>
+        </w:rPr>
+      </w:pPr>
+    </w:p>
+    <w:p>
+      <w:pPr>
+        <w:rPr>
+          <w:lang w:val="hu-HU"/>
+        </w:rPr>
+      </w:pPr>
+      <w:r>
+        <w:rPr>
+          <w:lang w:val="hu-HU"/>
+        </w:rPr>
+        <w:t>{Vizsga.VizsgaID} -&gt; {Vizsga.Idopont, Vizsga.Ferohely</w:t>
       </w:r>
       <w:r>
         <w:rPr>
@@ -1929,14 +1893,209 @@
         <w:rPr>
           <w:lang w:val="hu-HU"/>
         </w:rPr>
-        <w:t>{Hallgato.Az</w:t>
-      </w:r>
-      <w:r>
-        <w:rPr>
-          <w:lang w:val="hu-HU"/>
-        </w:rPr>
-        <w:t>onosito, Kurzus.KurzusKod} -&gt; {KurzustFelvesz.Teljesitette}</w:t>
-      </w:r>
+        <w:t>{Hallgato.Azonosito, Kurzus.KurzusKod} -&gt; {KurzustFelvesz.Teljesitette}</w:t>
+      </w:r>
+    </w:p>
+    <w:p>
+      <w:pPr>
+        <w:rPr>
+          <w:lang w:val="hu-HU"/>
+        </w:rPr>
+      </w:pPr>
+    </w:p>
+    <w:p>
+      <w:pPr>
+        <w:rPr>
+          <w:lang w:val="hu-HU"/>
+        </w:rPr>
+      </w:pPr>
+      <w:r>
+        <w:rPr>
+          <w:lang w:val="hu-HU"/>
+        </w:rPr>
+        <w:t>{Kepzes.kepzesID} -&gt; {Kepzes.Nev}</w:t>
+      </w:r>
+    </w:p>
+    <w:p>
+      <w:pPr>
+        <w:rPr>
+          <w:lang w:val="hu-HU"/>
+        </w:rPr>
+      </w:pPr>
+      <w:r>
+        <w:rPr>
+          <w:lang w:val="hu-HU"/>
+        </w:rPr>
+        <w:t xml:space="preserve">{Hallgato.Azonosito, </w:t>
+      </w:r>
+      <w:r>
+        <w:rPr>
+          <w:lang w:val="hu-HU"/>
+        </w:rPr>
+        <w:t>Kepzes.KepzesID</w:t>
+      </w:r>
+      <w:r>
+        <w:rPr>
+          <w:lang w:val="hu-HU"/>
+        </w:rPr>
+        <w:t>} -&gt; {</w:t>
+      </w:r>
+      <w:r>
+        <w:rPr>
+          <w:lang w:val="hu-HU"/>
+        </w:rPr>
+        <w:t>Felvette.Teljesitette</w:t>
+      </w:r>
+      <w:r>
+        <w:rPr>
+          <w:lang w:val="hu-HU"/>
+        </w:rPr>
+        <w:t>}</w:t>
+      </w:r>
+    </w:p>
+    <w:p>
+      <w:pPr>
+        <w:rPr>
+          <w:lang w:val="hu-HU"/>
+        </w:rPr>
+      </w:pPr>
+    </w:p>
+    <w:p>
+      <w:pPr>
+        <w:rPr>
+          <w:lang w:val="hu-HU"/>
+        </w:rPr>
+      </w:pPr>
+      <w:r>
+        <w:rPr>
+          <w:lang w:val="hu-HU"/>
+        </w:rPr>
+        <w:t xml:space="preserve">{Hallgatouzenet.ID } -&gt; {HallgatoUzenet.uzenet, </w:t>
+      </w:r>
+      <w:r>
+        <w:rPr>
+          <w:lang w:val="hu-HU"/>
+        </w:rPr>
+        <w:t>HallgatoUzenet.</w:t>
+      </w:r>
+      <w:r>
+        <w:rPr>
+          <w:lang w:val="hu-HU"/>
+        </w:rPr>
+        <w:t xml:space="preserve">uzenet, </w:t>
+      </w:r>
+      <w:r>
+        <w:rPr>
+          <w:lang w:val="hu-HU"/>
+        </w:rPr>
+        <w:t>HallgatoUzenet.</w:t>
+      </w:r>
+      <w:r>
+        <w:rPr>
+          <w:lang w:val="hu-HU"/>
+        </w:rPr>
+        <w:t xml:space="preserve">datum, </w:t>
+      </w:r>
+      <w:r>
+        <w:rPr>
+          <w:lang w:val="hu-HU"/>
+        </w:rPr>
+        <w:t>HallgatoUzenet.</w:t>
+      </w:r>
+      <w:r>
+        <w:rPr>
+          <w:lang w:val="hu-HU"/>
+        </w:rPr>
+        <w:t xml:space="preserve">tema, </w:t>
+      </w:r>
+      <w:r>
+        <w:rPr>
+          <w:lang w:val="hu-HU"/>
+        </w:rPr>
+        <w:t>HallgatoUzenet.</w:t>
+      </w:r>
+      <w:r>
+        <w:rPr>
+          <w:lang w:val="hu-HU"/>
+        </w:rPr>
+        <w:t>hallgatoAzonosito}</w:t>
+      </w:r>
+    </w:p>
+    <w:p>
+      <w:pPr>
+        <w:rPr>
+          <w:lang w:val="hu-HU"/>
+        </w:rPr>
+      </w:pPr>
+    </w:p>
+    <w:p>
+      <w:pPr>
+        <w:rPr>
+          <w:lang w:val="hu-HU"/>
+        </w:rPr>
+      </w:pPr>
+      <w:r>
+        <w:rPr>
+          <w:lang w:val="hu-HU"/>
+        </w:rPr>
+        <w:t>{Oktatouzenet.ID} -&gt; {</w:t>
+      </w:r>
+      <w:r>
+        <w:rPr>
+          <w:lang w:val="hu-HU"/>
+        </w:rPr>
+        <w:t xml:space="preserve"> </w:t>
+      </w:r>
+      <w:r>
+        <w:rPr>
+          <w:lang w:val="hu-HU"/>
+        </w:rPr>
+        <w:t>HallgatoUzenet.</w:t>
+      </w:r>
+      <w:r>
+        <w:rPr>
+          <w:lang w:val="hu-HU"/>
+        </w:rPr>
+        <w:t xml:space="preserve">uzenet, </w:t>
+      </w:r>
+      <w:r>
+        <w:rPr>
+          <w:lang w:val="hu-HU"/>
+        </w:rPr>
+        <w:t>HallgatoUzenet.</w:t>
+      </w:r>
+      <w:r>
+        <w:rPr>
+          <w:lang w:val="hu-HU"/>
+        </w:rPr>
+        <w:t xml:space="preserve">datum, </w:t>
+      </w:r>
+      <w:r>
+        <w:rPr>
+          <w:lang w:val="hu-HU"/>
+        </w:rPr>
+        <w:t>HallgatoUzenet.</w:t>
+      </w:r>
+      <w:r>
+        <w:rPr>
+          <w:lang w:val="hu-HU"/>
+        </w:rPr>
+        <w:t>tema, HallgatoUzenet.oktatoAzonosito}</w:t>
+      </w:r>
+    </w:p>
+    <w:p>
+      <w:pPr>
+        <w:rPr>
+          <w:lang w:val="hu-HU"/>
+        </w:rPr>
+      </w:pPr>
+    </w:p>
+    <w:p>
+      <w:pPr>
+        <w:rPr>
+          <w:lang w:val="hu-HU"/>
+        </w:rPr>
+      </w:pPr>
     </w:p>
     <w:p>
       <w:pPr>
@@ -1948,8 +2107,14 @@
     <w:p>
       <w:pPr>
         <w:ind w:firstLine="708"/>
-      </w:pPr>
-      <w:r>
+        <w:rPr>
+          <w:lang w:val="hu-HU"/>
+        </w:rPr>
+      </w:pPr>
+      <w:r>
+        <w:rPr>
+          <w:lang w:val="hu-HU"/>
+        </w:rPr>
         <w:t xml:space="preserve">- 1NF-ben van, mert nincs bennük másodlagos attribútum. </w:t>
       </w:r>
     </w:p>
@@ -1958,15 +2123,18 @@
         <w:ind w:firstLine="708"/>
       </w:pPr>
       <w:r>
-        <w:t xml:space="preserve">- 2NF-ben van, mert minden másodlagos attribútum teljesen függ a kulcsától. </w:t>
+        <w:rPr>
+          <w:lang w:val="hu-HU"/>
+        </w:rPr>
+        <w:t>- 2NF-ben van, mert minden másodlagos attribútum teljesen függ a kulcs</w:t>
+      </w:r>
+      <w:r>
+        <w:t xml:space="preserve">ától. </w:t>
       </w:r>
     </w:p>
     <w:p>
       <w:pPr>
         <w:ind w:firstLine="708"/>
-        <w:rPr>
-          <w:lang w:val="hu-HU"/>
-        </w:rPr>
       </w:pPr>
       <w:r>
         <w:t>- 3NF-ben van, mert nincsen benne tranzitív függés.</w:t>
@@ -1974,6 +2142,24 @@
     </w:p>
     <w:p>
       <w:pPr>
+        <w:ind w:firstLine="708"/>
+      </w:pPr>
+    </w:p>
+    <w:p>
+      <w:pPr>
+        <w:ind w:firstLine="708"/>
+      </w:pPr>
+    </w:p>
+    <w:p>
+      <w:pPr>
+        <w:ind w:firstLine="708"/>
+        <w:rPr>
+          <w:lang w:val="hu-HU"/>
+        </w:rPr>
+      </w:pPr>
+    </w:p>
+    <w:p>
+      <w:pPr>
         <w:rPr>
           <w:lang w:val="hu-HU"/>
         </w:rPr>
@@ -1987,19 +2173,15 @@
     </w:p>
     <w:p>
       <w:pPr>
-        <w:pStyle w:val="Cmsor2"/>
-      </w:pPr>
-      <w:r>
-        <w:rPr>
-          <w:lang w:val="hu-HU"/>
-        </w:rPr>
-        <w:t xml:space="preserve">Táblák </w:t>
-      </w:r>
-      <w:r>
-        <w:rPr>
-          <w:lang w:val="hu-HU"/>
-        </w:rPr>
-        <w:t>le</w:t>
+        <w:rPr>
+          <w:lang w:val="hu-HU"/>
+        </w:rPr>
+      </w:pPr>
+      <w:r>
+        <w:rPr>
+          <w:lang w:val="hu-HU"/>
+        </w:rPr>
+        <w:t>Táblák le</w:t>
       </w:r>
       <w:r>
         <w:t>írása:</w:t>
@@ -2549,6 +2731,7 @@
                 <w:b/>
                 <w:lang w:val="hu-HU"/>
               </w:rPr>
+              <w:lastRenderedPageBreak/>
               <w:t>Oktato</w:t>
             </w:r>
           </w:p>
@@ -3831,72 +4014,6 @@
           </w:p>
         </w:tc>
       </w:tr>
-      <w:tr>
-        <w:trPr>
-          <w:trHeight w:val="439"/>
-          <w:jc w:val="center"/>
-        </w:trPr>
-        <w:tc>
-          <w:tcPr>
-            <w:tcW w:w="2271" w:type="dxa"/>
-            <w:vAlign w:val="center"/>
-          </w:tcPr>
-          <w:p>
-            <w:pPr>
-              <w:rPr>
-                <w:lang w:val="hu-HU"/>
-              </w:rPr>
-            </w:pPr>
-            <w:r>
-              <w:rPr>
-                <w:rFonts w:eastAsia="Times New Roman"/>
-                <w:lang w:val="hu-HU"/>
-              </w:rPr>
-              <w:t>Kepzes</w:t>
-            </w:r>
-          </w:p>
-        </w:tc>
-        <w:tc>
-          <w:tcPr>
-            <w:tcW w:w="3063" w:type="dxa"/>
-            <w:vAlign w:val="center"/>
-          </w:tcPr>
-          <w:p>
-            <w:pPr>
-              <w:rPr>
-                <w:lang w:val="hu-HU"/>
-              </w:rPr>
-            </w:pPr>
-            <w:r>
-              <w:rPr>
-                <w:rFonts w:eastAsia="Times New Roman"/>
-                <w:lang w:val="hu-HU"/>
-              </w:rPr>
-              <w:t>VARCHAR2 (64)</w:t>
-            </w:r>
-          </w:p>
-        </w:tc>
-        <w:tc>
-          <w:tcPr>
-            <w:tcW w:w="5034" w:type="dxa"/>
-            <w:vAlign w:val="center"/>
-          </w:tcPr>
-          <w:p>
-            <w:pPr>
-              <w:rPr>
-                <w:lang w:val="hu-HU"/>
-              </w:rPr>
-            </w:pPr>
-            <w:r>
-              <w:rPr>
-                <w:rFonts w:eastAsia="Times New Roman"/>
-                <w:lang w:val="hu-HU"/>
-              </w:rPr>
-              <w:t>A hallgató képzése</w:t>
-            </w:r>
-          </w:p>
-        </w:tc>
-      </w:tr>
     </w:tbl>
     <w:p>
       <w:pPr>
@@ -4013,14 +4130,14 @@
           <w:p>
             <w:pPr>
               <w:rPr>
-                <w:u w:val="single"/>
-                <w:lang w:val="hu-HU"/>
-              </w:rPr>
-            </w:pPr>
-            <w:r>
-              <w:rPr>
-                <w:rFonts w:eastAsia="Times New Roman"/>
-                <w:u w:val="single"/>
+                <w:u w:val="dotted"/>
+                <w:lang w:val="hu-HU"/>
+              </w:rPr>
+            </w:pPr>
+            <w:r>
+              <w:rPr>
+                <w:rFonts w:eastAsia="Times New Roman"/>
+                <w:u w:val="dotted"/>
                 <w:lang w:val="hu-HU"/>
               </w:rPr>
               <w:t>hallgatoAzonosito</w:t>
@@ -4247,14 +4364,14 @@
           <w:p>
             <w:pPr>
               <w:rPr>
-                <w:u w:val="single"/>
-                <w:lang w:val="hu-HU"/>
-              </w:rPr>
-            </w:pPr>
-            <w:r>
-              <w:rPr>
-                <w:rFonts w:eastAsia="Times New Roman"/>
-                <w:u w:val="single"/>
+                <w:u w:val="dotted"/>
+                <w:lang w:val="hu-HU"/>
+              </w:rPr>
+            </w:pPr>
+            <w:r>
+              <w:rPr>
+                <w:rFonts w:eastAsia="Times New Roman"/>
+                <w:u w:val="dotted"/>
                 <w:lang w:val="hu-HU"/>
               </w:rPr>
               <w:t>hallgatoAzonosito</w:t>
@@ -4531,14 +4648,7 @@
                 <w:rFonts w:eastAsia="Times New Roman"/>
                 <w:lang w:val="hu-HU"/>
               </w:rPr>
-              <w:t xml:space="preserve">Terem Címe Priamry  </w:t>
-            </w:r>
-            <w:r>
-              <w:rPr>
-                <w:rFonts w:eastAsia="Times New Roman"/>
-                <w:lang w:val="hu-HU"/>
-              </w:rPr>
-              <w:t>Key</w:t>
+              <w:t>Terem Címe Priamry  Key</w:t>
             </w:r>
           </w:p>
         </w:tc>
@@ -4988,12 +5098,14 @@
           <w:p>
             <w:pPr>
               <w:rPr>
-                <w:lang w:val="hu-HU"/>
-              </w:rPr>
-            </w:pPr>
-            <w:r>
-              <w:rPr>
-                <w:rFonts w:eastAsia="Times New Roman"/>
+                <w:u w:val="dotted"/>
+                <w:lang w:val="hu-HU"/>
+              </w:rPr>
+            </w:pPr>
+            <w:r>
+              <w:rPr>
+                <w:rFonts w:eastAsia="Times New Roman"/>
+                <w:u w:val="dotted"/>
                 <w:lang w:val="hu-HU"/>
               </w:rPr>
               <w:t>teremCim</w:t>
@@ -5054,14 +5166,14 @@
           <w:p>
             <w:pPr>
               <w:rPr>
-                <w:u w:val="single"/>
-                <w:lang w:val="hu-HU"/>
-              </w:rPr>
-            </w:pPr>
-            <w:r>
-              <w:rPr>
-                <w:rFonts w:eastAsia="Times New Roman"/>
-                <w:u w:val="single"/>
+                <w:u w:val="dotted"/>
+                <w:lang w:val="hu-HU"/>
+              </w:rPr>
+            </w:pPr>
+            <w:r>
+              <w:rPr>
+                <w:rFonts w:eastAsia="Times New Roman"/>
+                <w:u w:val="dotted"/>
                 <w:lang w:val="hu-HU"/>
               </w:rPr>
               <w:t>oktatoAzonosito</w:t>
@@ -5297,14 +5409,14 @@
           <w:p>
             <w:pPr>
               <w:rPr>
-                <w:u w:val="single"/>
-                <w:lang w:val="hu-HU"/>
-              </w:rPr>
-            </w:pPr>
-            <w:r>
-              <w:rPr>
-                <w:rFonts w:eastAsia="Times New Roman"/>
-                <w:u w:val="single"/>
+                <w:u w:val="dotted"/>
+                <w:lang w:val="hu-HU"/>
+              </w:rPr>
+            </w:pPr>
+            <w:r>
+              <w:rPr>
+                <w:rFonts w:eastAsia="Times New Roman"/>
+                <w:u w:val="dotted"/>
                 <w:lang w:val="hu-HU"/>
               </w:rPr>
               <w:t>kurzusKod</w:t>
@@ -5347,14 +5459,7 @@
                 <w:rFonts w:eastAsia="Times New Roman"/>
                 <w:lang w:val="hu-HU"/>
               </w:rPr>
-              <w:t xml:space="preserve">Melyik kurzuskód </w:t>
-            </w:r>
-            <w:r>
-              <w:rPr>
-                <w:rFonts w:eastAsia="Times New Roman"/>
-                <w:lang w:val="hu-HU"/>
-              </w:rPr>
-              <w:t>tartozik hozzá Foreign Key</w:t>
+              <w:t>Melyik kurzuskód tartozik hozzá Foreign Key</w:t>
             </w:r>
           </w:p>
         </w:tc>
@@ -5372,14 +5477,14 @@
           <w:p>
             <w:pPr>
               <w:rPr>
-                <w:u w:val="single"/>
-                <w:lang w:val="hu-HU"/>
-              </w:rPr>
-            </w:pPr>
-            <w:r>
-              <w:rPr>
-                <w:rFonts w:eastAsia="Times New Roman"/>
-                <w:u w:val="single"/>
+                <w:u w:val="dotted"/>
+                <w:lang w:val="hu-HU"/>
+              </w:rPr>
+            </w:pPr>
+            <w:r>
+              <w:rPr>
+                <w:rFonts w:eastAsia="Times New Roman"/>
+                <w:u w:val="dotted"/>
                 <w:lang w:val="hu-HU"/>
               </w:rPr>
               <w:t>elofeltetelKod</w:t>
@@ -5540,14 +5645,14 @@
           <w:p>
             <w:pPr>
               <w:rPr>
-                <w:u w:val="single"/>
-                <w:lang w:val="hu-HU"/>
-              </w:rPr>
-            </w:pPr>
-            <w:r>
-              <w:rPr>
-                <w:rFonts w:eastAsia="Times New Roman"/>
-                <w:u w:val="single"/>
+                <w:u w:val="dotted"/>
+                <w:lang w:val="hu-HU"/>
+              </w:rPr>
+            </w:pPr>
+            <w:r>
+              <w:rPr>
+                <w:rFonts w:eastAsia="Times New Roman"/>
+                <w:u w:val="dotted"/>
                 <w:lang w:val="hu-HU"/>
               </w:rPr>
               <w:t>hallgatoAzonosito</w:t>
@@ -5608,14 +5713,14 @@
           <w:p>
             <w:pPr>
               <w:rPr>
-                <w:u w:val="single"/>
-                <w:lang w:val="hu-HU"/>
-              </w:rPr>
-            </w:pPr>
-            <w:r>
-              <w:rPr>
-                <w:rFonts w:eastAsia="Times New Roman"/>
-                <w:u w:val="single"/>
+                <w:u w:val="dotted"/>
+                <w:lang w:val="hu-HU"/>
+              </w:rPr>
+            </w:pPr>
+            <w:r>
+              <w:rPr>
+                <w:rFonts w:eastAsia="Times New Roman"/>
+                <w:u w:val="dotted"/>
                 <w:lang w:val="hu-HU"/>
               </w:rPr>
               <w:t>Kurzuskod</w:t>
@@ -5659,14 +5764,7 @@
                 <w:rFonts w:eastAsia="Times New Roman"/>
                 <w:lang w:val="hu-HU"/>
               </w:rPr>
-              <w:t xml:space="preserve">Melyik kurzust </w:t>
-            </w:r>
-            <w:r>
-              <w:rPr>
-                <w:rFonts w:eastAsia="Times New Roman"/>
-                <w:lang w:val="hu-HU"/>
-              </w:rPr>
-              <w:t>vette fel a hallgató Foreign Key</w:t>
+              <w:t>Melyik kurzust vette fel a hallgató Foreign Key</w:t>
             </w:r>
           </w:p>
         </w:tc>
@@ -5761,8 +5859,6 @@
               </w:rPr>
               <w:t>É</w:t>
             </w:r>
-            <w:bookmarkStart w:id="0" w:name="_GoBack"/>
-            <w:bookmarkEnd w:id="0"/>
             <w:r>
               <w:rPr>
                 <w:rFonts w:eastAsia="Times New Roman"/>
@@ -5816,14 +5912,6 @@
         </w:tc>
       </w:tr>
     </w:tbl>
-    <w:p>
-      <w:pPr>
-        <w:pStyle w:val="Cmsor2"/>
-        <w:rPr>
-          <w:lang w:val="hu-HU"/>
-        </w:rPr>
-      </w:pPr>
-    </w:p>
     <w:p>
       <w:pPr>
         <w:pStyle w:val="Cmsor2"/>
@@ -6080,14 +6168,14 @@
           <w:p>
             <w:pPr>
               <w:rPr>
-                <w:u w:val="single"/>
-                <w:lang w:val="hu-HU"/>
-              </w:rPr>
-            </w:pPr>
-            <w:r>
-              <w:rPr>
-                <w:rFonts w:eastAsia="Times New Roman"/>
-                <w:u w:val="single"/>
+                <w:u w:val="dotted"/>
+                <w:lang w:val="hu-HU"/>
+              </w:rPr>
+            </w:pPr>
+            <w:r>
+              <w:rPr>
+                <w:rFonts w:eastAsia="Times New Roman"/>
+                <w:u w:val="dotted"/>
                 <w:lang w:val="hu-HU"/>
               </w:rPr>
               <w:t>kurzusKod</w:t>
@@ -6110,14 +6198,7 @@
                 <w:rFonts w:eastAsia="Times New Roman"/>
                 <w:lang w:val="hu-HU"/>
               </w:rPr>
-              <w:t xml:space="preserve">VARCHAR2 </w:t>
-            </w:r>
-            <w:r>
-              <w:rPr>
-                <w:rFonts w:eastAsia="Times New Roman"/>
-                <w:lang w:val="hu-HU"/>
-              </w:rPr>
-              <w:t>(20)</w:t>
+              <w:t>VARCHAR2 (20)</w:t>
             </w:r>
           </w:p>
         </w:tc>
@@ -6320,14 +6401,14 @@
           <w:p>
             <w:pPr>
               <w:rPr>
-                <w:u w:val="single"/>
-                <w:lang w:val="hu-HU"/>
-              </w:rPr>
-            </w:pPr>
-            <w:r>
-              <w:rPr>
-                <w:rFonts w:eastAsia="Times New Roman"/>
-                <w:u w:val="single"/>
+                <w:u w:val="dotted"/>
+                <w:lang w:val="hu-HU"/>
+              </w:rPr>
+            </w:pPr>
+            <w:r>
+              <w:rPr>
+                <w:rFonts w:eastAsia="Times New Roman"/>
+                <w:u w:val="dotted"/>
                 <w:lang w:val="hu-HU"/>
               </w:rPr>
               <w:t>kurzusKod</w:t>
@@ -6685,14 +6766,14 @@
           <w:p>
             <w:pPr>
               <w:rPr>
-                <w:u w:val="single"/>
-                <w:lang w:val="hu-HU"/>
-              </w:rPr>
-            </w:pPr>
-            <w:r>
-              <w:rPr>
-                <w:rFonts w:eastAsia="Times New Roman"/>
-                <w:u w:val="single"/>
+                <w:u w:val="dotted"/>
+                <w:lang w:val="hu-HU"/>
+              </w:rPr>
+            </w:pPr>
+            <w:r>
+              <w:rPr>
+                <w:rFonts w:eastAsia="Times New Roman"/>
+                <w:u w:val="dotted"/>
                 <w:lang w:val="hu-HU"/>
               </w:rPr>
               <w:t>hallgatoAzonosito</w:t>
@@ -6881,6 +6962,239 @@
         </w:rPr>
       </w:pPr>
     </w:p>
+    <w:tbl>
+      <w:tblPr>
+        <w:tblStyle w:val="Rcsostblzat"/>
+        <w:tblW w:w="10368" w:type="dxa"/>
+        <w:jc w:val="center"/>
+        <w:tblLayout w:type="fixed"/>
+        <w:tblLook w:val="04A0" w:firstRow="1" w:lastRow="0" w:firstColumn="1" w:lastColumn="0" w:noHBand="0" w:noVBand="1"/>
+      </w:tblPr>
+      <w:tblGrid>
+        <w:gridCol w:w="2271"/>
+        <w:gridCol w:w="3063"/>
+        <w:gridCol w:w="5034"/>
+      </w:tblGrid>
+      <w:tr>
+        <w:trPr>
+          <w:trHeight w:val="439"/>
+          <w:jc w:val="center"/>
+        </w:trPr>
+        <w:tc>
+          <w:tcPr>
+            <w:tcW w:w="2271" w:type="dxa"/>
+            <w:shd w:val="pct45" w:color="auto" w:fill="auto"/>
+            <w:vAlign w:val="center"/>
+          </w:tcPr>
+          <w:p>
+            <w:pPr>
+              <w:jc w:val="center"/>
+              <w:rPr>
+                <w:b/>
+                <w:lang w:val="hu-HU"/>
+              </w:rPr>
+            </w:pPr>
+            <w:r>
+              <w:rPr>
+                <w:rFonts w:eastAsia="Times New Roman"/>
+                <w:b/>
+                <w:lang w:val="hu-HU"/>
+              </w:rPr>
+              <w:t>Képzés</w:t>
+            </w:r>
+          </w:p>
+        </w:tc>
+        <w:tc>
+          <w:tcPr>
+            <w:tcW w:w="3063" w:type="dxa"/>
+            <w:shd w:val="pct45" w:color="auto" w:fill="auto"/>
+            <w:vAlign w:val="center"/>
+          </w:tcPr>
+          <w:p>
+            <w:pPr>
+              <w:jc w:val="center"/>
+              <w:rPr>
+                <w:b/>
+                <w:lang w:val="hu-HU"/>
+              </w:rPr>
+            </w:pPr>
+            <w:r>
+              <w:rPr>
+                <w:rFonts w:eastAsia="Times New Roman"/>
+                <w:b/>
+                <w:lang w:val="hu-HU"/>
+              </w:rPr>
+              <w:t>Típus</w:t>
+            </w:r>
+          </w:p>
+        </w:tc>
+        <w:tc>
+          <w:tcPr>
+            <w:tcW w:w="5034" w:type="dxa"/>
+            <w:shd w:val="pct45" w:color="auto" w:fill="auto"/>
+            <w:vAlign w:val="center"/>
+          </w:tcPr>
+          <w:p>
+            <w:pPr>
+              <w:jc w:val="center"/>
+              <w:rPr>
+                <w:b/>
+                <w:lang w:val="hu-HU"/>
+              </w:rPr>
+            </w:pPr>
+            <w:r>
+              <w:rPr>
+                <w:rFonts w:eastAsia="Times New Roman"/>
+                <w:b/>
+                <w:lang w:val="hu-HU"/>
+              </w:rPr>
+              <w:t>Leírás</w:t>
+            </w:r>
+          </w:p>
+        </w:tc>
+      </w:tr>
+      <w:tr>
+        <w:trPr>
+          <w:trHeight w:val="439"/>
+          <w:jc w:val="center"/>
+        </w:trPr>
+        <w:tc>
+          <w:tcPr>
+            <w:tcW w:w="2271" w:type="dxa"/>
+            <w:vAlign w:val="center"/>
+          </w:tcPr>
+          <w:p>
+            <w:pPr>
+              <w:rPr>
+                <w:lang w:val="hu-HU"/>
+              </w:rPr>
+            </w:pPr>
+            <w:r>
+              <w:rPr>
+                <w:rFonts w:eastAsia="Times New Roman"/>
+                <w:lang w:val="hu-HU"/>
+              </w:rPr>
+              <w:t>Név</w:t>
+            </w:r>
+          </w:p>
+        </w:tc>
+        <w:tc>
+          <w:tcPr>
+            <w:tcW w:w="3063" w:type="dxa"/>
+            <w:vAlign w:val="center"/>
+          </w:tcPr>
+          <w:p>
+            <w:pPr>
+              <w:rPr>
+                <w:lang w:val="hu-HU"/>
+              </w:rPr>
+            </w:pPr>
+            <w:r>
+              <w:rPr>
+                <w:rFonts w:eastAsia="Times New Roman"/>
+                <w:lang w:val="hu-HU"/>
+              </w:rPr>
+              <w:t>VARCHAR2(64)</w:t>
+            </w:r>
+          </w:p>
+        </w:tc>
+        <w:tc>
+          <w:tcPr>
+            <w:tcW w:w="5034" w:type="dxa"/>
+            <w:vAlign w:val="center"/>
+          </w:tcPr>
+          <w:p>
+            <w:pPr>
+              <w:rPr>
+                <w:lang w:val="hu-HU"/>
+              </w:rPr>
+            </w:pPr>
+            <w:r>
+              <w:rPr>
+                <w:rFonts w:eastAsia="Times New Roman"/>
+                <w:lang w:val="hu-HU"/>
+              </w:rPr>
+              <w:t>Képzés Neve</w:t>
+            </w:r>
+          </w:p>
+        </w:tc>
+      </w:tr>
+      <w:tr>
+        <w:trPr>
+          <w:trHeight w:val="439"/>
+          <w:jc w:val="center"/>
+        </w:trPr>
+        <w:tc>
+          <w:tcPr>
+            <w:tcW w:w="2271" w:type="dxa"/>
+            <w:vAlign w:val="center"/>
+          </w:tcPr>
+          <w:p>
+            <w:pPr>
+              <w:rPr>
+                <w:u w:val="single"/>
+                <w:lang w:val="hu-HU"/>
+              </w:rPr>
+            </w:pPr>
+            <w:r>
+              <w:rPr>
+                <w:rFonts w:eastAsia="Times New Roman"/>
+                <w:u w:val="single"/>
+                <w:lang w:val="hu-HU"/>
+              </w:rPr>
+              <w:t>KépzésID</w:t>
+            </w:r>
+          </w:p>
+        </w:tc>
+        <w:tc>
+          <w:tcPr>
+            <w:tcW w:w="3063" w:type="dxa"/>
+            <w:vAlign w:val="center"/>
+          </w:tcPr>
+          <w:p>
+            <w:pPr>
+              <w:rPr>
+                <w:lang w:val="hu-HU"/>
+              </w:rPr>
+            </w:pPr>
+            <w:r>
+              <w:rPr>
+                <w:rFonts w:eastAsia="Times New Roman"/>
+                <w:lang w:val="hu-HU"/>
+              </w:rPr>
+              <w:t>VARCHAR2 (64</w:t>
+            </w:r>
+            <w:r>
+              <w:rPr>
+                <w:rFonts w:eastAsia="Times New Roman"/>
+                <w:lang w:val="hu-HU"/>
+              </w:rPr>
+              <w:t>)</w:t>
+            </w:r>
+          </w:p>
+        </w:tc>
+        <w:tc>
+          <w:tcPr>
+            <w:tcW w:w="5034" w:type="dxa"/>
+            <w:vAlign w:val="center"/>
+          </w:tcPr>
+          <w:p>
+            <w:pPr>
+              <w:rPr>
+                <w:lang w:val="hu-HU"/>
+              </w:rPr>
+            </w:pPr>
+            <w:r>
+              <w:rPr>
+                <w:rFonts w:eastAsia="Times New Roman"/>
+                <w:lang w:val="hu-HU"/>
+              </w:rPr>
+              <w:t>Képzés azonosítója Primary Key</w:t>
+            </w:r>
+          </w:p>
+        </w:tc>
+      </w:tr>
+    </w:tbl>
     <w:p>
       <w:pPr>
         <w:spacing w:line="360" w:lineRule="auto"/>
@@ -6889,6 +7203,328 @@
         </w:rPr>
       </w:pPr>
     </w:p>
+    <w:tbl>
+      <w:tblPr>
+        <w:tblStyle w:val="Rcsostblzat"/>
+        <w:tblW w:w="10368" w:type="dxa"/>
+        <w:jc w:val="center"/>
+        <w:tblLayout w:type="fixed"/>
+        <w:tblLook w:val="04A0" w:firstRow="1" w:lastRow="0" w:firstColumn="1" w:lastColumn="0" w:noHBand="0" w:noVBand="1"/>
+      </w:tblPr>
+      <w:tblGrid>
+        <w:gridCol w:w="2271"/>
+        <w:gridCol w:w="3063"/>
+        <w:gridCol w:w="5034"/>
+      </w:tblGrid>
+      <w:tr>
+        <w:trPr>
+          <w:trHeight w:val="439"/>
+          <w:jc w:val="center"/>
+        </w:trPr>
+        <w:tc>
+          <w:tcPr>
+            <w:tcW w:w="2271" w:type="dxa"/>
+            <w:shd w:val="pct45" w:color="auto" w:fill="auto"/>
+            <w:vAlign w:val="center"/>
+          </w:tcPr>
+          <w:p>
+            <w:pPr>
+              <w:jc w:val="center"/>
+              <w:rPr>
+                <w:b/>
+                <w:lang w:val="hu-HU"/>
+              </w:rPr>
+            </w:pPr>
+            <w:r>
+              <w:rPr>
+                <w:rFonts w:eastAsia="Times New Roman"/>
+                <w:b/>
+                <w:lang w:val="hu-HU"/>
+              </w:rPr>
+              <w:t>Felvette</w:t>
+            </w:r>
+          </w:p>
+        </w:tc>
+        <w:tc>
+          <w:tcPr>
+            <w:tcW w:w="3063" w:type="dxa"/>
+            <w:shd w:val="pct45" w:color="auto" w:fill="auto"/>
+            <w:vAlign w:val="center"/>
+          </w:tcPr>
+          <w:p>
+            <w:pPr>
+              <w:jc w:val="center"/>
+              <w:rPr>
+                <w:b/>
+                <w:lang w:val="hu-HU"/>
+              </w:rPr>
+            </w:pPr>
+            <w:r>
+              <w:rPr>
+                <w:rFonts w:eastAsia="Times New Roman"/>
+                <w:b/>
+                <w:lang w:val="hu-HU"/>
+              </w:rPr>
+              <w:t>Típus</w:t>
+            </w:r>
+          </w:p>
+        </w:tc>
+        <w:tc>
+          <w:tcPr>
+            <w:tcW w:w="5034" w:type="dxa"/>
+            <w:shd w:val="pct45" w:color="auto" w:fill="auto"/>
+            <w:vAlign w:val="center"/>
+          </w:tcPr>
+          <w:p>
+            <w:pPr>
+              <w:jc w:val="center"/>
+              <w:rPr>
+                <w:b/>
+                <w:lang w:val="hu-HU"/>
+              </w:rPr>
+            </w:pPr>
+            <w:r>
+              <w:rPr>
+                <w:rFonts w:eastAsia="Times New Roman"/>
+                <w:b/>
+                <w:lang w:val="hu-HU"/>
+              </w:rPr>
+              <w:t>Leírás</w:t>
+            </w:r>
+          </w:p>
+        </w:tc>
+      </w:tr>
+      <w:tr>
+        <w:trPr>
+          <w:trHeight w:val="439"/>
+          <w:jc w:val="center"/>
+        </w:trPr>
+        <w:tc>
+          <w:tcPr>
+            <w:tcW w:w="2271" w:type="dxa"/>
+            <w:vAlign w:val="center"/>
+          </w:tcPr>
+          <w:p>
+            <w:pPr>
+              <w:rPr>
+                <w:u w:val="dotted"/>
+                <w:lang w:val="hu-HU"/>
+              </w:rPr>
+            </w:pPr>
+            <w:r>
+              <w:rPr>
+                <w:rFonts w:eastAsia="Times New Roman"/>
+                <w:u w:val="dotted"/>
+                <w:lang w:val="hu-HU"/>
+              </w:rPr>
+              <w:t>hallgatoAzonosito</w:t>
+            </w:r>
+          </w:p>
+        </w:tc>
+        <w:tc>
+          <w:tcPr>
+            <w:tcW w:w="3063" w:type="dxa"/>
+            <w:vAlign w:val="center"/>
+          </w:tcPr>
+          <w:p>
+            <w:pPr>
+              <w:rPr>
+                <w:lang w:val="hu-HU"/>
+              </w:rPr>
+            </w:pPr>
+            <w:r>
+              <w:rPr>
+                <w:rFonts w:eastAsia="Times New Roman"/>
+                <w:lang w:val="hu-HU"/>
+              </w:rPr>
+              <w:t>VARCHAR2 (6)</w:t>
+            </w:r>
+          </w:p>
+        </w:tc>
+        <w:tc>
+          <w:tcPr>
+            <w:tcW w:w="5034" w:type="dxa"/>
+            <w:vAlign w:val="center"/>
+          </w:tcPr>
+          <w:p>
+            <w:pPr>
+              <w:rPr>
+                <w:lang w:val="hu-HU"/>
+              </w:rPr>
+            </w:pPr>
+            <w:r>
+              <w:rPr>
+                <w:rFonts w:eastAsia="Times New Roman"/>
+                <w:lang w:val="hu-HU"/>
+              </w:rPr>
+              <w:t xml:space="preserve">Melyik hallgatóhoz tartozik a </w:t>
+            </w:r>
+            <w:r>
+              <w:rPr>
+                <w:rFonts w:eastAsia="Times New Roman"/>
+                <w:lang w:val="hu-HU"/>
+              </w:rPr>
+              <w:t xml:space="preserve">képzés, </w:t>
+            </w:r>
+            <w:r>
+              <w:rPr>
+                <w:rFonts w:eastAsia="Times New Roman"/>
+                <w:lang w:val="hu-HU"/>
+              </w:rPr>
+              <w:t>Foreign Key</w:t>
+            </w:r>
+          </w:p>
+        </w:tc>
+      </w:tr>
+      <w:tr>
+        <w:trPr>
+          <w:trHeight w:val="439"/>
+          <w:jc w:val="center"/>
+        </w:trPr>
+        <w:tc>
+          <w:tcPr>
+            <w:tcW w:w="2271" w:type="dxa"/>
+            <w:vAlign w:val="center"/>
+          </w:tcPr>
+          <w:p>
+            <w:pPr>
+              <w:rPr>
+                <w:u w:val="dotted"/>
+                <w:lang w:val="hu-HU"/>
+              </w:rPr>
+            </w:pPr>
+            <w:r>
+              <w:rPr>
+                <w:rFonts w:eastAsia="Times New Roman"/>
+                <w:u w:val="dotted"/>
+                <w:lang w:val="hu-HU"/>
+              </w:rPr>
+              <w:t>kepzesID</w:t>
+            </w:r>
+          </w:p>
+        </w:tc>
+        <w:tc>
+          <w:tcPr>
+            <w:tcW w:w="3063" w:type="dxa"/>
+            <w:vAlign w:val="center"/>
+          </w:tcPr>
+          <w:p>
+            <w:pPr>
+              <w:rPr>
+                <w:lang w:val="hu-HU"/>
+              </w:rPr>
+            </w:pPr>
+            <w:r>
+              <w:rPr>
+                <w:rFonts w:eastAsia="Times New Roman"/>
+                <w:lang w:val="hu-HU"/>
+              </w:rPr>
+              <w:t>VARCHAR(64)</w:t>
+            </w:r>
+          </w:p>
+        </w:tc>
+        <w:tc>
+          <w:tcPr>
+            <w:tcW w:w="5034" w:type="dxa"/>
+            <w:vAlign w:val="center"/>
+          </w:tcPr>
+          <w:p>
+            <w:pPr>
+              <w:rPr>
+                <w:lang w:val="hu-HU"/>
+              </w:rPr>
+            </w:pPr>
+            <w:r>
+              <w:rPr>
+                <w:rFonts w:eastAsia="Times New Roman"/>
+                <w:lang w:val="hu-HU"/>
+              </w:rPr>
+              <w:t>Melyik képzéshez tartozik. Foreign Key</w:t>
+            </w:r>
+          </w:p>
+        </w:tc>
+      </w:tr>
+      <w:tr>
+        <w:trPr>
+          <w:trHeight w:val="439"/>
+          <w:jc w:val="center"/>
+        </w:trPr>
+        <w:tc>
+          <w:tcPr>
+            <w:tcW w:w="2271" w:type="dxa"/>
+            <w:vAlign w:val="center"/>
+          </w:tcPr>
+          <w:p>
+            <w:pPr>
+              <w:rPr>
+                <w:lang w:val="hu-HU"/>
+              </w:rPr>
+            </w:pPr>
+            <w:r>
+              <w:rPr>
+                <w:rFonts w:eastAsia="Times New Roman"/>
+                <w:lang w:val="hu-HU"/>
+              </w:rPr>
+              <w:t>teljesitette</w:t>
+            </w:r>
+          </w:p>
+        </w:tc>
+        <w:tc>
+          <w:tcPr>
+            <w:tcW w:w="3063" w:type="dxa"/>
+            <w:vAlign w:val="center"/>
+          </w:tcPr>
+          <w:p>
+            <w:pPr>
+              <w:rPr>
+                <w:lang w:val="hu-HU"/>
+              </w:rPr>
+            </w:pPr>
+            <w:r>
+              <w:rPr>
+                <w:rFonts w:eastAsia="Times New Roman"/>
+                <w:lang w:val="hu-HU"/>
+              </w:rPr>
+              <w:t xml:space="preserve"> </w:t>
+            </w:r>
+            <w:r>
+              <w:rPr>
+                <w:rFonts w:eastAsia="Times New Roman"/>
+                <w:lang w:val="hu-HU"/>
+              </w:rPr>
+              <w:t>NUMBER</w:t>
+            </w:r>
+            <w:r>
+              <w:rPr>
+                <w:rFonts w:eastAsia="Times New Roman"/>
+                <w:lang w:val="hu-HU"/>
+              </w:rPr>
+              <w:t xml:space="preserve"> (1)</w:t>
+            </w:r>
+          </w:p>
+        </w:tc>
+        <w:tc>
+          <w:tcPr>
+            <w:tcW w:w="5034" w:type="dxa"/>
+            <w:vAlign w:val="center"/>
+          </w:tcPr>
+          <w:p>
+            <w:pPr>
+              <w:rPr>
+                <w:lang w:val="hu-HU"/>
+              </w:rPr>
+            </w:pPr>
+            <w:r>
+              <w:rPr>
+                <w:rFonts w:eastAsia="Times New Roman"/>
+                <w:lang w:val="hu-HU"/>
+              </w:rPr>
+              <w:t>Teljesítette-e a vizsgát? 0-1</w:t>
+            </w:r>
+          </w:p>
+        </w:tc>
+      </w:tr>
+    </w:tbl>
     <w:p>
       <w:pPr>
         <w:spacing w:line="360" w:lineRule="auto"/>
@@ -6897,6 +7533,234 @@
         </w:rPr>
       </w:pPr>
     </w:p>
+    <w:tbl>
+      <w:tblPr>
+        <w:tblStyle w:val="Rcsostblzat"/>
+        <w:tblW w:w="10368" w:type="dxa"/>
+        <w:jc w:val="center"/>
+        <w:tblLayout w:type="fixed"/>
+        <w:tblLook w:val="04A0" w:firstRow="1" w:lastRow="0" w:firstColumn="1" w:lastColumn="0" w:noHBand="0" w:noVBand="1"/>
+      </w:tblPr>
+      <w:tblGrid>
+        <w:gridCol w:w="2271"/>
+        <w:gridCol w:w="3063"/>
+        <w:gridCol w:w="5034"/>
+      </w:tblGrid>
+      <w:tr>
+        <w:trPr>
+          <w:trHeight w:val="439"/>
+          <w:jc w:val="center"/>
+        </w:trPr>
+        <w:tc>
+          <w:tcPr>
+            <w:tcW w:w="2271" w:type="dxa"/>
+            <w:shd w:val="pct45" w:color="auto" w:fill="auto"/>
+            <w:vAlign w:val="center"/>
+          </w:tcPr>
+          <w:p>
+            <w:pPr>
+              <w:jc w:val="center"/>
+              <w:rPr>
+                <w:b/>
+                <w:lang w:val="hu-HU"/>
+              </w:rPr>
+            </w:pPr>
+            <w:r>
+              <w:rPr>
+                <w:rFonts w:eastAsia="Times New Roman"/>
+                <w:b/>
+                <w:lang w:val="hu-HU"/>
+              </w:rPr>
+              <w:t>TeljesítésFeltétel</w:t>
+            </w:r>
+          </w:p>
+        </w:tc>
+        <w:tc>
+          <w:tcPr>
+            <w:tcW w:w="3063" w:type="dxa"/>
+            <w:shd w:val="pct45" w:color="auto" w:fill="auto"/>
+            <w:vAlign w:val="center"/>
+          </w:tcPr>
+          <w:p>
+            <w:pPr>
+              <w:jc w:val="center"/>
+              <w:rPr>
+                <w:b/>
+                <w:lang w:val="hu-HU"/>
+              </w:rPr>
+            </w:pPr>
+            <w:r>
+              <w:rPr>
+                <w:rFonts w:eastAsia="Times New Roman"/>
+                <w:b/>
+                <w:lang w:val="hu-HU"/>
+              </w:rPr>
+              <w:t>Típus</w:t>
+            </w:r>
+          </w:p>
+        </w:tc>
+        <w:tc>
+          <w:tcPr>
+            <w:tcW w:w="5034" w:type="dxa"/>
+            <w:shd w:val="pct45" w:color="auto" w:fill="auto"/>
+            <w:vAlign w:val="center"/>
+          </w:tcPr>
+          <w:p>
+            <w:pPr>
+              <w:jc w:val="center"/>
+              <w:rPr>
+                <w:b/>
+                <w:lang w:val="hu-HU"/>
+              </w:rPr>
+            </w:pPr>
+            <w:r>
+              <w:rPr>
+                <w:rFonts w:eastAsia="Times New Roman"/>
+                <w:b/>
+                <w:lang w:val="hu-HU"/>
+              </w:rPr>
+              <w:t>Leírás</w:t>
+            </w:r>
+          </w:p>
+        </w:tc>
+      </w:tr>
+      <w:tr>
+        <w:trPr>
+          <w:trHeight w:val="439"/>
+          <w:jc w:val="center"/>
+        </w:trPr>
+        <w:tc>
+          <w:tcPr>
+            <w:tcW w:w="2271" w:type="dxa"/>
+            <w:vAlign w:val="center"/>
+          </w:tcPr>
+          <w:p>
+            <w:pPr>
+              <w:rPr>
+                <w:u w:val="dotted"/>
+                <w:lang w:val="hu-HU"/>
+              </w:rPr>
+            </w:pPr>
+            <w:r>
+              <w:rPr>
+                <w:rFonts w:eastAsia="Times New Roman"/>
+                <w:u w:val="dotted"/>
+                <w:lang w:val="hu-HU"/>
+              </w:rPr>
+              <w:t>kepzesID</w:t>
+            </w:r>
+          </w:p>
+        </w:tc>
+        <w:tc>
+          <w:tcPr>
+            <w:tcW w:w="3063" w:type="dxa"/>
+            <w:vAlign w:val="center"/>
+          </w:tcPr>
+          <w:p>
+            <w:pPr>
+              <w:rPr>
+                <w:lang w:val="hu-HU"/>
+              </w:rPr>
+            </w:pPr>
+            <w:r>
+              <w:rPr>
+                <w:rFonts w:eastAsia="Times New Roman"/>
+                <w:lang w:val="hu-HU"/>
+              </w:rPr>
+              <w:t>VARCHAR(64)</w:t>
+            </w:r>
+          </w:p>
+        </w:tc>
+        <w:tc>
+          <w:tcPr>
+            <w:tcW w:w="5034" w:type="dxa"/>
+            <w:vAlign w:val="center"/>
+          </w:tcPr>
+          <w:p>
+            <w:pPr>
+              <w:rPr>
+                <w:lang w:val="hu-HU"/>
+              </w:rPr>
+            </w:pPr>
+            <w:r>
+              <w:rPr>
+                <w:rFonts w:eastAsia="Times New Roman"/>
+                <w:lang w:val="hu-HU"/>
+              </w:rPr>
+              <w:t>Foreign Key</w:t>
+            </w:r>
+          </w:p>
+        </w:tc>
+      </w:tr>
+      <w:tr>
+        <w:trPr>
+          <w:trHeight w:val="439"/>
+          <w:jc w:val="center"/>
+        </w:trPr>
+        <w:tc>
+          <w:tcPr>
+            <w:tcW w:w="2271" w:type="dxa"/>
+            <w:vAlign w:val="center"/>
+          </w:tcPr>
+          <w:p>
+            <w:pPr>
+              <w:rPr>
+                <w:u w:val="single"/>
+                <w:lang w:val="hu-HU"/>
+              </w:rPr>
+            </w:pPr>
+            <w:r>
+              <w:rPr>
+                <w:rFonts w:eastAsia="Times New Roman"/>
+                <w:u w:val="single"/>
+                <w:lang w:val="hu-HU"/>
+              </w:rPr>
+              <w:t>kurzusKod</w:t>
+            </w:r>
+          </w:p>
+        </w:tc>
+        <w:tc>
+          <w:tcPr>
+            <w:tcW w:w="3063" w:type="dxa"/>
+            <w:vAlign w:val="center"/>
+          </w:tcPr>
+          <w:p>
+            <w:pPr>
+              <w:rPr>
+                <w:lang w:val="hu-HU"/>
+              </w:rPr>
+            </w:pPr>
+            <w:r>
+              <w:rPr>
+                <w:rFonts w:eastAsia="Times New Roman"/>
+                <w:lang w:val="hu-HU"/>
+              </w:rPr>
+              <w:t>VARCHAR2 (20)</w:t>
+            </w:r>
+          </w:p>
+        </w:tc>
+        <w:tc>
+          <w:tcPr>
+            <w:tcW w:w="5034" w:type="dxa"/>
+            <w:vAlign w:val="center"/>
+          </w:tcPr>
+          <w:p>
+            <w:pPr>
+              <w:rPr>
+                <w:lang w:val="hu-HU"/>
+              </w:rPr>
+            </w:pPr>
+            <w:r>
+              <w:rPr>
+                <w:rFonts w:eastAsia="Times New Roman"/>
+                <w:lang w:val="hu-HU"/>
+              </w:rPr>
+              <w:t>Foreign Key</w:t>
+            </w:r>
+          </w:p>
+        </w:tc>
+      </w:tr>
+    </w:tbl>
     <w:p>
       <w:pPr>
         <w:spacing w:line="360" w:lineRule="auto"/>
@@ -6913,6 +7777,465 @@
         </w:rPr>
       </w:pPr>
     </w:p>
+    <w:tbl>
+      <w:tblPr>
+        <w:tblStyle w:val="Rcsostblzat"/>
+        <w:tblW w:w="10368" w:type="dxa"/>
+        <w:jc w:val="center"/>
+        <w:tblLayout w:type="fixed"/>
+        <w:tblLook w:val="04A0" w:firstRow="1" w:lastRow="0" w:firstColumn="1" w:lastColumn="0" w:noHBand="0" w:noVBand="1"/>
+      </w:tblPr>
+      <w:tblGrid>
+        <w:gridCol w:w="2271"/>
+        <w:gridCol w:w="3063"/>
+        <w:gridCol w:w="5034"/>
+      </w:tblGrid>
+      <w:tr>
+        <w:trPr>
+          <w:trHeight w:val="439"/>
+          <w:jc w:val="center"/>
+        </w:trPr>
+        <w:tc>
+          <w:tcPr>
+            <w:tcW w:w="2271" w:type="dxa"/>
+            <w:shd w:val="pct45" w:color="auto" w:fill="auto"/>
+            <w:vAlign w:val="center"/>
+          </w:tcPr>
+          <w:p>
+            <w:pPr>
+              <w:jc w:val="center"/>
+              <w:rPr>
+                <w:b/>
+                <w:lang w:val="hu-HU"/>
+              </w:rPr>
+            </w:pPr>
+            <w:r>
+              <w:rPr>
+                <w:rFonts w:eastAsia="Times New Roman"/>
+                <w:b/>
+                <w:lang w:val="hu-HU"/>
+              </w:rPr>
+              <w:t>HallgatoUzenet</w:t>
+            </w:r>
+          </w:p>
+        </w:tc>
+        <w:tc>
+          <w:tcPr>
+            <w:tcW w:w="3063" w:type="dxa"/>
+            <w:shd w:val="pct45" w:color="auto" w:fill="auto"/>
+            <w:vAlign w:val="center"/>
+          </w:tcPr>
+          <w:p>
+            <w:pPr>
+              <w:jc w:val="center"/>
+              <w:rPr>
+                <w:b/>
+                <w:lang w:val="hu-HU"/>
+              </w:rPr>
+            </w:pPr>
+            <w:r>
+              <w:rPr>
+                <w:rFonts w:eastAsia="Times New Roman"/>
+                <w:b/>
+                <w:lang w:val="hu-HU"/>
+              </w:rPr>
+              <w:t>Típus</w:t>
+            </w:r>
+          </w:p>
+        </w:tc>
+        <w:tc>
+          <w:tcPr>
+            <w:tcW w:w="5034" w:type="dxa"/>
+            <w:shd w:val="pct45" w:color="auto" w:fill="auto"/>
+            <w:vAlign w:val="center"/>
+          </w:tcPr>
+          <w:p>
+            <w:pPr>
+              <w:jc w:val="center"/>
+              <w:rPr>
+                <w:b/>
+                <w:lang w:val="hu-HU"/>
+              </w:rPr>
+            </w:pPr>
+            <w:r>
+              <w:rPr>
+                <w:rFonts w:eastAsia="Times New Roman"/>
+                <w:b/>
+                <w:lang w:val="hu-HU"/>
+              </w:rPr>
+              <w:t>Leírás</w:t>
+            </w:r>
+          </w:p>
+        </w:tc>
+      </w:tr>
+      <w:tr>
+        <w:trPr>
+          <w:trHeight w:val="439"/>
+          <w:jc w:val="center"/>
+        </w:trPr>
+        <w:tc>
+          <w:tcPr>
+            <w:tcW w:w="2271" w:type="dxa"/>
+            <w:vAlign w:val="center"/>
+          </w:tcPr>
+          <w:p>
+            <w:pPr>
+              <w:rPr>
+                <w:u w:val="single"/>
+                <w:lang w:val="hu-HU"/>
+              </w:rPr>
+            </w:pPr>
+            <w:r>
+              <w:rPr>
+                <w:rFonts w:eastAsia="Times New Roman"/>
+                <w:u w:val="single"/>
+                <w:lang w:val="hu-HU"/>
+              </w:rPr>
+              <w:t>id</w:t>
+            </w:r>
+          </w:p>
+        </w:tc>
+        <w:tc>
+          <w:tcPr>
+            <w:tcW w:w="3063" w:type="dxa"/>
+            <w:vAlign w:val="center"/>
+          </w:tcPr>
+          <w:p>
+            <w:pPr>
+              <w:rPr>
+                <w:lang w:val="hu-HU"/>
+              </w:rPr>
+            </w:pPr>
+            <w:r>
+              <w:rPr>
+                <w:rFonts w:eastAsia="Times New Roman"/>
+                <w:lang w:val="hu-HU"/>
+              </w:rPr>
+              <w:t>NUMBER</w:t>
+            </w:r>
+          </w:p>
+        </w:tc>
+        <w:tc>
+          <w:tcPr>
+            <w:tcW w:w="5034" w:type="dxa"/>
+            <w:vAlign w:val="center"/>
+          </w:tcPr>
+          <w:p>
+            <w:pPr>
+              <w:rPr>
+                <w:lang w:val="hu-HU"/>
+              </w:rPr>
+            </w:pPr>
+            <w:r>
+              <w:rPr>
+                <w:rFonts w:eastAsia="Times New Roman"/>
+                <w:lang w:val="hu-HU"/>
+              </w:rPr>
+              <w:t>Primary Key</w:t>
+            </w:r>
+          </w:p>
+        </w:tc>
+      </w:tr>
+      <w:tr>
+        <w:trPr>
+          <w:trHeight w:val="439"/>
+          <w:jc w:val="center"/>
+        </w:trPr>
+        <w:tc>
+          <w:tcPr>
+            <w:tcW w:w="2271" w:type="dxa"/>
+            <w:vAlign w:val="center"/>
+          </w:tcPr>
+          <w:p>
+            <w:pPr>
+              <w:rPr>
+                <w:u w:val="single"/>
+                <w:lang w:val="hu-HU"/>
+              </w:rPr>
+            </w:pPr>
+            <w:r>
+              <w:rPr>
+                <w:rFonts w:eastAsia="Times New Roman"/>
+                <w:u w:val="single"/>
+                <w:lang w:val="hu-HU"/>
+              </w:rPr>
+              <w:t>uzenet</w:t>
+            </w:r>
+          </w:p>
+        </w:tc>
+        <w:tc>
+          <w:tcPr>
+            <w:tcW w:w="3063" w:type="dxa"/>
+            <w:vAlign w:val="center"/>
+          </w:tcPr>
+          <w:p>
+            <w:pPr>
+              <w:rPr>
+                <w:lang w:val="hu-HU"/>
+              </w:rPr>
+            </w:pPr>
+            <w:r>
+              <w:rPr>
+                <w:rFonts w:eastAsia="Times New Roman"/>
+                <w:lang w:val="hu-HU"/>
+              </w:rPr>
+              <w:t>VARCHAR2 (</w:t>
+            </w:r>
+            <w:r>
+              <w:rPr>
+                <w:rFonts w:eastAsia="Times New Roman"/>
+                <w:lang w:val="hu-HU"/>
+              </w:rPr>
+              <w:t>2000</w:t>
+            </w:r>
+            <w:r>
+              <w:rPr>
+                <w:rFonts w:eastAsia="Times New Roman"/>
+                <w:lang w:val="hu-HU"/>
+              </w:rPr>
+              <w:t>)</w:t>
+            </w:r>
+          </w:p>
+        </w:tc>
+        <w:tc>
+          <w:tcPr>
+            <w:tcW w:w="5034" w:type="dxa"/>
+            <w:vAlign w:val="center"/>
+          </w:tcPr>
+          <w:p>
+            <w:pPr>
+              <w:rPr>
+                <w:lang w:val="hu-HU"/>
+              </w:rPr>
+            </w:pPr>
+            <w:r>
+              <w:rPr>
+                <w:rFonts w:eastAsia="Times New Roman"/>
+                <w:lang w:val="hu-HU"/>
+              </w:rPr>
+              <w:t>Tartalma</w:t>
+            </w:r>
+          </w:p>
+        </w:tc>
+      </w:tr>
+      <w:tr>
+        <w:trPr>
+          <w:trHeight w:val="439"/>
+          <w:jc w:val="center"/>
+        </w:trPr>
+        <w:tc>
+          <w:tcPr>
+            <w:tcW w:w="2271" w:type="dxa"/>
+            <w:vAlign w:val="center"/>
+          </w:tcPr>
+          <w:p>
+            <w:pPr>
+              <w:rPr>
+                <w:lang w:val="hu-HU"/>
+              </w:rPr>
+            </w:pPr>
+            <w:r>
+              <w:rPr>
+                <w:rFonts w:eastAsia="Times New Roman"/>
+                <w:lang w:val="hu-HU"/>
+              </w:rPr>
+              <w:t>dátum</w:t>
+            </w:r>
+          </w:p>
+        </w:tc>
+        <w:tc>
+          <w:tcPr>
+            <w:tcW w:w="3063" w:type="dxa"/>
+            <w:vAlign w:val="center"/>
+          </w:tcPr>
+          <w:p>
+            <w:pPr>
+              <w:rPr>
+                <w:lang w:val="hu-HU"/>
+              </w:rPr>
+            </w:pPr>
+            <w:r>
+              <w:rPr>
+                <w:rFonts w:eastAsia="Times New Roman"/>
+                <w:lang w:val="hu-HU"/>
+              </w:rPr>
+              <w:t>TIMESTAMP</w:t>
+            </w:r>
+          </w:p>
+        </w:tc>
+        <w:tc>
+          <w:tcPr>
+            <w:tcW w:w="5034" w:type="dxa"/>
+            <w:vAlign w:val="center"/>
+          </w:tcPr>
+          <w:p>
+            <w:pPr>
+              <w:rPr>
+                <w:lang w:val="hu-HU"/>
+              </w:rPr>
+            </w:pPr>
+            <w:r>
+              <w:rPr>
+                <w:rFonts w:eastAsia="Times New Roman"/>
+                <w:lang w:val="hu-HU"/>
+              </w:rPr>
+              <w:t>Mikor lett írva</w:t>
+            </w:r>
+          </w:p>
+        </w:tc>
+      </w:tr>
+      <w:tr>
+        <w:trPr>
+          <w:trHeight w:val="439"/>
+          <w:jc w:val="center"/>
+        </w:trPr>
+        <w:tc>
+          <w:tcPr>
+            <w:tcW w:w="2271" w:type="dxa"/>
+            <w:vAlign w:val="center"/>
+          </w:tcPr>
+          <w:p>
+            <w:pPr>
+              <w:rPr>
+                <w:lang w:val="hu-HU"/>
+              </w:rPr>
+            </w:pPr>
+            <w:r>
+              <w:rPr>
+                <w:rFonts w:eastAsia="Times New Roman"/>
+                <w:lang w:val="hu-HU"/>
+              </w:rPr>
+              <w:t>tema</w:t>
+            </w:r>
+          </w:p>
+        </w:tc>
+        <w:tc>
+          <w:tcPr>
+            <w:tcW w:w="3063" w:type="dxa"/>
+            <w:vAlign w:val="center"/>
+          </w:tcPr>
+          <w:p>
+            <w:pPr>
+              <w:rPr>
+                <w:lang w:val="hu-HU"/>
+              </w:rPr>
+            </w:pPr>
+            <w:r>
+              <w:rPr>
+                <w:rFonts w:eastAsia="Times New Roman"/>
+                <w:lang w:val="hu-HU"/>
+              </w:rPr>
+              <w:t>VARCHAR(200)</w:t>
+            </w:r>
+          </w:p>
+        </w:tc>
+        <w:tc>
+          <w:tcPr>
+            <w:tcW w:w="5034" w:type="dxa"/>
+            <w:vAlign w:val="center"/>
+          </w:tcPr>
+          <w:p>
+            <w:pPr>
+              <w:rPr>
+                <w:lang w:val="hu-HU"/>
+              </w:rPr>
+            </w:pPr>
+            <w:r>
+              <w:rPr>
+                <w:rFonts w:eastAsia="Times New Roman"/>
+                <w:lang w:val="hu-HU"/>
+              </w:rPr>
+              <w:t xml:space="preserve">Melyik </w:t>
+            </w:r>
+            <w:r>
+              <w:rPr>
+                <w:rFonts w:eastAsia="Times New Roman"/>
+                <w:lang w:val="hu-HU"/>
+              </w:rPr>
+              <w:t>témához</w:t>
+            </w:r>
+            <w:r>
+              <w:rPr>
+                <w:rFonts w:eastAsia="Times New Roman"/>
+                <w:lang w:val="hu-HU"/>
+              </w:rPr>
+              <w:t xml:space="preserve"> tartozik. Foreign Key</w:t>
+            </w:r>
+          </w:p>
+        </w:tc>
+      </w:tr>
+      <w:tr>
+        <w:trPr>
+          <w:trHeight w:val="439"/>
+          <w:jc w:val="center"/>
+        </w:trPr>
+        <w:tc>
+          <w:tcPr>
+            <w:tcW w:w="2271" w:type="dxa"/>
+            <w:vAlign w:val="center"/>
+          </w:tcPr>
+          <w:p>
+            <w:pPr>
+              <w:rPr>
+                <w:rFonts w:eastAsia="Times New Roman"/>
+                <w:u w:val="dotted"/>
+                <w:lang w:val="hu-HU"/>
+              </w:rPr>
+            </w:pPr>
+            <w:r>
+              <w:rPr>
+                <w:rFonts w:eastAsia="Times New Roman"/>
+                <w:u w:val="dotted"/>
+                <w:lang w:val="hu-HU"/>
+              </w:rPr>
+              <w:t>hallgatoAzonosito</w:t>
+            </w:r>
+          </w:p>
+        </w:tc>
+        <w:tc>
+          <w:tcPr>
+            <w:tcW w:w="3063" w:type="dxa"/>
+            <w:vAlign w:val="center"/>
+          </w:tcPr>
+          <w:p>
+            <w:pPr>
+              <w:rPr>
+                <w:rFonts w:eastAsia="Times New Roman"/>
+                <w:lang w:val="hu-HU"/>
+              </w:rPr>
+            </w:pPr>
+            <w:r>
+              <w:rPr>
+                <w:rFonts w:eastAsia="Times New Roman"/>
+                <w:lang w:val="hu-HU"/>
+              </w:rPr>
+              <w:t>VARCHAR(6)</w:t>
+            </w:r>
+          </w:p>
+        </w:tc>
+        <w:tc>
+          <w:tcPr>
+            <w:tcW w:w="5034" w:type="dxa"/>
+            <w:vAlign w:val="center"/>
+          </w:tcPr>
+          <w:p>
+            <w:pPr>
+              <w:rPr>
+                <w:rFonts w:eastAsia="Times New Roman"/>
+                <w:lang w:val="hu-HU"/>
+              </w:rPr>
+            </w:pPr>
+            <w:r>
+              <w:rPr>
+                <w:rFonts w:eastAsia="Times New Roman"/>
+                <w:lang w:val="hu-HU"/>
+              </w:rPr>
+              <w:t>Melyik hallgatóhoz tartozik. Foreign Key</w:t>
+            </w:r>
+          </w:p>
+        </w:tc>
+      </w:tr>
+    </w:tbl>
     <w:p>
       <w:pPr>
         <w:spacing w:line="360" w:lineRule="auto"/>
@@ -6921,6 +8244,451 @@
         </w:rPr>
       </w:pPr>
     </w:p>
+    <w:tbl>
+      <w:tblPr>
+        <w:tblStyle w:val="Rcsostblzat"/>
+        <w:tblW w:w="10368" w:type="dxa"/>
+        <w:jc w:val="center"/>
+        <w:tblLayout w:type="fixed"/>
+        <w:tblLook w:val="04A0" w:firstRow="1" w:lastRow="0" w:firstColumn="1" w:lastColumn="0" w:noHBand="0" w:noVBand="1"/>
+      </w:tblPr>
+      <w:tblGrid>
+        <w:gridCol w:w="2271"/>
+        <w:gridCol w:w="3063"/>
+        <w:gridCol w:w="5034"/>
+      </w:tblGrid>
+      <w:tr>
+        <w:trPr>
+          <w:trHeight w:val="439"/>
+          <w:jc w:val="center"/>
+        </w:trPr>
+        <w:tc>
+          <w:tcPr>
+            <w:tcW w:w="2271" w:type="dxa"/>
+            <w:shd w:val="pct45" w:color="auto" w:fill="auto"/>
+            <w:vAlign w:val="center"/>
+          </w:tcPr>
+          <w:p>
+            <w:pPr>
+              <w:jc w:val="center"/>
+              <w:rPr>
+                <w:b/>
+                <w:lang w:val="hu-HU"/>
+              </w:rPr>
+            </w:pPr>
+            <w:r>
+              <w:rPr>
+                <w:rFonts w:eastAsia="Times New Roman"/>
+                <w:b/>
+                <w:lang w:val="hu-HU"/>
+              </w:rPr>
+              <w:t>OktatoUzenet</w:t>
+            </w:r>
+          </w:p>
+        </w:tc>
+        <w:tc>
+          <w:tcPr>
+            <w:tcW w:w="3063" w:type="dxa"/>
+            <w:shd w:val="pct45" w:color="auto" w:fill="auto"/>
+            <w:vAlign w:val="center"/>
+          </w:tcPr>
+          <w:p>
+            <w:pPr>
+              <w:jc w:val="center"/>
+              <w:rPr>
+                <w:b/>
+                <w:lang w:val="hu-HU"/>
+              </w:rPr>
+            </w:pPr>
+            <w:r>
+              <w:rPr>
+                <w:rFonts w:eastAsia="Times New Roman"/>
+                <w:b/>
+                <w:lang w:val="hu-HU"/>
+              </w:rPr>
+              <w:t>Típus</w:t>
+            </w:r>
+          </w:p>
+        </w:tc>
+        <w:tc>
+          <w:tcPr>
+            <w:tcW w:w="5034" w:type="dxa"/>
+            <w:shd w:val="pct45" w:color="auto" w:fill="auto"/>
+            <w:vAlign w:val="center"/>
+          </w:tcPr>
+          <w:p>
+            <w:pPr>
+              <w:jc w:val="center"/>
+              <w:rPr>
+                <w:b/>
+                <w:lang w:val="hu-HU"/>
+              </w:rPr>
+            </w:pPr>
+            <w:r>
+              <w:rPr>
+                <w:rFonts w:eastAsia="Times New Roman"/>
+                <w:b/>
+                <w:lang w:val="hu-HU"/>
+              </w:rPr>
+              <w:t>Leírás</w:t>
+            </w:r>
+          </w:p>
+        </w:tc>
+      </w:tr>
+      <w:tr>
+        <w:trPr>
+          <w:trHeight w:val="439"/>
+          <w:jc w:val="center"/>
+        </w:trPr>
+        <w:tc>
+          <w:tcPr>
+            <w:tcW w:w="2271" w:type="dxa"/>
+            <w:vAlign w:val="center"/>
+          </w:tcPr>
+          <w:p>
+            <w:pPr>
+              <w:rPr>
+                <w:u w:val="single"/>
+                <w:lang w:val="hu-HU"/>
+              </w:rPr>
+            </w:pPr>
+            <w:r>
+              <w:rPr>
+                <w:rFonts w:eastAsia="Times New Roman"/>
+                <w:u w:val="single"/>
+                <w:lang w:val="hu-HU"/>
+              </w:rPr>
+              <w:t>id</w:t>
+            </w:r>
+          </w:p>
+        </w:tc>
+        <w:tc>
+          <w:tcPr>
+            <w:tcW w:w="3063" w:type="dxa"/>
+            <w:vAlign w:val="center"/>
+          </w:tcPr>
+          <w:p>
+            <w:pPr>
+              <w:rPr>
+                <w:lang w:val="hu-HU"/>
+              </w:rPr>
+            </w:pPr>
+            <w:r>
+              <w:rPr>
+                <w:rFonts w:eastAsia="Times New Roman"/>
+                <w:lang w:val="hu-HU"/>
+              </w:rPr>
+              <w:t>NUMBER</w:t>
+            </w:r>
+          </w:p>
+        </w:tc>
+        <w:tc>
+          <w:tcPr>
+            <w:tcW w:w="5034" w:type="dxa"/>
+            <w:vAlign w:val="center"/>
+          </w:tcPr>
+          <w:p>
+            <w:pPr>
+              <w:rPr>
+                <w:lang w:val="hu-HU"/>
+              </w:rPr>
+            </w:pPr>
+            <w:r>
+              <w:rPr>
+                <w:rFonts w:eastAsia="Times New Roman"/>
+                <w:lang w:val="hu-HU"/>
+              </w:rPr>
+              <w:t>Primary Key</w:t>
+            </w:r>
+          </w:p>
+        </w:tc>
+      </w:tr>
+      <w:tr>
+        <w:trPr>
+          <w:trHeight w:val="439"/>
+          <w:jc w:val="center"/>
+        </w:trPr>
+        <w:tc>
+          <w:tcPr>
+            <w:tcW w:w="2271" w:type="dxa"/>
+            <w:vAlign w:val="center"/>
+          </w:tcPr>
+          <w:p>
+            <w:pPr>
+              <w:rPr>
+                <w:lang w:val="hu-HU"/>
+              </w:rPr>
+            </w:pPr>
+            <w:r>
+              <w:rPr>
+                <w:rFonts w:eastAsia="Times New Roman"/>
+                <w:lang w:val="hu-HU"/>
+              </w:rPr>
+              <w:t>uzenet</w:t>
+            </w:r>
+          </w:p>
+        </w:tc>
+        <w:tc>
+          <w:tcPr>
+            <w:tcW w:w="3063" w:type="dxa"/>
+            <w:vAlign w:val="center"/>
+          </w:tcPr>
+          <w:p>
+            <w:pPr>
+              <w:rPr>
+                <w:lang w:val="hu-HU"/>
+              </w:rPr>
+            </w:pPr>
+            <w:r>
+              <w:rPr>
+                <w:rFonts w:eastAsia="Times New Roman"/>
+                <w:lang w:val="hu-HU"/>
+              </w:rPr>
+              <w:t>VARCHAR2 (2000)</w:t>
+            </w:r>
+          </w:p>
+        </w:tc>
+        <w:tc>
+          <w:tcPr>
+            <w:tcW w:w="5034" w:type="dxa"/>
+            <w:vAlign w:val="center"/>
+          </w:tcPr>
+          <w:p>
+            <w:pPr>
+              <w:rPr>
+                <w:lang w:val="hu-HU"/>
+              </w:rPr>
+            </w:pPr>
+            <w:r>
+              <w:rPr>
+                <w:rFonts w:eastAsia="Times New Roman"/>
+                <w:lang w:val="hu-HU"/>
+              </w:rPr>
+              <w:t>Tartalma</w:t>
+            </w:r>
+          </w:p>
+        </w:tc>
+      </w:tr>
+      <w:tr>
+        <w:trPr>
+          <w:trHeight w:val="439"/>
+          <w:jc w:val="center"/>
+        </w:trPr>
+        <w:tc>
+          <w:tcPr>
+            <w:tcW w:w="2271" w:type="dxa"/>
+            <w:vAlign w:val="center"/>
+          </w:tcPr>
+          <w:p>
+            <w:pPr>
+              <w:rPr>
+                <w:lang w:val="hu-HU"/>
+              </w:rPr>
+            </w:pPr>
+            <w:r>
+              <w:rPr>
+                <w:rFonts w:eastAsia="Times New Roman"/>
+                <w:lang w:val="hu-HU"/>
+              </w:rPr>
+              <w:t>dátum</w:t>
+            </w:r>
+          </w:p>
+        </w:tc>
+        <w:tc>
+          <w:tcPr>
+            <w:tcW w:w="3063" w:type="dxa"/>
+            <w:vAlign w:val="center"/>
+          </w:tcPr>
+          <w:p>
+            <w:pPr>
+              <w:rPr>
+                <w:lang w:val="hu-HU"/>
+              </w:rPr>
+            </w:pPr>
+            <w:r>
+              <w:rPr>
+                <w:rFonts w:eastAsia="Times New Roman"/>
+                <w:lang w:val="hu-HU"/>
+              </w:rPr>
+              <w:t>TIMESTAMP</w:t>
+            </w:r>
+          </w:p>
+        </w:tc>
+        <w:tc>
+          <w:tcPr>
+            <w:tcW w:w="5034" w:type="dxa"/>
+            <w:vAlign w:val="center"/>
+          </w:tcPr>
+          <w:p>
+            <w:pPr>
+              <w:rPr>
+                <w:lang w:val="hu-HU"/>
+              </w:rPr>
+            </w:pPr>
+            <w:r>
+              <w:rPr>
+                <w:rFonts w:eastAsia="Times New Roman"/>
+                <w:lang w:val="hu-HU"/>
+              </w:rPr>
+              <w:t>Mikor lett írva</w:t>
+            </w:r>
+          </w:p>
+        </w:tc>
+      </w:tr>
+      <w:tr>
+        <w:trPr>
+          <w:trHeight w:val="439"/>
+          <w:jc w:val="center"/>
+        </w:trPr>
+        <w:tc>
+          <w:tcPr>
+            <w:tcW w:w="2271" w:type="dxa"/>
+            <w:vAlign w:val="center"/>
+          </w:tcPr>
+          <w:p>
+            <w:pPr>
+              <w:rPr>
+                <w:u w:val="dotted"/>
+                <w:lang w:val="hu-HU"/>
+              </w:rPr>
+            </w:pPr>
+            <w:r>
+              <w:rPr>
+                <w:rFonts w:eastAsia="Times New Roman"/>
+                <w:u w:val="dotted"/>
+                <w:lang w:val="hu-HU"/>
+              </w:rPr>
+              <w:t>tema</w:t>
+            </w:r>
+          </w:p>
+        </w:tc>
+        <w:tc>
+          <w:tcPr>
+            <w:tcW w:w="3063" w:type="dxa"/>
+            <w:vAlign w:val="center"/>
+          </w:tcPr>
+          <w:p>
+            <w:pPr>
+              <w:rPr>
+                <w:lang w:val="hu-HU"/>
+              </w:rPr>
+            </w:pPr>
+            <w:r>
+              <w:rPr>
+                <w:rFonts w:eastAsia="Times New Roman"/>
+                <w:lang w:val="hu-HU"/>
+              </w:rPr>
+              <w:t>VARCHAR(200)</w:t>
+            </w:r>
+          </w:p>
+        </w:tc>
+        <w:tc>
+          <w:tcPr>
+            <w:tcW w:w="5034" w:type="dxa"/>
+            <w:vAlign w:val="center"/>
+          </w:tcPr>
+          <w:p>
+            <w:pPr>
+              <w:rPr>
+                <w:lang w:val="hu-HU"/>
+              </w:rPr>
+            </w:pPr>
+            <w:r>
+              <w:rPr>
+                <w:rFonts w:eastAsia="Times New Roman"/>
+                <w:lang w:val="hu-HU"/>
+              </w:rPr>
+              <w:t>Melyik témához tartozik. Foreign Key</w:t>
+            </w:r>
+          </w:p>
+        </w:tc>
+      </w:tr>
+      <w:tr>
+        <w:trPr>
+          <w:trHeight w:val="439"/>
+          <w:jc w:val="center"/>
+        </w:trPr>
+        <w:tc>
+          <w:tcPr>
+            <w:tcW w:w="2271" w:type="dxa"/>
+            <w:vAlign w:val="center"/>
+          </w:tcPr>
+          <w:p>
+            <w:pPr>
+              <w:rPr>
+                <w:rFonts w:eastAsia="Times New Roman"/>
+                <w:u w:val="dotted"/>
+                <w:lang w:val="hu-HU"/>
+              </w:rPr>
+            </w:pPr>
+            <w:r>
+              <w:rPr>
+                <w:rFonts w:eastAsia="Times New Roman"/>
+                <w:u w:val="dotted"/>
+                <w:lang w:val="hu-HU"/>
+              </w:rPr>
+              <w:t>oktatoAzonostio</w:t>
+            </w:r>
+          </w:p>
+        </w:tc>
+        <w:tc>
+          <w:tcPr>
+            <w:tcW w:w="3063" w:type="dxa"/>
+            <w:vAlign w:val="center"/>
+          </w:tcPr>
+          <w:p>
+            <w:pPr>
+              <w:rPr>
+                <w:rFonts w:eastAsia="Times New Roman"/>
+                <w:lang w:val="hu-HU"/>
+              </w:rPr>
+            </w:pPr>
+            <w:r>
+              <w:rPr>
+                <w:rFonts w:eastAsia="Times New Roman"/>
+                <w:lang w:val="hu-HU"/>
+              </w:rPr>
+              <w:t>VARCHAR(6)</w:t>
+            </w:r>
+          </w:p>
+        </w:tc>
+        <w:tc>
+          <w:tcPr>
+            <w:tcW w:w="5034" w:type="dxa"/>
+            <w:vAlign w:val="center"/>
+          </w:tcPr>
+          <w:p>
+            <w:pPr>
+              <w:rPr>
+                <w:rFonts w:eastAsia="Times New Roman"/>
+                <w:lang w:val="hu-HU"/>
+              </w:rPr>
+            </w:pPr>
+            <w:r>
+              <w:rPr>
+                <w:rFonts w:eastAsia="Times New Roman"/>
+                <w:lang w:val="hu-HU"/>
+              </w:rPr>
+              <w:t xml:space="preserve">Melyik </w:t>
+            </w:r>
+            <w:r>
+              <w:rPr>
+                <w:rFonts w:eastAsia="Times New Roman"/>
+                <w:lang w:val="hu-HU"/>
+              </w:rPr>
+              <w:t>oktatohoz</w:t>
+            </w:r>
+            <w:r>
+              <w:rPr>
+                <w:rFonts w:eastAsia="Times New Roman"/>
+                <w:lang w:val="hu-HU"/>
+              </w:rPr>
+              <w:t xml:space="preserve"> tartozik. Foreign Key</w:t>
+            </w:r>
+          </w:p>
+        </w:tc>
+      </w:tr>
+    </w:tbl>
     <w:p>
       <w:pPr>
         <w:spacing w:line="360" w:lineRule="auto"/>
@@ -6929,6 +8697,167 @@
         </w:rPr>
       </w:pPr>
     </w:p>
+    <w:tbl>
+      <w:tblPr>
+        <w:tblStyle w:val="Rcsostblzat"/>
+        <w:tblW w:w="10368" w:type="dxa"/>
+        <w:jc w:val="center"/>
+        <w:tblLayout w:type="fixed"/>
+        <w:tblLook w:val="04A0" w:firstRow="1" w:lastRow="0" w:firstColumn="1" w:lastColumn="0" w:noHBand="0" w:noVBand="1"/>
+      </w:tblPr>
+      <w:tblGrid>
+        <w:gridCol w:w="2271"/>
+        <w:gridCol w:w="3063"/>
+        <w:gridCol w:w="5034"/>
+      </w:tblGrid>
+      <w:tr>
+        <w:trPr>
+          <w:trHeight w:val="439"/>
+          <w:jc w:val="center"/>
+        </w:trPr>
+        <w:tc>
+          <w:tcPr>
+            <w:tcW w:w="2271" w:type="dxa"/>
+            <w:shd w:val="pct45" w:color="auto" w:fill="auto"/>
+            <w:vAlign w:val="center"/>
+          </w:tcPr>
+          <w:p>
+            <w:pPr>
+              <w:jc w:val="center"/>
+              <w:rPr>
+                <w:b/>
+                <w:lang w:val="hu-HU"/>
+              </w:rPr>
+            </w:pPr>
+            <w:r>
+              <w:rPr>
+                <w:rFonts w:eastAsia="Times New Roman"/>
+                <w:b/>
+                <w:lang w:val="hu-HU"/>
+              </w:rPr>
+              <w:lastRenderedPageBreak/>
+              <w:t>Tema</w:t>
+            </w:r>
+          </w:p>
+        </w:tc>
+        <w:tc>
+          <w:tcPr>
+            <w:tcW w:w="3063" w:type="dxa"/>
+            <w:shd w:val="pct45" w:color="auto" w:fill="auto"/>
+            <w:vAlign w:val="center"/>
+          </w:tcPr>
+          <w:p>
+            <w:pPr>
+              <w:jc w:val="center"/>
+              <w:rPr>
+                <w:b/>
+                <w:lang w:val="hu-HU"/>
+              </w:rPr>
+            </w:pPr>
+            <w:r>
+              <w:rPr>
+                <w:rFonts w:eastAsia="Times New Roman"/>
+                <w:b/>
+                <w:lang w:val="hu-HU"/>
+              </w:rPr>
+              <w:t>Típus</w:t>
+            </w:r>
+          </w:p>
+        </w:tc>
+        <w:tc>
+          <w:tcPr>
+            <w:tcW w:w="5034" w:type="dxa"/>
+            <w:shd w:val="pct45" w:color="auto" w:fill="auto"/>
+            <w:vAlign w:val="center"/>
+          </w:tcPr>
+          <w:p>
+            <w:pPr>
+              <w:jc w:val="center"/>
+              <w:rPr>
+                <w:b/>
+                <w:lang w:val="hu-HU"/>
+              </w:rPr>
+            </w:pPr>
+            <w:r>
+              <w:rPr>
+                <w:rFonts w:eastAsia="Times New Roman"/>
+                <w:b/>
+                <w:lang w:val="hu-HU"/>
+              </w:rPr>
+              <w:t>Leírás</w:t>
+            </w:r>
+          </w:p>
+        </w:tc>
+      </w:tr>
+      <w:tr>
+        <w:trPr>
+          <w:trHeight w:val="439"/>
+          <w:jc w:val="center"/>
+        </w:trPr>
+        <w:tc>
+          <w:tcPr>
+            <w:tcW w:w="2271" w:type="dxa"/>
+            <w:vAlign w:val="center"/>
+          </w:tcPr>
+          <w:p>
+            <w:pPr>
+              <w:rPr>
+                <w:u w:val="single"/>
+                <w:lang w:val="hu-HU"/>
+              </w:rPr>
+            </w:pPr>
+            <w:r>
+              <w:rPr>
+                <w:rFonts w:eastAsia="Times New Roman"/>
+                <w:u w:val="single"/>
+                <w:lang w:val="hu-HU"/>
+              </w:rPr>
+              <w:t>nev</w:t>
+            </w:r>
+          </w:p>
+        </w:tc>
+        <w:tc>
+          <w:tcPr>
+            <w:tcW w:w="3063" w:type="dxa"/>
+            <w:vAlign w:val="center"/>
+          </w:tcPr>
+          <w:p>
+            <w:pPr>
+              <w:rPr>
+                <w:lang w:val="hu-HU"/>
+              </w:rPr>
+            </w:pPr>
+            <w:r>
+              <w:rPr>
+                <w:rFonts w:eastAsia="Times New Roman"/>
+                <w:lang w:val="hu-HU"/>
+              </w:rPr>
+              <w:t>VARCHAR(200)</w:t>
+            </w:r>
+          </w:p>
+        </w:tc>
+        <w:tc>
+          <w:tcPr>
+            <w:tcW w:w="5034" w:type="dxa"/>
+            <w:vAlign w:val="center"/>
+          </w:tcPr>
+          <w:p>
+            <w:pPr>
+              <w:rPr>
+                <w:lang w:val="hu-HU"/>
+              </w:rPr>
+            </w:pPr>
+            <w:r>
+              <w:rPr>
+                <w:rFonts w:eastAsia="Times New Roman"/>
+                <w:lang w:val="hu-HU"/>
+              </w:rPr>
+              <w:t>Primary Key</w:t>
+            </w:r>
+          </w:p>
+        </w:tc>
+      </w:tr>
+    </w:tbl>
     <w:p>
       <w:pPr>
         <w:spacing w:line="360" w:lineRule="auto"/>
@@ -6952,22 +8881,8 @@
           <w:lang w:val="hu-HU"/>
         </w:rPr>
       </w:pPr>
-    </w:p>
-    <w:p>
-      <w:pPr>
-        <w:spacing w:line="360" w:lineRule="auto"/>
-        <w:rPr>
-          <w:lang w:val="hu-HU"/>
-        </w:rPr>
-      </w:pPr>
-    </w:p>
-    <w:p>
-      <w:pPr>
-        <w:spacing w:line="360" w:lineRule="auto"/>
-        <w:rPr>
-          <w:lang w:val="hu-HU"/>
-        </w:rPr>
-      </w:pPr>
+      <w:bookmarkStart w:id="0" w:name="_GoBack"/>
+      <w:bookmarkEnd w:id="0"/>
     </w:p>
     <w:p>
       <w:pPr>
@@ -6992,6 +8907,19 @@
     </w:p>
     <w:p>
       <w:pPr>
+        <w:spacing w:line="360" w:lineRule="auto"/>
+        <w:rPr>
+          <w:rFonts w:asciiTheme="majorHAnsi" w:eastAsiaTheme="majorEastAsia" w:hAnsiTheme="majorHAnsi" w:cstheme="majorBidi"/>
+          <w:b/>
+          <w:bCs/>
+          <w:sz w:val="28"/>
+          <w:szCs w:val="26"/>
+          <w:lang w:val="hu-HU"/>
+        </w:rPr>
+      </w:pPr>
+    </w:p>
+    <w:p>
+      <w:pPr>
         <w:pStyle w:val="Cmsor2"/>
         <w:rPr>
           <w:lang w:val="hu-HU"/>
@@ -7051,7 +8979,13 @@
         <w:t>Sz</w:t>
       </w:r>
       <w:r>
-        <w:t>erep-funkció mátrix:</w:t>
+        <w:rPr>
+          <w:lang w:val="hu-HU"/>
+        </w:rPr>
+        <w:t>erep-funkció mátri</w:t>
+      </w:r>
+      <w:r>
+        <w:t>x:</w:t>
       </w:r>
     </w:p>
     <w:p>
@@ -7065,7 +8999,7 @@
       <w:tblPr>
         <w:tblStyle w:val="Rcsostblzat"/>
         <w:tblpPr w:leftFromText="181" w:rightFromText="181" w:vertAnchor="text" w:tblpXSpec="center" w:tblpY="1"/>
-        <w:tblW w:w="7654" w:type="dxa"/>
+        <w:tblW w:w="8221" w:type="dxa"/>
         <w:jc w:val="center"/>
         <w:tblLayout w:type="fixed"/>
         <w:tblLook w:val="04A0" w:firstRow="1" w:lastRow="0" w:firstColumn="1" w:lastColumn="0" w:noHBand="0" w:noVBand="1"/>
@@ -7083,6 +9017,7 @@
         <w:gridCol w:w="565"/>
         <w:gridCol w:w="567"/>
         <w:gridCol w:w="567"/>
+        <w:gridCol w:w="567"/>
       </w:tblGrid>
       <w:tr>
         <w:trPr>
@@ -7091,7 +9026,7 @@
         </w:trPr>
         <w:tc>
           <w:tcPr>
-            <w:tcW w:w="1416" w:type="dxa"/>
+            <w:tcW w:w="1417" w:type="dxa"/>
           </w:tcPr>
           <w:p>
             <w:pPr>
@@ -7126,7 +9061,7 @@
               <mc:AlternateContent>
                 <mc:Choice Requires="wps">
                   <w:drawing>
-                    <wp:anchor distT="0" distB="0" distL="114300" distR="114300" simplePos="0" relativeHeight="17" behindDoc="0" locked="0" layoutInCell="1" allowOverlap="1" wp14:anchorId="42EDCF3F">
+                    <wp:anchor distT="0" distB="0" distL="114300" distR="114300" simplePos="0" relativeHeight="251671552" behindDoc="0" locked="0" layoutInCell="1" allowOverlap="1" wp14:anchorId="18E800AA" wp14:editId="176E448A">
                       <wp:simplePos x="0" y="0"/>
                       <wp:positionH relativeFrom="column">
                         <wp:posOffset>-65405</wp:posOffset>
@@ -7202,15 +9137,13 @@
                 </mc:Choice>
                 <mc:Fallback>
                   <w:pict>
-                    <v:rect id="shape_0" ID="Text Box 1_1" path="m0,0l-2147483645,0l-2147483645,-2147483646l0,-2147483646xe" stroked="f" style="position:absolute;margin-left:-5.15pt;margin-top:8.85pt;width:27.8pt;height:89.55pt;mso-wrap-style:square;v-text-anchor:top" wp14:anchorId="42EDCF3F">
-                      <v:fill o:detectmouseclick="t" on="false"/>
-                      <v:stroke color="#3465a4" joinstyle="round" endcap="flat"/>
-                      <v:textbox>
+                    <v:rect w14:anchorId="18E800AA" id="Text Box 1_1" o:spid="_x0000_s1026" style="position:absolute;margin-left:-5.15pt;margin-top:8.85pt;width:27.9pt;height:89.65pt;z-index:251671552;visibility:visible;mso-wrap-style:square;mso-wrap-distance-left:9pt;mso-wrap-distance-top:0;mso-wrap-distance-right:9pt;mso-wrap-distance-bottom:0;mso-position-horizontal:absolute;mso-position-horizontal-relative:text;mso-position-vertical:absolute;mso-position-vertical-relative:text;v-text-anchor:top" o:gfxdata="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" filled="f" stroked="f" strokeweight="0">
+                      <v:textbox style="layout-flow:vertical-ideographic">
                         <w:txbxContent>
                           <w:p>
                             <w:pPr>
                               <w:pStyle w:val="Kerettartalom"/>
-                              <w:widowControl w:val="false"/>
+                              <w:widowControl w:val="0"/>
                               <w:rPr>
                                 <w:color w:val="000000"/>
                               </w:rPr>
@@ -7256,7 +9189,7 @@
               <mc:AlternateContent>
                 <mc:Choice Requires="wps">
                   <w:drawing>
-                    <wp:anchor distT="0" distB="0" distL="114300" distR="114300" simplePos="0" relativeHeight="19" behindDoc="0" locked="0" layoutInCell="1" allowOverlap="1" wp14:anchorId="50AB5B89">
+                    <wp:anchor distT="0" distB="0" distL="114300" distR="114300" simplePos="0" relativeHeight="251672576" behindDoc="0" locked="0" layoutInCell="1" allowOverlap="1" wp14:anchorId="7C48203F" wp14:editId="760A00FA">
                       <wp:simplePos x="0" y="0"/>
                       <wp:positionH relativeFrom="column">
                         <wp:posOffset>-65405</wp:posOffset>
@@ -7341,15 +9274,13 @@
                 </mc:Choice>
                 <mc:Fallback>
                   <w:pict>
-                    <v:rect id="shape_0" ID="Text Box 2_1" path="m0,0l-2147483645,0l-2147483645,-2147483646l0,-2147483646xe" stroked="f" style="position:absolute;margin-left:-5.15pt;margin-top:9pt;width:29.8pt;height:65.65pt;mso-wrap-style:square;v-text-anchor:top" wp14:anchorId="50AB5B89">
-                      <v:fill o:detectmouseclick="t" on="false"/>
-                      <v:stroke color="#3465a4" joinstyle="round" endcap="flat"/>
-                      <v:textbox>
+                    <v:rect w14:anchorId="7C48203F" id="Text Box 2_1" o:spid="_x0000_s1027" style="position:absolute;margin-left:-5.15pt;margin-top:9pt;width:29.9pt;height:65.75pt;z-index:251672576;visibility:visible;mso-wrap-style:square;mso-wrap-distance-left:9pt;mso-wrap-distance-top:0;mso-wrap-distance-right:9pt;mso-wrap-distance-bottom:0;mso-position-horizontal:absolute;mso-position-horizontal-relative:text;mso-position-vertical:absolute;mso-position-vertical-relative:text;v-text-anchor:top" o:gfxdata="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" filled="f" stroked="f" strokeweight="0">
+                      <v:textbox style="layout-flow:vertical-ideographic">
                         <w:txbxContent>
                           <w:p>
                             <w:pPr>
                               <w:pStyle w:val="Kerettartalom"/>
-                              <w:widowControl w:val="false"/>
+                              <w:widowControl w:val="0"/>
                               <w:rPr>
                                 <w:color w:val="000000"/>
                               </w:rPr>
@@ -7365,14 +9296,11 @@
                           <w:p>
                             <w:pPr>
                               <w:pStyle w:val="Kerettartalom"/>
-                              <w:widowControl w:val="false"/>
+                              <w:widowControl w:val="0"/>
                               <w:rPr>
                                 <w:color w:val="000000"/>
                               </w:rPr>
                             </w:pPr>
-                            <w:r>
-                              <w:rPr/>
-                            </w:r>
                           </w:p>
                         </w:txbxContent>
                       </v:textbox>
@@ -7407,7 +9335,7 @@
               <mc:AlternateContent>
                 <mc:Choice Requires="wps">
                   <w:drawing>
-                    <wp:anchor distT="0" distB="0" distL="114300" distR="114300" simplePos="0" relativeHeight="21" behindDoc="0" locked="0" layoutInCell="1" allowOverlap="1" wp14:anchorId="28BFDE35">
+                    <wp:anchor distT="0" distB="0" distL="114300" distR="114300" simplePos="0" relativeHeight="251673600" behindDoc="0" locked="0" layoutInCell="1" allowOverlap="1" wp14:anchorId="78D46CD4" wp14:editId="08600485">
                       <wp:simplePos x="0" y="0"/>
                       <wp:positionH relativeFrom="column">
                         <wp:posOffset>-21590</wp:posOffset>
@@ -7492,15 +9420,13 @@
                 </mc:Choice>
                 <mc:Fallback>
                   <w:pict>
-                    <v:rect id="shape_0" ID="Text Box 3_1" path="m0,0l-2147483645,0l-2147483645,-2147483646l0,-2147483646xe" stroked="f" style="position:absolute;margin-left:-1.7pt;margin-top:9.05pt;width:28.95pt;height:45.4pt;mso-wrap-style:square;v-text-anchor:top" wp14:anchorId="28BFDE35">
-                      <v:fill o:detectmouseclick="t" on="false"/>
-                      <v:stroke color="#3465a4" joinstyle="round" endcap="flat"/>
-                      <v:textbox>
+                    <v:rect w14:anchorId="78D46CD4" id="Text Box 3_1" o:spid="_x0000_s1028" style="position:absolute;margin-left:-1.7pt;margin-top:9.05pt;width:29.05pt;height:45.5pt;z-index:251673600;visibility:visible;mso-wrap-style:square;mso-wrap-distance-left:9pt;mso-wrap-distance-top:0;mso-wrap-distance-right:9pt;mso-wrap-distance-bottom:0;mso-position-horizontal:absolute;mso-position-horizontal-relative:text;mso-position-vertical:absolute;mso-position-vertical-relative:text;v-text-anchor:top" o:gfxdata="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" filled="f" stroked="f" strokeweight="0">
+                      <v:textbox style="layout-flow:vertical-ideographic">
                         <w:txbxContent>
                           <w:p>
                             <w:pPr>
                               <w:pStyle w:val="Kerettartalom"/>
-                              <w:widowControl w:val="false"/>
+                              <w:widowControl w:val="0"/>
                               <w:rPr>
                                 <w:color w:val="000000"/>
                               </w:rPr>
@@ -7516,14 +9442,11 @@
                           <w:p>
                             <w:pPr>
                               <w:pStyle w:val="Kerettartalom"/>
-                              <w:widowControl w:val="false"/>
+                              <w:widowControl w:val="0"/>
                               <w:rPr>
                                 <w:lang w:val="hu-HU"/>
                               </w:rPr>
                             </w:pPr>
-                            <w:r>
-                              <w:rPr/>
-                            </w:r>
                           </w:p>
                         </w:txbxContent>
                       </v:textbox>
@@ -7558,7 +9481,7 @@
               <mc:AlternateContent>
                 <mc:Choice Requires="wps">
                   <w:drawing>
-                    <wp:anchor distT="0" distB="0" distL="114300" distR="114300" simplePos="0" relativeHeight="23" behindDoc="0" locked="0" layoutInCell="1" allowOverlap="1" wp14:anchorId="4CB65523">
+                    <wp:anchor distT="0" distB="0" distL="114300" distR="114300" simplePos="0" relativeHeight="251674624" behindDoc="0" locked="0" layoutInCell="1" allowOverlap="1" wp14:anchorId="669A0D66" wp14:editId="3F00ECE7">
                       <wp:simplePos x="0" y="0"/>
                       <wp:positionH relativeFrom="column">
                         <wp:posOffset>-64770</wp:posOffset>
@@ -7643,15 +9566,13 @@
                 </mc:Choice>
                 <mc:Fallback>
                   <w:pict>
-                    <v:rect id="shape_0" ID="Text Box 4_1" path="m0,0l-2147483645,0l-2147483645,-2147483646l0,-2147483646xe" stroked="f" style="position:absolute;margin-left:-5.1pt;margin-top:8.6pt;width:30.4pt;height:127.4pt;mso-wrap-style:square;v-text-anchor:top" wp14:anchorId="4CB65523">
-                      <v:fill o:detectmouseclick="t" on="false"/>
-                      <v:stroke color="#3465a4" joinstyle="round" endcap="flat"/>
-                      <v:textbox>
+                    <v:rect w14:anchorId="669A0D66" id="Text Box 4_1" o:spid="_x0000_s1029" style="position:absolute;margin-left:-5.1pt;margin-top:8.6pt;width:30.5pt;height:127.5pt;z-index:251674624;visibility:visible;mso-wrap-style:square;mso-wrap-distance-left:9pt;mso-wrap-distance-top:0;mso-wrap-distance-right:9pt;mso-wrap-distance-bottom:0;mso-position-horizontal:absolute;mso-position-horizontal-relative:text;mso-position-vertical:absolute;mso-position-vertical-relative:text;v-text-anchor:top" o:gfxdata="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" filled="f" stroked="f" strokeweight="0">
+                      <v:textbox style="layout-flow:vertical-ideographic">
                         <w:txbxContent>
                           <w:p>
                             <w:pPr>
                               <w:pStyle w:val="Kerettartalom"/>
-                              <w:widowControl w:val="false"/>
+                              <w:widowControl w:val="0"/>
                               <w:rPr>
                                 <w:color w:val="000000"/>
                               </w:rPr>
@@ -7667,14 +9588,11 @@
                           <w:p>
                             <w:pPr>
                               <w:pStyle w:val="Kerettartalom"/>
-                              <w:widowControl w:val="false"/>
+                              <w:widowControl w:val="0"/>
                               <w:rPr>
                                 <w:color w:val="000000"/>
                               </w:rPr>
                             </w:pPr>
-                            <w:r>
-                              <w:rPr/>
-                            </w:r>
                           </w:p>
                         </w:txbxContent>
                       </v:textbox>
@@ -7709,7 +9627,7 @@
               <mc:AlternateContent>
                 <mc:Choice Requires="wps">
                   <w:drawing>
-                    <wp:anchor distT="0" distB="0" distL="114300" distR="114300" simplePos="0" relativeHeight="25" behindDoc="0" locked="0" layoutInCell="1" allowOverlap="1" wp14:anchorId="616E226E">
+                    <wp:anchor distT="0" distB="0" distL="114300" distR="114300" simplePos="0" relativeHeight="251675648" behindDoc="0" locked="0" layoutInCell="1" allowOverlap="1" wp14:anchorId="218D3482" wp14:editId="412429DB">
                       <wp:simplePos x="0" y="0"/>
                       <wp:positionH relativeFrom="column">
                         <wp:posOffset>-64770</wp:posOffset>
@@ -7793,15 +9711,13 @@
                 </mc:Choice>
                 <mc:Fallback>
                   <w:pict>
-                    <v:rect id="shape_0" ID="Text Box 5_1" path="m0,0l-2147483645,0l-2147483645,-2147483646l0,-2147483646xe" stroked="f" style="position:absolute;margin-left:-5.1pt;margin-top:8.85pt;width:30.65pt;height:100.9pt;mso-wrap-style:square;v-text-anchor:top" wp14:anchorId="616E226E">
-                      <v:fill o:detectmouseclick="t" on="false"/>
-                      <v:stroke color="#3465a4" joinstyle="round" endcap="flat"/>
-                      <v:textbox>
+                    <v:rect w14:anchorId="218D3482" id="Text Box 5_1" o:spid="_x0000_s1030" style="position:absolute;margin-left:-5.1pt;margin-top:8.85pt;width:30.75pt;height:101pt;z-index:251675648;visibility:visible;mso-wrap-style:square;mso-wrap-distance-left:9pt;mso-wrap-distance-top:0;mso-wrap-distance-right:9pt;mso-wrap-distance-bottom:0;mso-position-horizontal:absolute;mso-position-horizontal-relative:text;mso-position-vertical:absolute;mso-position-vertical-relative:text;v-text-anchor:top" o:gfxdata="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" filled="f" stroked="f" strokeweight="0">
+                      <v:textbox style="layout-flow:vertical-ideographic">
                         <w:txbxContent>
                           <w:p>
                             <w:pPr>
                               <w:pStyle w:val="Kerettartalom"/>
-                              <w:widowControl w:val="false"/>
+                              <w:widowControl w:val="0"/>
                               <w:rPr>
                                 <w:color w:val="000000"/>
                               </w:rPr>
@@ -7816,14 +9732,11 @@
                           <w:p>
                             <w:pPr>
                               <w:pStyle w:val="Kerettartalom"/>
-                              <w:widowControl w:val="false"/>
+                              <w:widowControl w:val="0"/>
                               <w:rPr>
                                 <w:color w:val="000000"/>
                               </w:rPr>
                             </w:pPr>
-                            <w:r>
-                              <w:rPr/>
-                            </w:r>
                           </w:p>
                         </w:txbxContent>
                       </v:textbox>
@@ -7858,7 +9771,7 @@
               <mc:AlternateContent>
                 <mc:Choice Requires="wps">
                   <w:drawing>
-                    <wp:anchor distT="0" distB="0" distL="114300" distR="114300" simplePos="0" relativeHeight="27" behindDoc="0" locked="0" layoutInCell="1" allowOverlap="1" wp14:anchorId="004E2BBF">
+                    <wp:anchor distT="0" distB="0" distL="114300" distR="114300" simplePos="0" relativeHeight="251676672" behindDoc="0" locked="0" layoutInCell="1" allowOverlap="1" wp14:anchorId="23668D1A" wp14:editId="303FF06B">
                       <wp:simplePos x="0" y="0"/>
                       <wp:positionH relativeFrom="column">
                         <wp:posOffset>-65405</wp:posOffset>
@@ -7943,15 +9856,13 @@
                 </mc:Choice>
                 <mc:Fallback>
                   <w:pict>
-                    <v:rect id="shape_0" ID="Text Box 8_1" path="m0,0l-2147483645,0l-2147483645,-2147483646l0,-2147483646xe" stroked="f" style="position:absolute;margin-left:-5.15pt;margin-top:8.85pt;width:32.95pt;height:137.2pt;mso-wrap-style:square;v-text-anchor:top" wp14:anchorId="004E2BBF">
-                      <v:fill o:detectmouseclick="t" on="false"/>
-                      <v:stroke color="#3465a4" joinstyle="round" endcap="flat"/>
-                      <v:textbox>
+                    <v:rect w14:anchorId="23668D1A" id="Text Box 8_1" o:spid="_x0000_s1031" style="position:absolute;margin-left:-5.15pt;margin-top:8.85pt;width:33.05pt;height:137.3pt;z-index:251676672;visibility:visible;mso-wrap-style:square;mso-wrap-distance-left:9pt;mso-wrap-distance-top:0;mso-wrap-distance-right:9pt;mso-wrap-distance-bottom:0;mso-position-horizontal:absolute;mso-position-horizontal-relative:text;mso-position-vertical:absolute;mso-position-vertical-relative:text;v-text-anchor:top" o:gfxdata="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" filled="f" stroked="f" strokeweight="0">
+                      <v:textbox style="layout-flow:vertical-ideographic">
                         <w:txbxContent>
                           <w:p>
                             <w:pPr>
                               <w:pStyle w:val="Kerettartalom"/>
-                              <w:widowControl w:val="false"/>
+                              <w:widowControl w:val="0"/>
                               <w:rPr>
                                 <w:color w:val="000000"/>
                               </w:rPr>
@@ -7967,14 +9878,11 @@
                           <w:p>
                             <w:pPr>
                               <w:pStyle w:val="Kerettartalom"/>
-                              <w:widowControl w:val="false"/>
+                              <w:widowControl w:val="0"/>
                               <w:rPr>
                                 <w:lang w:val="hu-HU"/>
                               </w:rPr>
                             </w:pPr>
-                            <w:r>
-                              <w:rPr/>
-                            </w:r>
                           </w:p>
                         </w:txbxContent>
                       </v:textbox>
@@ -8009,7 +9917,7 @@
               <mc:AlternateContent>
                 <mc:Choice Requires="wps">
                   <w:drawing>
-                    <wp:anchor distT="0" distB="0" distL="114300" distR="114300" simplePos="0" relativeHeight="29" behindDoc="0" locked="0" layoutInCell="1" allowOverlap="1" wp14:anchorId="14FDFF39">
+                    <wp:anchor distT="0" distB="0" distL="114300" distR="114300" simplePos="0" relativeHeight="251677696" behindDoc="0" locked="0" layoutInCell="1" allowOverlap="1" wp14:anchorId="1FF707C6" wp14:editId="62F1F4AB">
                       <wp:simplePos x="0" y="0"/>
                       <wp:positionH relativeFrom="column">
                         <wp:posOffset>-65405</wp:posOffset>
@@ -8094,15 +10002,13 @@
                 </mc:Choice>
                 <mc:Fallback>
                   <w:pict>
-                    <v:rect id="shape_0" ID="Text Box 10_1" path="m0,0l-2147483645,0l-2147483645,-2147483646l0,-2147483646xe" stroked="f" style="position:absolute;margin-left:-5.15pt;margin-top:8.8pt;width:30.2pt;height:130.8pt;mso-wrap-style:square;v-text-anchor:top" wp14:anchorId="14FDFF39">
-                      <v:fill o:detectmouseclick="t" on="false"/>
-                      <v:stroke color="#3465a4" joinstyle="round" endcap="flat"/>
-                      <v:textbox>
+                    <v:rect w14:anchorId="1FF707C6" id="Text Box 10_1" o:spid="_x0000_s1032" style="position:absolute;margin-left:-5.15pt;margin-top:8.8pt;width:30.3pt;height:130.9pt;z-index:251677696;visibility:visible;mso-wrap-style:square;mso-wrap-distance-left:9pt;mso-wrap-distance-top:0;mso-wrap-distance-right:9pt;mso-wrap-distance-bottom:0;mso-position-horizontal:absolute;mso-position-horizontal-relative:text;mso-position-vertical:absolute;mso-position-vertical-relative:text;v-text-anchor:top" o:gfxdata="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" filled="f" stroked="f" strokeweight="0">
+                      <v:textbox style="layout-flow:vertical-ideographic">
                         <w:txbxContent>
                           <w:p>
                             <w:pPr>
                               <w:pStyle w:val="Kerettartalom"/>
-                              <w:widowControl w:val="false"/>
+                              <w:widowControl w:val="0"/>
                               <w:rPr>
                                 <w:color w:val="000000"/>
                               </w:rPr>
@@ -8118,14 +10024,11 @@
                           <w:p>
                             <w:pPr>
                               <w:pStyle w:val="Kerettartalom"/>
-                              <w:widowControl w:val="false"/>
+                              <w:widowControl w:val="0"/>
                               <w:rPr>
                                 <w:color w:val="000000"/>
                               </w:rPr>
                             </w:pPr>
-                            <w:r>
-                              <w:rPr/>
-                            </w:r>
                           </w:p>
                         </w:txbxContent>
                       </v:textbox>
@@ -8160,7 +10063,7 @@
               <mc:AlternateContent>
                 <mc:Choice Requires="wps">
                   <w:drawing>
-                    <wp:anchor distT="0" distB="0" distL="114300" distR="114300" simplePos="0" relativeHeight="31" behindDoc="0" locked="0" layoutInCell="1" allowOverlap="1" wp14:anchorId="5BE60BC7">
+                    <wp:anchor distT="0" distB="0" distL="114300" distR="114300" simplePos="0" relativeHeight="251678720" behindDoc="0" locked="0" layoutInCell="1" allowOverlap="1" wp14:anchorId="774437BB" wp14:editId="0F1B0B8E">
                       <wp:simplePos x="0" y="0"/>
                       <wp:positionH relativeFrom="column">
                         <wp:posOffset>-64770</wp:posOffset>
@@ -8245,15 +10148,13 @@
                 </mc:Choice>
                 <mc:Fallback>
                   <w:pict>
-                    <v:rect id="shape_0" ID="Text Box 11_1" path="m0,0l-2147483645,0l-2147483645,-2147483646l0,-2147483646xe" stroked="f" style="position:absolute;margin-left:-5.1pt;margin-top:8.8pt;width:31.05pt;height:104.4pt;mso-wrap-style:square;v-text-anchor:top" wp14:anchorId="5BE60BC7">
-                      <v:fill o:detectmouseclick="t" on="false"/>
-                      <v:stroke color="#3465a4" joinstyle="round" endcap="flat"/>
-                      <v:textbox>
+                    <v:rect w14:anchorId="774437BB" id="Text Box 11_1" o:spid="_x0000_s1033" style="position:absolute;margin-left:-5.1pt;margin-top:8.8pt;width:31.15pt;height:104.5pt;z-index:251678720;visibility:visible;mso-wrap-style:square;mso-wrap-distance-left:9pt;mso-wrap-distance-top:0;mso-wrap-distance-right:9pt;mso-wrap-distance-bottom:0;mso-position-horizontal:absolute;mso-position-horizontal-relative:text;mso-position-vertical:absolute;mso-position-vertical-relative:text;v-text-anchor:top" o:gfxdata="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" filled="f" stroked="f" strokeweight="0">
+                      <v:textbox style="layout-flow:vertical-ideographic">
                         <w:txbxContent>
                           <w:p>
                             <w:pPr>
                               <w:pStyle w:val="Kerettartalom"/>
-                              <w:widowControl w:val="false"/>
+                              <w:widowControl w:val="0"/>
                               <w:rPr>
                                 <w:color w:val="000000"/>
                               </w:rPr>
@@ -8269,14 +10170,11 @@
                           <w:p>
                             <w:pPr>
                               <w:pStyle w:val="Kerettartalom"/>
-                              <w:widowControl w:val="false"/>
+                              <w:widowControl w:val="0"/>
                               <w:rPr>
                                 <w:color w:val="000000"/>
                               </w:rPr>
                             </w:pPr>
-                            <w:r>
-                              <w:rPr/>
-                            </w:r>
                           </w:p>
                         </w:txbxContent>
                       </v:textbox>
@@ -8311,7 +10209,7 @@
               <mc:AlternateContent>
                 <mc:Choice Requires="wps">
                   <w:drawing>
-                    <wp:anchor distT="0" distB="0" distL="114300" distR="114300" simplePos="0" relativeHeight="33" behindDoc="0" locked="0" layoutInCell="1" allowOverlap="1" wp14:anchorId="0416EF2A">
+                    <wp:anchor distT="0" distB="0" distL="114300" distR="114300" simplePos="0" relativeHeight="251679744" behindDoc="0" locked="0" layoutInCell="1" allowOverlap="1" wp14:anchorId="1B96FB90" wp14:editId="0A3D86E7">
                       <wp:simplePos x="0" y="0"/>
                       <wp:positionH relativeFrom="column">
                         <wp:posOffset>-64770</wp:posOffset>
@@ -8396,15 +10294,13 @@
                 </mc:Choice>
                 <mc:Fallback>
                   <w:pict>
-                    <v:rect id="shape_0" ID="Text Box 12_1" path="m0,0l-2147483645,0l-2147483645,-2147483646l0,-2147483646xe" stroked="f" style="position:absolute;margin-left:-5.1pt;margin-top:8.8pt;width:31.45pt;height:133.35pt;mso-wrap-style:square;v-text-anchor:top" wp14:anchorId="0416EF2A">
-                      <v:fill o:detectmouseclick="t" on="false"/>
-                      <v:stroke color="#3465a4" joinstyle="round" endcap="flat"/>
-                      <v:textbox>
+                    <v:rect w14:anchorId="1B96FB90" id="Text Box 12_1" o:spid="_x0000_s1034" style="position:absolute;margin-left:-5.1pt;margin-top:8.8pt;width:31.55pt;height:133.45pt;z-index:251679744;visibility:visible;mso-wrap-style:square;mso-wrap-distance-left:9pt;mso-wrap-distance-top:0;mso-wrap-distance-right:9pt;mso-wrap-distance-bottom:0;mso-position-horizontal:absolute;mso-position-horizontal-relative:text;mso-position-vertical:absolute;mso-position-vertical-relative:text;v-text-anchor:top" o:gfxdata="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" filled="f" stroked="f" strokeweight="0">
+                      <v:textbox style="layout-flow:vertical-ideographic">
                         <w:txbxContent>
                           <w:p>
                             <w:pPr>
                               <w:pStyle w:val="Kerettartalom"/>
-                              <w:widowControl w:val="false"/>
+                              <w:widowControl w:val="0"/>
                               <w:rPr>
                                 <w:color w:val="000000"/>
                               </w:rPr>
@@ -8420,14 +10316,11 @@
                           <w:p>
                             <w:pPr>
                               <w:pStyle w:val="Kerettartalom"/>
-                              <w:widowControl w:val="false"/>
+                              <w:widowControl w:val="0"/>
                               <w:rPr>
                                 <w:color w:val="000000"/>
                               </w:rPr>
                             </w:pPr>
-                            <w:r>
-                              <w:rPr/>
-                            </w:r>
                           </w:p>
                         </w:txbxContent>
                       </v:textbox>
@@ -8462,7 +10355,7 @@
               <mc:AlternateContent>
                 <mc:Choice Requires="wps">
                   <w:drawing>
-                    <wp:anchor distT="0" distB="0" distL="114300" distR="114300" simplePos="0" relativeHeight="35" behindDoc="0" locked="0" layoutInCell="1" allowOverlap="1" wp14:anchorId="355DCBD2">
+                    <wp:anchor distT="0" distB="0" distL="114300" distR="114300" simplePos="0" relativeHeight="251680768" behindDoc="0" locked="0" layoutInCell="1" allowOverlap="1" wp14:anchorId="756CF93F" wp14:editId="70A2E1F7">
                       <wp:simplePos x="0" y="0"/>
                       <wp:positionH relativeFrom="column">
                         <wp:posOffset>-65405</wp:posOffset>
@@ -8547,15 +10440,13 @@
                 </mc:Choice>
                 <mc:Fallback>
                   <w:pict>
-                    <v:rect id="shape_0" ID="Text Box 13_1" path="m0,0l-2147483645,0l-2147483645,-2147483646l0,-2147483646xe" stroked="f" style="position:absolute;margin-left:-5.15pt;margin-top:8.8pt;width:27.5pt;height:107pt;mso-wrap-style:square;v-text-anchor:top" wp14:anchorId="355DCBD2">
-                      <v:fill o:detectmouseclick="t" on="false"/>
-                      <v:stroke color="#3465a4" joinstyle="round" endcap="flat"/>
-                      <v:textbox>
+                    <v:rect w14:anchorId="756CF93F" id="Text Box 13_1" o:spid="_x0000_s1035" style="position:absolute;margin-left:-5.15pt;margin-top:8.8pt;width:27.6pt;height:107.1pt;z-index:251680768;visibility:visible;mso-wrap-style:square;mso-wrap-distance-left:9pt;mso-wrap-distance-top:0;mso-wrap-distance-right:9pt;mso-wrap-distance-bottom:0;mso-position-horizontal:absolute;mso-position-horizontal-relative:text;mso-position-vertical:absolute;mso-position-vertical-relative:text;v-text-anchor:top" o:gfxdata="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" filled="f" stroked="f" strokeweight="0">
+                      <v:textbox style="layout-flow:vertical-ideographic">
                         <w:txbxContent>
                           <w:p>
                             <w:pPr>
                               <w:pStyle w:val="Kerettartalom"/>
-                              <w:widowControl w:val="false"/>
+                              <w:widowControl w:val="0"/>
                               <w:rPr>
                                 <w:color w:val="000000"/>
                               </w:rPr>
@@ -8571,14 +10462,11 @@
                           <w:p>
                             <w:pPr>
                               <w:pStyle w:val="Kerettartalom"/>
-                              <w:widowControl w:val="false"/>
+                              <w:widowControl w:val="0"/>
                               <w:rPr>
                                 <w:color w:val="000000"/>
                               </w:rPr>
                             </w:pPr>
-                            <w:r>
-                              <w:rPr/>
-                            </w:r>
                           </w:p>
                         </w:txbxContent>
                       </v:textbox>
@@ -8613,7 +10501,7 @@
               <mc:AlternateContent>
                 <mc:Choice Requires="wps">
                   <w:drawing>
-                    <wp:anchor distT="0" distB="0" distL="114300" distR="114300" simplePos="0" relativeHeight="37" behindDoc="0" locked="0" layoutInCell="1" allowOverlap="1" wp14:anchorId="24ADA0C5">
+                    <wp:anchor distT="0" distB="0" distL="114300" distR="114300" simplePos="0" relativeHeight="251681792" behindDoc="0" locked="0" layoutInCell="1" allowOverlap="1" wp14:anchorId="33C3B924" wp14:editId="76A27005">
                       <wp:simplePos x="0" y="0"/>
                       <wp:positionH relativeFrom="column">
                         <wp:posOffset>-65405</wp:posOffset>
@@ -8698,15 +10586,13 @@
                 </mc:Choice>
                 <mc:Fallback>
                   <w:pict>
-                    <v:rect id="shape_0" ID="Text Box 14_1" path="m0,0l-2147483645,0l-2147483645,-2147483646l0,-2147483646xe" stroked="f" style="position:absolute;margin-left:-5.15pt;margin-top:8.85pt;width:26.45pt;height:70.15pt;mso-wrap-style:square;v-text-anchor:top" wp14:anchorId="24ADA0C5">
-                      <v:fill o:detectmouseclick="t" on="false"/>
-                      <v:stroke color="#3465a4" joinstyle="round" endcap="flat"/>
-                      <v:textbox>
+                    <v:rect w14:anchorId="33C3B924" id="Text Box 14_1" o:spid="_x0000_s1036" style="position:absolute;margin-left:-5.15pt;margin-top:8.85pt;width:26.55pt;height:70.25pt;z-index:251681792;visibility:visible;mso-wrap-style:square;mso-wrap-distance-left:9pt;mso-wrap-distance-top:0;mso-wrap-distance-right:9pt;mso-wrap-distance-bottom:0;mso-position-horizontal:absolute;mso-position-horizontal-relative:text;mso-position-vertical:absolute;mso-position-vertical-relative:text;v-text-anchor:top" o:gfxdata="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" filled="f" stroked="f" strokeweight="0">
+                      <v:textbox style="layout-flow:vertical-ideographic">
                         <w:txbxContent>
                           <w:p>
                             <w:pPr>
                               <w:pStyle w:val="Kerettartalom"/>
-                              <w:widowControl w:val="false"/>
+                              <w:widowControl w:val="0"/>
                               <w:rPr>
                                 <w:color w:val="000000"/>
                               </w:rPr>
@@ -8722,13 +10608,168 @@
                           <w:p>
                             <w:pPr>
                               <w:pStyle w:val="Kerettartalom"/>
-                              <w:widowControl w:val="false"/>
+                              <w:widowControl w:val="0"/>
+                              <w:rPr>
+                                <w:color w:val="000000"/>
+                              </w:rPr>
+                            </w:pPr>
+                          </w:p>
+                        </w:txbxContent>
+                      </v:textbox>
+                      <w10:wrap type="square"/>
+                    </v:rect>
+                  </w:pict>
+                </mc:Fallback>
+              </mc:AlternateContent>
+            </w:r>
+          </w:p>
+          <w:p>
+            <w:pPr>
+              <w:rPr>
+                <w:sz w:val="20"/>
+                <w:szCs w:val="20"/>
+                <w:lang w:val="hu-HU"/>
+              </w:rPr>
+            </w:pPr>
+          </w:p>
+          <w:p>
+            <w:pPr>
+              <w:rPr>
+                <w:sz w:val="20"/>
+                <w:szCs w:val="20"/>
+                <w:lang w:val="hu-HU"/>
+              </w:rPr>
+            </w:pPr>
+          </w:p>
+          <w:p>
+            <w:pPr>
+              <w:rPr>
+                <w:sz w:val="20"/>
+                <w:szCs w:val="20"/>
+                <w:lang w:val="hu-HU"/>
+              </w:rPr>
+            </w:pPr>
+          </w:p>
+        </w:tc>
+        <w:tc>
+          <w:tcPr>
+            <w:tcW w:w="567" w:type="dxa"/>
+          </w:tcPr>
+          <w:p>
+            <w:pPr>
+              <w:rPr>
+                <w:sz w:val="20"/>
+                <w:szCs w:val="20"/>
+                <w:lang w:val="hu-HU"/>
+              </w:rPr>
+            </w:pPr>
+            <w:r>
+              <w:rPr>
+                <w:rFonts w:eastAsia="Times New Roman"/>
+                <w:noProof/>
+                <w:sz w:val="20"/>
+                <w:szCs w:val="20"/>
+                <w:lang w:val="hu-HU" w:eastAsia="ja-JP"/>
+              </w:rPr>
+              <mc:AlternateContent>
+                <mc:Choice Requires="wps">
+                  <w:drawing>
+                    <wp:anchor distT="0" distB="0" distL="114300" distR="114300" simplePos="0" relativeHeight="251682816" behindDoc="0" locked="0" layoutInCell="1" allowOverlap="1" wp14:anchorId="644E163D" wp14:editId="22B81EEB">
+                      <wp:simplePos x="0" y="0"/>
+                      <wp:positionH relativeFrom="column">
+                        <wp:posOffset>-65405</wp:posOffset>
+                      </wp:positionH>
+                      <wp:positionV relativeFrom="paragraph">
+                        <wp:posOffset>110490</wp:posOffset>
+                      </wp:positionV>
+                      <wp:extent cx="336550" cy="1590675"/>
+                      <wp:effectExtent l="0" t="0" r="0" b="9525"/>
+                      <wp:wrapSquare wrapText="bothSides"/>
+                      <wp:docPr id="28" name="Text Box 14_1"/>
+                      <wp:cNvGraphicFramePr/>
+                      <a:graphic xmlns:a="http://schemas.openxmlformats.org/drawingml/2006/main">
+                        <a:graphicData uri="http://schemas.microsoft.com/office/word/2010/wordprocessingShape">
+                          <wps:wsp>
+                            <wps:cNvSpPr/>
+                            <wps:spPr>
+                              <a:xfrm>
+                                <a:off x="0" y="0"/>
+                                <a:ext cx="336550" cy="1590675"/>
+                              </a:xfrm>
+                              <a:prstGeom prst="rect">
+                                <a:avLst/>
+                              </a:prstGeom>
+                              <a:noFill/>
+                              <a:ln w="0">
+                                <a:noFill/>
+                              </a:ln>
+                            </wps:spPr>
+                            <wps:style>
+                              <a:lnRef idx="0">
+                                <a:schemeClr val="accent1"/>
+                              </a:lnRef>
+                              <a:fillRef idx="0">
+                                <a:schemeClr val="accent1"/>
+                              </a:fillRef>
+                              <a:effectRef idx="0">
+                                <a:schemeClr val="accent1"/>
+                              </a:effectRef>
+                              <a:fontRef idx="minor"/>
+                            </wps:style>
+                            <wps:txbx>
+                              <w:txbxContent>
+                                <w:p>
+                                  <w:pPr>
+                                    <w:pStyle w:val="Kerettartalom"/>
+                                    <w:widowControl w:val="0"/>
+                                    <w:rPr>
+                                      <w:color w:val="000000"/>
+                                    </w:rPr>
+                                  </w:pPr>
+                                  <w:r>
+                                    <w:rPr>
+                                      <w:color w:val="000000"/>
+                                      <w:lang w:val="hu-HU"/>
+                                    </w:rPr>
+                                    <w:t>Fórum Használata</w:t>
+                                  </w:r>
+                                </w:p>
+                              </w:txbxContent>
+                            </wps:txbx>
+                            <wps:bodyPr vert="eaVert" wrap="square" anchor="t">
+                              <a:prstTxWarp prst="textNoShape">
+                                <a:avLst/>
+                              </a:prstTxWarp>
+                              <a:noAutofit/>
+                            </wps:bodyPr>
+                          </wps:wsp>
+                        </a:graphicData>
+                      </a:graphic>
+                      <wp14:sizeRelV relativeFrom="margin">
+                        <wp14:pctHeight>0</wp14:pctHeight>
+                      </wp14:sizeRelV>
+                    </wp:anchor>
+                  </w:drawing>
+                </mc:Choice>
+                <mc:Fallback>
+                  <w:pict>
+                    <v:rect w14:anchorId="644E163D" id="_x0000_s1037" style="position:absolute;margin-left:-5.15pt;margin-top:8.7pt;width:26.5pt;height:125.25pt;z-index:251682816;visibility:visible;mso-wrap-style:square;mso-height-percent:0;mso-wrap-distance-left:9pt;mso-wrap-distance-top:0;mso-wrap-distance-right:9pt;mso-wrap-distance-bottom:0;mso-position-horizontal:absolute;mso-position-horizontal-relative:text;mso-position-vertical:absolute;mso-position-vertical-relative:text;mso-height-percent:0;mso-height-relative:margin;v-text-anchor:top" o:gfxdata="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" filled="f" stroked="f" strokeweight="0">
+                      <v:textbox style="layout-flow:vertical-ideographic">
+                        <w:txbxContent>
+                          <w:p>
+                            <w:pPr>
+                              <w:pStyle w:val="Kerettartalom"/>
+                              <w:widowControl w:val="0"/>
                               <w:rPr>
                                 <w:color w:val="000000"/>
                               </w:rPr>
                             </w:pPr>
                             <w:r>
-                              <w:rPr/>
+                              <w:rPr>
+                                <w:color w:val="000000"/>
+                                <w:lang w:val="hu-HU"/>
+                              </w:rPr>
+                              <w:t>Fórum Használata</w:t>
                             </w:r>
                           </w:p>
                         </w:txbxContent>
@@ -8776,7 +10817,7 @@
         </w:trPr>
         <w:tc>
           <w:tcPr>
-            <w:tcW w:w="1416" w:type="dxa"/>
+            <w:tcW w:w="1417" w:type="dxa"/>
           </w:tcPr>
           <w:p>
             <w:pPr>
@@ -9009,6 +11050,32 @@
             </w:pPr>
             <w:bookmarkStart w:id="1" w:name="_GoBack11"/>
             <w:bookmarkEnd w:id="1"/>
+          </w:p>
+        </w:tc>
+        <w:tc>
+          <w:tcPr>
+            <w:tcW w:w="567" w:type="dxa"/>
+          </w:tcPr>
+          <w:p>
+            <w:pPr>
+              <w:tabs>
+                <w:tab w:val="center" w:pos="175"/>
+              </w:tabs>
+              <w:jc w:val="center"/>
+              <w:rPr>
+                <w:sz w:val="20"/>
+                <w:szCs w:val="20"/>
+                <w:lang w:val="hu-HU"/>
+              </w:rPr>
+            </w:pPr>
+            <w:r>
+              <w:rPr>
+                <w:sz w:val="20"/>
+                <w:szCs w:val="20"/>
+                <w:lang w:val="hu-HU"/>
+              </w:rPr>
+              <w:t>x</w:t>
+            </w:r>
           </w:p>
         </w:tc>
       </w:tr>
@@ -9019,7 +11086,7 @@
         </w:trPr>
         <w:tc>
           <w:tcPr>
-            <w:tcW w:w="1416" w:type="dxa"/>
+            <w:tcW w:w="1417" w:type="dxa"/>
           </w:tcPr>
           <w:p>
             <w:pPr>
@@ -9259,6 +11326,29 @@
                 <w:lang w:val="hu-HU"/>
               </w:rPr>
             </w:pPr>
+          </w:p>
+        </w:tc>
+        <w:tc>
+          <w:tcPr>
+            <w:tcW w:w="567" w:type="dxa"/>
+          </w:tcPr>
+          <w:p>
+            <w:pPr>
+              <w:jc w:val="center"/>
+              <w:rPr>
+                <w:sz w:val="20"/>
+                <w:szCs w:val="20"/>
+                <w:lang w:val="hu-HU"/>
+              </w:rPr>
+            </w:pPr>
+            <w:r>
+              <w:rPr>
+                <w:sz w:val="20"/>
+                <w:szCs w:val="20"/>
+                <w:lang w:val="hu-HU"/>
+              </w:rPr>
+              <w:t>x</w:t>
+            </w:r>
           </w:p>
         </w:tc>
       </w:tr>
@@ -9269,7 +11359,7 @@
         </w:trPr>
         <w:tc>
           <w:tcPr>
-            <w:tcW w:w="1416" w:type="dxa"/>
+            <w:tcW w:w="1417" w:type="dxa"/>
           </w:tcPr>
           <w:p>
             <w:pPr>
@@ -9527,6 +11617,29 @@
                 <w:lang w:val="hu-HU"/>
               </w:rPr>
             </w:pPr>
+          </w:p>
+        </w:tc>
+        <w:tc>
+          <w:tcPr>
+            <w:tcW w:w="567" w:type="dxa"/>
+          </w:tcPr>
+          <w:p>
+            <w:pPr>
+              <w:jc w:val="center"/>
+              <w:rPr>
+                <w:sz w:val="20"/>
+                <w:szCs w:val="20"/>
+                <w:lang w:val="hu-HU"/>
+              </w:rPr>
+            </w:pPr>
+            <w:r>
+              <w:rPr>
+                <w:sz w:val="20"/>
+                <w:szCs w:val="20"/>
+                <w:lang w:val="hu-HU"/>
+              </w:rPr>
+              <w:t>x</w:t>
+            </w:r>
           </w:p>
         </w:tc>
       </w:tr>
@@ -9537,7 +11650,7 @@
         </w:trPr>
         <w:tc>
           <w:tcPr>
-            <w:tcW w:w="1416" w:type="dxa"/>
+            <w:tcW w:w="1417" w:type="dxa"/>
           </w:tcPr>
           <w:p>
             <w:pPr>
@@ -9759,6 +11872,22 @@
               </w:rPr>
               <w:t>x</w:t>
             </w:r>
+          </w:p>
+        </w:tc>
+        <w:tc>
+          <w:tcPr>
+            <w:tcW w:w="567" w:type="dxa"/>
+          </w:tcPr>
+          <w:p>
+            <w:pPr>
+              <w:jc w:val="center"/>
+              <w:rPr>
+                <w:rFonts w:eastAsia="Times New Roman"/>
+                <w:sz w:val="20"/>
+                <w:szCs w:val="20"/>
+                <w:lang w:val="hu-HU"/>
+              </w:rPr>
+            </w:pPr>
           </w:p>
         </w:tc>
       </w:tr>

</xml_diff>

<commit_message>
final push I hope
</commit_message>
<xml_diff>
--- a/DOKUMENTUMOK/Dokumentacio.docx
+++ b/DOKUMENTUMOK/Dokumentacio.docx
@@ -1411,7 +1411,7 @@
             <v:path o:extrusionok="f" gradientshapeok="t" o:connecttype="rect"/>
             <o:lock v:ext="edit" aspectratio="t"/>
           </v:shapetype>
-          <v:shape id="_x0000_i1027" type="#_x0000_t75" style="width:523.15pt;height:495.6pt">
+          <v:shape id="_x0000_i1025" type="#_x0000_t75" style="width:523.15pt;height:495.6pt">
             <v:imagedata r:id="rId17" o:title="ERFinal"/>
           </v:shape>
         </w:pict>
@@ -1926,99 +1926,27 @@
         <w:rPr>
           <w:lang w:val="hu-HU"/>
         </w:rPr>
-        <w:t xml:space="preserve">{Hallgato.Azonosito, </w:t>
-      </w:r>
-      <w:r>
-        <w:rPr>
-          <w:lang w:val="hu-HU"/>
-        </w:rPr>
-        <w:t>Kepzes.KepzesID</w:t>
-      </w:r>
-      <w:r>
-        <w:rPr>
-          <w:lang w:val="hu-HU"/>
-        </w:rPr>
-        <w:t>} -&gt; {</w:t>
-      </w:r>
-      <w:r>
-        <w:rPr>
-          <w:lang w:val="hu-HU"/>
-        </w:rPr>
-        <w:t>Felvette.Teljesitette</w:t>
-      </w:r>
-      <w:r>
-        <w:rPr>
-          <w:lang w:val="hu-HU"/>
-        </w:rPr>
-        <w:t>}</w:t>
-      </w:r>
-    </w:p>
-    <w:p>
-      <w:pPr>
-        <w:rPr>
-          <w:lang w:val="hu-HU"/>
-        </w:rPr>
-      </w:pPr>
-    </w:p>
-    <w:p>
-      <w:pPr>
-        <w:rPr>
-          <w:lang w:val="hu-HU"/>
-        </w:rPr>
-      </w:pPr>
-      <w:r>
-        <w:rPr>
-          <w:lang w:val="hu-HU"/>
-        </w:rPr>
-        <w:t xml:space="preserve">{Hallgatouzenet.ID } -&gt; {HallgatoUzenet.uzenet, </w:t>
-      </w:r>
-      <w:r>
-        <w:rPr>
-          <w:lang w:val="hu-HU"/>
-        </w:rPr>
-        <w:t>HallgatoUzenet.</w:t>
-      </w:r>
-      <w:r>
-        <w:rPr>
-          <w:lang w:val="hu-HU"/>
-        </w:rPr>
-        <w:t xml:space="preserve">uzenet, </w:t>
-      </w:r>
-      <w:r>
-        <w:rPr>
-          <w:lang w:val="hu-HU"/>
-        </w:rPr>
-        <w:t>HallgatoUzenet.</w:t>
-      </w:r>
-      <w:r>
-        <w:rPr>
-          <w:lang w:val="hu-HU"/>
-        </w:rPr>
-        <w:t xml:space="preserve">datum, </w:t>
-      </w:r>
-      <w:r>
-        <w:rPr>
-          <w:lang w:val="hu-HU"/>
-        </w:rPr>
-        <w:t>HallgatoUzenet.</w:t>
-      </w:r>
-      <w:r>
-        <w:rPr>
-          <w:lang w:val="hu-HU"/>
-        </w:rPr>
-        <w:t xml:space="preserve">tema, </w:t>
-      </w:r>
-      <w:r>
-        <w:rPr>
-          <w:lang w:val="hu-HU"/>
-        </w:rPr>
-        <w:t>HallgatoUzenet.</w:t>
-      </w:r>
-      <w:r>
-        <w:rPr>
-          <w:lang w:val="hu-HU"/>
-        </w:rPr>
-        <w:t>hallgatoAzonosito}</w:t>
+        <w:t>{Hallgato.Azonosito, Kepzes.KepzesID} -&gt; {Felvette.Teljesitette}</w:t>
+      </w:r>
+    </w:p>
+    <w:p>
+      <w:pPr>
+        <w:rPr>
+          <w:lang w:val="hu-HU"/>
+        </w:rPr>
+      </w:pPr>
+    </w:p>
+    <w:p>
+      <w:pPr>
+        <w:rPr>
+          <w:lang w:val="hu-HU"/>
+        </w:rPr>
+      </w:pPr>
+      <w:r>
+        <w:rPr>
+          <w:lang w:val="hu-HU"/>
+        </w:rPr>
+        <w:t>{Hallgatouzenet.ID } -&gt; {HallgatoUzenet.uzenet, HallgatoUzenet.uzenet, HallgatoUzenet.datum, HallgatoUzenet.tema, HallgatoUzenet.hallgatoAzonosito}</w:t>
       </w:r>
     </w:p>
     <w:p>
@@ -2050,38 +1978,52 @@
         <w:rPr>
           <w:lang w:val="hu-HU"/>
         </w:rPr>
-        <w:t>HallgatoUzenet.</w:t>
-      </w:r>
-      <w:r>
-        <w:rPr>
-          <w:lang w:val="hu-HU"/>
-        </w:rPr>
-        <w:t xml:space="preserve">uzenet, </w:t>
-      </w:r>
-      <w:r>
-        <w:rPr>
-          <w:lang w:val="hu-HU"/>
-        </w:rPr>
-        <w:t>HallgatoUzenet.</w:t>
-      </w:r>
-      <w:r>
-        <w:rPr>
-          <w:lang w:val="hu-HU"/>
-        </w:rPr>
-        <w:t xml:space="preserve">datum, </w:t>
-      </w:r>
-      <w:r>
-        <w:rPr>
-          <w:lang w:val="hu-HU"/>
-        </w:rPr>
-        <w:t>HallgatoUzenet.</w:t>
-      </w:r>
-      <w:r>
-        <w:rPr>
-          <w:lang w:val="hu-HU"/>
-        </w:rPr>
-        <w:t>tema, HallgatoUzenet.oktatoAzonosito}</w:t>
-      </w:r>
+        <w:t>Oktato</w:t>
+      </w:r>
+      <w:r>
+        <w:rPr>
+          <w:lang w:val="hu-HU"/>
+        </w:rPr>
+        <w:t xml:space="preserve">Uzenet.uzenet, </w:t>
+      </w:r>
+      <w:r>
+        <w:rPr>
+          <w:lang w:val="hu-HU"/>
+        </w:rPr>
+        <w:t>Oktato</w:t>
+      </w:r>
+      <w:r>
+        <w:rPr>
+          <w:lang w:val="hu-HU"/>
+        </w:rPr>
+        <w:t xml:space="preserve">Uzenet.datum, </w:t>
+      </w:r>
+      <w:r>
+        <w:rPr>
+          <w:lang w:val="hu-HU"/>
+        </w:rPr>
+        <w:t>Oktato</w:t>
+      </w:r>
+      <w:r>
+        <w:rPr>
+          <w:lang w:val="hu-HU"/>
+        </w:rPr>
+        <w:t xml:space="preserve">Uzenet.tema, </w:t>
+      </w:r>
+      <w:r>
+        <w:rPr>
+          <w:lang w:val="hu-HU"/>
+        </w:rPr>
+        <w:t>Oktato</w:t>
+      </w:r>
+      <w:r>
+        <w:rPr>
+          <w:lang w:val="hu-HU"/>
+        </w:rPr>
+        <w:t>Uzenet.oktatoAzonosito}</w:t>
+      </w:r>
+      <w:bookmarkStart w:id="0" w:name="_GoBack"/>
+      <w:bookmarkEnd w:id="0"/>
     </w:p>
     <w:p>
       <w:pPr>
@@ -7162,14 +7104,7 @@
                 <w:rFonts w:eastAsia="Times New Roman"/>
                 <w:lang w:val="hu-HU"/>
               </w:rPr>
-              <w:t>VARCHAR2 (64</w:t>
-            </w:r>
-            <w:r>
-              <w:rPr>
-                <w:rFonts w:eastAsia="Times New Roman"/>
-                <w:lang w:val="hu-HU"/>
-              </w:rPr>
-              <w:t>)</w:t>
+              <w:t>VARCHAR2 (64)</w:t>
             </w:r>
           </w:p>
         </w:tc>
@@ -7357,21 +7292,7 @@
                 <w:rFonts w:eastAsia="Times New Roman"/>
                 <w:lang w:val="hu-HU"/>
               </w:rPr>
-              <w:t xml:space="preserve">Melyik hallgatóhoz tartozik a </w:t>
-            </w:r>
-            <w:r>
-              <w:rPr>
-                <w:rFonts w:eastAsia="Times New Roman"/>
-                <w:lang w:val="hu-HU"/>
-              </w:rPr>
-              <w:t xml:space="preserve">képzés, </w:t>
-            </w:r>
-            <w:r>
-              <w:rPr>
-                <w:rFonts w:eastAsia="Times New Roman"/>
-                <w:lang w:val="hu-HU"/>
-              </w:rPr>
-              <w:t>Foreign Key</w:t>
+              <w:t>Melyik hallgatóhoz tartozik a képzés, Foreign Key</w:t>
             </w:r>
           </w:p>
         </w:tc>
@@ -7485,21 +7406,7 @@
                 <w:rFonts w:eastAsia="Times New Roman"/>
                 <w:lang w:val="hu-HU"/>
               </w:rPr>
-              <w:t xml:space="preserve"> </w:t>
-            </w:r>
-            <w:r>
-              <w:rPr>
-                <w:rFonts w:eastAsia="Times New Roman"/>
-                <w:lang w:val="hu-HU"/>
-              </w:rPr>
-              <w:t>NUMBER</w:t>
-            </w:r>
-            <w:r>
-              <w:rPr>
-                <w:rFonts w:eastAsia="Times New Roman"/>
-                <w:lang w:val="hu-HU"/>
-              </w:rPr>
-              <w:t xml:space="preserve"> (1)</w:t>
+              <w:t xml:space="preserve"> NUMBER (1)</w:t>
             </w:r>
           </w:p>
         </w:tc>
@@ -8145,21 +8052,7 @@
                 <w:rFonts w:eastAsia="Times New Roman"/>
                 <w:lang w:val="hu-HU"/>
               </w:rPr>
-              <w:t xml:space="preserve">Melyik </w:t>
-            </w:r>
-            <w:r>
-              <w:rPr>
-                <w:rFonts w:eastAsia="Times New Roman"/>
-                <w:lang w:val="hu-HU"/>
-              </w:rPr>
-              <w:t>témához</w:t>
-            </w:r>
-            <w:r>
-              <w:rPr>
-                <w:rFonts w:eastAsia="Times New Roman"/>
-                <w:lang w:val="hu-HU"/>
-              </w:rPr>
-              <w:t xml:space="preserve"> tartozik. Foreign Key</w:t>
+              <w:t>Melyik témához tartozik. Foreign Key</w:t>
             </w:r>
           </w:p>
         </w:tc>
@@ -8669,21 +8562,7 @@
                 <w:rFonts w:eastAsia="Times New Roman"/>
                 <w:lang w:val="hu-HU"/>
               </w:rPr>
-              <w:t xml:space="preserve">Melyik </w:t>
-            </w:r>
-            <w:r>
-              <w:rPr>
-                <w:rFonts w:eastAsia="Times New Roman"/>
-                <w:lang w:val="hu-HU"/>
-              </w:rPr>
-              <w:t>oktatohoz</w:t>
-            </w:r>
-            <w:r>
-              <w:rPr>
-                <w:rFonts w:eastAsia="Times New Roman"/>
-                <w:lang w:val="hu-HU"/>
-              </w:rPr>
-              <w:t xml:space="preserve"> tartozik. Foreign Key</w:t>
+              <w:t>Melyik oktatohoz tartozik. Foreign Key</w:t>
             </w:r>
           </w:p>
         </w:tc>
@@ -8881,8 +8760,6 @@
           <w:lang w:val="hu-HU"/>
         </w:rPr>
       </w:pPr>
-      <w:bookmarkStart w:id="0" w:name="_GoBack"/>
-      <w:bookmarkEnd w:id="0"/>
     </w:p>
     <w:p>
       <w:pPr>

</xml_diff>